<commit_message>
MAJ de la`documentation du pilote
</commit_message>
<xml_diff>
--- a/Documentation_Pilote.docx
+++ b/Documentation_Pilote.docx
@@ -1,6 +1,6 @@
 
 <file path=word/document.xml><?xml version="1.0" encoding="utf-8"?>
-<w:document xmlns:ve="http://schemas.openxmlformats.org/markup-compatibility/2006" xmlns:o="urn:schemas-microsoft-com:office:office" xmlns:r="http://schemas.openxmlformats.org/officeDocument/2006/relationships" xmlns:m="http://schemas.openxmlformats.org/officeDocument/2006/math" xmlns:v="urn:schemas-microsoft-com:vml" xmlns:wp="http://schemas.openxmlformats.org/drawingml/2006/wordprocessingDrawing" xmlns:w10="urn:schemas-microsoft-com:office:word" xmlns:w="http://schemas.openxmlformats.org/wordprocessingml/2006/main" xmlns:wne="http://schemas.microsoft.com/office/word/2006/wordml">
+<w:document xmlns:wpc="http://schemas.microsoft.com/office/word/2010/wordprocessingCanvas" xmlns:mc="http://schemas.openxmlformats.org/markup-compatibility/2006" xmlns:o="urn:schemas-microsoft-com:office:office" xmlns:r="http://schemas.openxmlformats.org/officeDocument/2006/relationships" xmlns:m="http://schemas.openxmlformats.org/officeDocument/2006/math" xmlns:v="urn:schemas-microsoft-com:vml" xmlns:wp14="http://schemas.microsoft.com/office/word/2010/wordprocessingDrawing" xmlns:wp="http://schemas.openxmlformats.org/drawingml/2006/wordprocessingDrawing" xmlns:w10="urn:schemas-microsoft-com:office:word" xmlns:w="http://schemas.openxmlformats.org/wordprocessingml/2006/main" xmlns:w14="http://schemas.microsoft.com/office/word/2010/wordml" xmlns:wpg="http://schemas.microsoft.com/office/word/2010/wordprocessingGroup" xmlns:wpi="http://schemas.microsoft.com/office/word/2010/wordprocessingInk" xmlns:wne="http://schemas.microsoft.com/office/word/2006/wordml" xmlns:wps="http://schemas.microsoft.com/office/word/2010/wordprocessingShape" mc:Ignorable="w14 wp14">
   <w:body>
     <w:tbl>
       <w:tblPr>
@@ -16,7 +16,7 @@
           <w:insideV w:val="none" w:sz="0" w:space="0" w:color="auto"/>
         </w:tblBorders>
         <w:tblLayout w:type="fixed"/>
-        <w:tblLook w:val="04A0"/>
+        <w:tblLook w:val="04A0" w:firstRow="1" w:lastRow="0" w:firstColumn="1" w:lastColumn="0" w:noHBand="0" w:noVBand="1"/>
       </w:tblPr>
       <w:tblGrid>
         <w:gridCol w:w="2416"/>
@@ -113,7 +113,7 @@
                           </pic:cNvPicPr>
                         </pic:nvPicPr>
                         <pic:blipFill>
-                          <a:blip r:embed="rId8"/>
+                          <a:blip r:embed="rId9"/>
                           <a:srcRect/>
                           <a:stretch>
                             <a:fillRect/>
@@ -265,7 +265,7 @@
                           </pic:cNvPicPr>
                         </pic:nvPicPr>
                         <pic:blipFill>
-                          <a:blip r:embed="rId9"/>
+                          <a:blip r:embed="rId10"/>
                           <a:srcRect/>
                           <a:stretch>
                             <a:fillRect/>
@@ -363,10 +363,10 @@
                           <pic:cNvPicPr/>
                         </pic:nvPicPr>
                         <pic:blipFill>
-                          <a:blip r:embed="rId10" cstate="print">
+                          <a:blip r:embed="rId11" cstate="print">
                             <a:extLst>
                               <a:ext uri="{28A0092B-C50C-407E-A947-70E740481C1C}">
-                                <a14:useLocalDpi xmlns="" xmlns:wpc="http://schemas.microsoft.com/office/word/2010/wordprocessingCanvas" xmlns:mc="http://schemas.openxmlformats.org/markup-compatibility/2006" xmlns:o="urn:schemas-microsoft-com:office:office" xmlns:v="urn:schemas-microsoft-com:vml" xmlns:wp14="http://schemas.microsoft.com/office/word/2010/wordprocessingDrawing" xmlns:w10="urn:schemas-microsoft-com:office:word" xmlns:w="http://schemas.openxmlformats.org/wordprocessingml/2006/main" xmlns:w14="http://schemas.microsoft.com/office/word/2010/wordml" xmlns:wpg="http://schemas.microsoft.com/office/word/2010/wordprocessingGroup" xmlns:wpi="http://schemas.microsoft.com/office/word/2010/wordprocessingInk" xmlns:wps="http://schemas.microsoft.com/office/word/2010/wordprocessingShape" xmlns:a14="http://schemas.microsoft.com/office/drawing/2010/main" xmlns:lc="http://schemas.openxmlformats.org/drawingml/2006/lockedCanvas" val="0"/>
+                                <a14:useLocalDpi xmlns:a14="http://schemas.microsoft.com/office/drawing/2010/main" val="0"/>
                               </a:ext>
                             </a:extLst>
                           </a:blip>
@@ -481,12 +481,9 @@
       <w:pPr>
         <w:jc w:val="left"/>
         <w:sectPr>
-          <w:headerReference w:type="even" r:id="rId11"/>
           <w:headerReference w:type="default" r:id="rId12"/>
-          <w:footerReference w:type="even" r:id="rId13"/>
-          <w:footerReference w:type="default" r:id="rId14"/>
-          <w:headerReference w:type="first" r:id="rId15"/>
-          <w:footerReference w:type="first" r:id="rId16"/>
+          <w:footerReference w:type="default" r:id="rId13"/>
+          <w:footerReference w:type="first" r:id="rId14"/>
           <w:pgSz w:w="11906" w:h="16838" w:code="9"/>
           <w:pgMar w:top="530" w:right="1080" w:bottom="1440" w:left="1080" w:header="425" w:footer="491" w:gutter="0"/>
           <w:cols w:space="708"/>
@@ -528,7 +525,7 @@
           <w:insideH w:val="none" w:sz="0" w:space="0" w:color="auto"/>
           <w:insideV w:val="none" w:sz="0" w:space="0" w:color="auto"/>
         </w:tblBorders>
-        <w:tblLook w:val="04A0"/>
+        <w:tblLook w:val="04A0" w:firstRow="1" w:lastRow="0" w:firstColumn="1" w:lastColumn="0" w:noHBand="0" w:noVBand="1"/>
       </w:tblPr>
       <w:tblGrid>
         <w:gridCol w:w="5166"/>
@@ -590,7 +587,7 @@
                           </pic:cNvPicPr>
                         </pic:nvPicPr>
                         <pic:blipFill>
-                          <a:blip r:embed="rId17" cstate="print"/>
+                          <a:blip r:embed="rId15" cstate="print"/>
                           <a:srcRect/>
                           <a:stretch>
                             <a:fillRect/>
@@ -622,6 +619,10 @@
         <w:jc w:val="center"/>
       </w:pPr>
       <w:r>
+        <w:rPr>
+          <w:noProof/>
+          <w:lang w:eastAsia="fr-FR" w:bidi="ar-SA"/>
+        </w:rPr>
         <w:drawing>
           <wp:inline distT="0" distB="0" distL="0" distR="0">
             <wp:extent cx="3155785" cy="2266122"/>
@@ -640,7 +641,7 @@
                     </pic:cNvPicPr>
                   </pic:nvPicPr>
                   <pic:blipFill>
-                    <a:blip r:embed="rId18" cstate="print"/>
+                    <a:blip r:embed="rId16" cstate="print"/>
                     <a:srcRect/>
                     <a:stretch>
                       <a:fillRect/>
@@ -903,30 +904,853 @@
           <w:insideH w:val="none" w:sz="0" w:space="0" w:color="auto"/>
           <w:insideV w:val="none" w:sz="0" w:space="0" w:color="auto"/>
         </w:tblBorders>
-        <w:tblLook w:val="04A0"/>
+        <w:tblLook w:val="04A0" w:firstRow="1" w:lastRow="0" w:firstColumn="1" w:lastColumn="0" w:noHBand="0" w:noVBand="1"/>
       </w:tblPr>
       <w:tblGrid>
-        <w:gridCol w:w="4943"/>
-        <w:gridCol w:w="4943"/>
+        <w:gridCol w:w="1856"/>
+        <w:gridCol w:w="1683"/>
+        <w:gridCol w:w="1926"/>
+        <w:gridCol w:w="2418"/>
+        <w:gridCol w:w="2079"/>
       </w:tblGrid>
       <w:tr>
         <w:tc>
           <w:tcPr>
-            <w:tcW w:w="4943" w:type="dxa"/>
+            <w:tcW w:w="1977" w:type="dxa"/>
             <w:vAlign w:val="center"/>
           </w:tcPr>
           <w:p>
             <w:pPr>
-              <w:jc w:val="left"/>
+              <w:jc w:val="center"/>
+              <w:rPr>
+                <w:lang w:eastAsia="fr-FR"/>
+              </w:rPr>
             </w:pPr>
             <w:r>
-              <w:t>1. Détacher la masse de 25 kg accrochée au câble.</w:t>
+              <w:rPr>
+                <w:noProof/>
+                <w:lang w:eastAsia="fr-FR" w:bidi="ar-SA"/>
+              </w:rPr>
+              <w:drawing>
+                <wp:inline distT="0" distB="0" distL="0" distR="0" wp14:anchorId="7AFEA498" wp14:editId="15FD51E8">
+                  <wp:extent cx="1023582" cy="1201003"/>
+                  <wp:effectExtent l="0" t="0" r="0" b="0"/>
+                  <wp:docPr id="16" name="Image 7" descr="DSC00091"/>
+                  <wp:cNvGraphicFramePr>
+                    <a:graphicFrameLocks xmlns:a="http://schemas.openxmlformats.org/drawingml/2006/main" noChangeAspect="1"/>
+                  </wp:cNvGraphicFramePr>
+                  <a:graphic xmlns:a="http://schemas.openxmlformats.org/drawingml/2006/main">
+                    <a:graphicData uri="http://schemas.openxmlformats.org/drawingml/2006/picture">
+                      <pic:pic xmlns:pic="http://schemas.openxmlformats.org/drawingml/2006/picture">
+                        <pic:nvPicPr>
+                          <pic:cNvPr id="0" name="Picture 7" descr="DSC00091"/>
+                          <pic:cNvPicPr>
+                            <a:picLocks noChangeAspect="1" noChangeArrowheads="1"/>
+                          </pic:cNvPicPr>
+                        </pic:nvPicPr>
+                        <pic:blipFill rotWithShape="1">
+                          <a:blip r:embed="rId17" cstate="print">
+                            <a:lum bright="20000"/>
+                          </a:blip>
+                          <a:srcRect l="7785" r="8801"/>
+                          <a:stretch/>
+                        </pic:blipFill>
+                        <pic:spPr bwMode="auto">
+                          <a:xfrm>
+                            <a:off x="0" y="0"/>
+                            <a:ext cx="1025791" cy="1203595"/>
+                          </a:xfrm>
+                          <a:prstGeom prst="rect">
+                            <a:avLst/>
+                          </a:prstGeom>
+                          <a:noFill/>
+                          <a:ln>
+                            <a:noFill/>
+                          </a:ln>
+                          <a:extLst>
+                            <a:ext uri="{53640926-AAD7-44D8-BBD7-CCE9431645EC}">
+                              <a14:shadowObscured xmlns:a14="http://schemas.microsoft.com/office/drawing/2010/main"/>
+                            </a:ext>
+                          </a:extLst>
+                        </pic:spPr>
+                      </pic:pic>
+                    </a:graphicData>
+                  </a:graphic>
+                </wp:inline>
+              </w:drawing>
             </w:r>
           </w:p>
         </w:tc>
         <w:tc>
           <w:tcPr>
-            <w:tcW w:w="4943" w:type="dxa"/>
+            <w:tcW w:w="1977" w:type="dxa"/>
+            <w:vAlign w:val="center"/>
+          </w:tcPr>
+          <w:p>
+            <w:pPr>
+              <w:jc w:val="center"/>
+              <w:rPr>
+                <w:lang w:eastAsia="fr-FR"/>
+              </w:rPr>
+            </w:pPr>
+            <w:r>
+              <w:rPr>
+                <w:noProof/>
+                <w:lang w:eastAsia="fr-FR" w:bidi="ar-SA"/>
+              </w:rPr>
+              <w:drawing>
+                <wp:inline distT="0" distB="0" distL="0" distR="0" wp14:anchorId="323C0055" wp14:editId="42E5888E">
+                  <wp:extent cx="885960" cy="825690"/>
+                  <wp:effectExtent l="0" t="0" r="0" b="0"/>
+                  <wp:docPr id="21" name="Image 8" descr="Pilote (8)"/>
+                  <wp:cNvGraphicFramePr>
+                    <a:graphicFrameLocks xmlns:a="http://schemas.openxmlformats.org/drawingml/2006/main" noChangeAspect="1"/>
+                  </wp:cNvGraphicFramePr>
+                  <a:graphic xmlns:a="http://schemas.openxmlformats.org/drawingml/2006/main">
+                    <a:graphicData uri="http://schemas.openxmlformats.org/drawingml/2006/picture">
+                      <pic:pic xmlns:pic="http://schemas.openxmlformats.org/drawingml/2006/picture">
+                        <pic:nvPicPr>
+                          <pic:cNvPr id="0" name="Picture 8" descr="Pilote (8)"/>
+                          <pic:cNvPicPr>
+                            <a:picLocks noChangeAspect="1" noChangeArrowheads="1"/>
+                          </pic:cNvPicPr>
+                        </pic:nvPicPr>
+                        <pic:blipFill rotWithShape="1">
+                          <a:blip r:embed="rId18" cstate="print">
+                            <a:lum bright="20000"/>
+                          </a:blip>
+                          <a:srcRect l="8896" r="9374"/>
+                          <a:stretch/>
+                        </pic:blipFill>
+                        <pic:spPr bwMode="auto">
+                          <a:xfrm>
+                            <a:off x="0" y="0"/>
+                            <a:ext cx="886508" cy="826201"/>
+                          </a:xfrm>
+                          <a:prstGeom prst="rect">
+                            <a:avLst/>
+                          </a:prstGeom>
+                          <a:noFill/>
+                          <a:ln>
+                            <a:noFill/>
+                          </a:ln>
+                          <a:extLst>
+                            <a:ext uri="{53640926-AAD7-44D8-BBD7-CCE9431645EC}">
+                              <a14:shadowObscured xmlns:a14="http://schemas.microsoft.com/office/drawing/2010/main"/>
+                            </a:ext>
+                          </a:extLst>
+                        </pic:spPr>
+                      </pic:pic>
+                    </a:graphicData>
+                  </a:graphic>
+                </wp:inline>
+              </w:drawing>
+            </w:r>
+          </w:p>
+        </w:tc>
+        <w:tc>
+          <w:tcPr>
+            <w:tcW w:w="1977" w:type="dxa"/>
+            <w:vAlign w:val="center"/>
+          </w:tcPr>
+          <w:p>
+            <w:pPr>
+              <w:jc w:val="center"/>
+              <w:rPr>
+                <w:lang w:eastAsia="fr-FR"/>
+              </w:rPr>
+            </w:pPr>
+            <w:r>
+              <w:rPr>
+                <w:noProof/>
+                <w:lang w:eastAsia="fr-FR" w:bidi="ar-SA"/>
+              </w:rPr>
+              <w:drawing>
+                <wp:inline distT="0" distB="0" distL="0" distR="0" wp14:anchorId="7AB49AF4" wp14:editId="7DA98E01">
+                  <wp:extent cx="1078173" cy="1063057"/>
+                  <wp:effectExtent l="0" t="0" r="0" b="0"/>
+                  <wp:docPr id="22" name="Image 7"/>
+                  <wp:cNvGraphicFramePr>
+                    <a:graphicFrameLocks xmlns:a="http://schemas.openxmlformats.org/drawingml/2006/main" noChangeAspect="1"/>
+                  </wp:cNvGraphicFramePr>
+                  <a:graphic xmlns:a="http://schemas.openxmlformats.org/drawingml/2006/main">
+                    <a:graphicData uri="http://schemas.openxmlformats.org/drawingml/2006/picture">
+                      <pic:pic xmlns:pic="http://schemas.openxmlformats.org/drawingml/2006/picture">
+                        <pic:nvPicPr>
+                          <pic:cNvPr id="0" name="Picture 7"/>
+                          <pic:cNvPicPr>
+                            <a:picLocks noChangeAspect="1" noChangeArrowheads="1"/>
+                          </pic:cNvPicPr>
+                        </pic:nvPicPr>
+                        <pic:blipFill rotWithShape="1">
+                          <a:blip r:embed="rId19" cstate="print"/>
+                          <a:srcRect l="11322" r="14151"/>
+                          <a:stretch/>
+                        </pic:blipFill>
+                        <pic:spPr bwMode="auto">
+                          <a:xfrm>
+                            <a:off x="0" y="0"/>
+                            <a:ext cx="1082201" cy="1067028"/>
+                          </a:xfrm>
+                          <a:prstGeom prst="rect">
+                            <a:avLst/>
+                          </a:prstGeom>
+                          <a:noFill/>
+                          <a:ln>
+                            <a:noFill/>
+                          </a:ln>
+                          <a:extLst>
+                            <a:ext uri="{53640926-AAD7-44D8-BBD7-CCE9431645EC}">
+                              <a14:shadowObscured xmlns:a14="http://schemas.microsoft.com/office/drawing/2010/main"/>
+                            </a:ext>
+                          </a:extLst>
+                        </pic:spPr>
+                      </pic:pic>
+                    </a:graphicData>
+                  </a:graphic>
+                </wp:inline>
+              </w:drawing>
+            </w:r>
+          </w:p>
+        </w:tc>
+        <w:tc>
+          <w:tcPr>
+            <w:tcW w:w="1977" w:type="dxa"/>
+            <w:vAlign w:val="center"/>
+          </w:tcPr>
+          <w:p>
+            <w:pPr>
+              <w:jc w:val="center"/>
+              <w:rPr>
+                <w:lang w:eastAsia="fr-FR"/>
+              </w:rPr>
+            </w:pPr>
+            <w:r>
+              <w:rPr>
+                <w:noProof/>
+                <w:lang w:eastAsia="fr-FR" w:bidi="ar-SA"/>
+              </w:rPr>
+              <w:drawing>
+                <wp:inline distT="0" distB="0" distL="0" distR="0" wp14:anchorId="6CB9B6DE" wp14:editId="2BA96241">
+                  <wp:extent cx="1398895" cy="1007234"/>
+                  <wp:effectExtent l="0" t="0" r="0" b="0"/>
+                  <wp:docPr id="25" name="Image 25"/>
+                  <wp:cNvGraphicFramePr>
+                    <a:graphicFrameLocks xmlns:a="http://schemas.openxmlformats.org/drawingml/2006/main" noChangeAspect="1"/>
+                  </wp:cNvGraphicFramePr>
+                  <a:graphic xmlns:a="http://schemas.openxmlformats.org/drawingml/2006/main">
+                    <a:graphicData uri="http://schemas.openxmlformats.org/drawingml/2006/picture">
+                      <pic:pic xmlns:pic="http://schemas.openxmlformats.org/drawingml/2006/picture">
+                        <pic:nvPicPr>
+                          <pic:cNvPr id="0" name="Picture 25"/>
+                          <pic:cNvPicPr>
+                            <a:picLocks noChangeAspect="1" noChangeArrowheads="1"/>
+                          </pic:cNvPicPr>
+                        </pic:nvPicPr>
+                        <pic:blipFill rotWithShape="1">
+                          <a:blip r:embed="rId20" cstate="print"/>
+                          <a:srcRect l="28234"/>
+                          <a:stretch/>
+                        </pic:blipFill>
+                        <pic:spPr bwMode="auto">
+                          <a:xfrm>
+                            <a:off x="0" y="0"/>
+                            <a:ext cx="1406759" cy="1012896"/>
+                          </a:xfrm>
+                          <a:prstGeom prst="rect">
+                            <a:avLst/>
+                          </a:prstGeom>
+                          <a:noFill/>
+                          <a:ln>
+                            <a:noFill/>
+                          </a:ln>
+                          <a:extLst>
+                            <a:ext uri="{53640926-AAD7-44D8-BBD7-CCE9431645EC}">
+                              <a14:shadowObscured xmlns:a14="http://schemas.microsoft.com/office/drawing/2010/main"/>
+                            </a:ext>
+                          </a:extLst>
+                        </pic:spPr>
+                      </pic:pic>
+                    </a:graphicData>
+                  </a:graphic>
+                </wp:inline>
+              </w:drawing>
+            </w:r>
+          </w:p>
+        </w:tc>
+        <w:tc>
+          <w:tcPr>
+            <w:tcW w:w="1978" w:type="dxa"/>
+            <w:vAlign w:val="center"/>
+          </w:tcPr>
+          <w:p>
+            <w:pPr>
+              <w:jc w:val="center"/>
+              <w:rPr>
+                <w:lang w:eastAsia="fr-FR"/>
+              </w:rPr>
+            </w:pPr>
+            <w:r>
+              <w:rPr>
+                <w:noProof/>
+                <w:lang w:eastAsia="fr-FR" w:bidi="ar-SA"/>
+              </w:rPr>
+              <w:drawing>
+                <wp:inline distT="0" distB="0" distL="0" distR="0" wp14:anchorId="1C2B17FB" wp14:editId="3C43ACC9">
+                  <wp:extent cx="1183593" cy="822634"/>
+                  <wp:effectExtent l="0" t="0" r="0" b="0"/>
+                  <wp:docPr id="27" name="Image 9"/>
+                  <wp:cNvGraphicFramePr>
+                    <a:graphicFrameLocks xmlns:a="http://schemas.openxmlformats.org/drawingml/2006/main" noChangeAspect="1"/>
+                  </wp:cNvGraphicFramePr>
+                  <a:graphic xmlns:a="http://schemas.openxmlformats.org/drawingml/2006/main">
+                    <a:graphicData uri="http://schemas.openxmlformats.org/drawingml/2006/picture">
+                      <pic:pic xmlns:pic="http://schemas.openxmlformats.org/drawingml/2006/picture">
+                        <pic:nvPicPr>
+                          <pic:cNvPr id="0" name="Picture 9"/>
+                          <pic:cNvPicPr>
+                            <a:picLocks noChangeAspect="1" noChangeArrowheads="1"/>
+                          </pic:cNvPicPr>
+                        </pic:nvPicPr>
+                        <pic:blipFill rotWithShape="1">
+                          <a:blip r:embed="rId21" cstate="print"/>
+                          <a:srcRect l="9711"/>
+                          <a:stretch/>
+                        </pic:blipFill>
+                        <pic:spPr bwMode="auto">
+                          <a:xfrm>
+                            <a:off x="0" y="0"/>
+                            <a:ext cx="1187419" cy="825293"/>
+                          </a:xfrm>
+                          <a:prstGeom prst="rect">
+                            <a:avLst/>
+                          </a:prstGeom>
+                          <a:noFill/>
+                          <a:ln>
+                            <a:noFill/>
+                          </a:ln>
+                          <a:extLst>
+                            <a:ext uri="{53640926-AAD7-44D8-BBD7-CCE9431645EC}">
+                              <a14:shadowObscured xmlns:a14="http://schemas.microsoft.com/office/drawing/2010/main"/>
+                            </a:ext>
+                          </a:extLst>
+                        </pic:spPr>
+                      </pic:pic>
+                    </a:graphicData>
+                  </a:graphic>
+                </wp:inline>
+              </w:drawing>
+            </w:r>
+          </w:p>
+        </w:tc>
+      </w:tr>
+      <w:tr>
+        <w:tc>
+          <w:tcPr>
+            <w:tcW w:w="1977" w:type="dxa"/>
+            <w:vAlign w:val="center"/>
+          </w:tcPr>
+          <w:p>
+            <w:pPr>
+              <w:jc w:val="center"/>
+              <w:rPr>
+                <w:b/>
+                <w:noProof/>
+                <w:lang w:eastAsia="fr-FR" w:bidi="ar-SA"/>
+              </w:rPr>
+            </w:pPr>
+            <w:r>
+              <w:rPr>
+                <w:b/>
+                <w:noProof/>
+                <w:lang w:eastAsia="fr-FR" w:bidi="ar-SA"/>
+              </w:rPr>
+              <w:t>1</w:t>
+            </w:r>
+          </w:p>
+        </w:tc>
+        <w:tc>
+          <w:tcPr>
+            <w:tcW w:w="1977" w:type="dxa"/>
+            <w:vAlign w:val="center"/>
+          </w:tcPr>
+          <w:p>
+            <w:pPr>
+              <w:jc w:val="center"/>
+              <w:rPr>
+                <w:b/>
+                <w:noProof/>
+                <w:lang w:eastAsia="fr-FR" w:bidi="ar-SA"/>
+              </w:rPr>
+            </w:pPr>
+            <w:r>
+              <w:rPr>
+                <w:b/>
+                <w:noProof/>
+                <w:lang w:eastAsia="fr-FR" w:bidi="ar-SA"/>
+              </w:rPr>
+              <w:t>2</w:t>
+            </w:r>
+          </w:p>
+        </w:tc>
+        <w:tc>
+          <w:tcPr>
+            <w:tcW w:w="1977" w:type="dxa"/>
+            <w:vAlign w:val="center"/>
+          </w:tcPr>
+          <w:p>
+            <w:pPr>
+              <w:jc w:val="center"/>
+              <w:rPr>
+                <w:b/>
+                <w:noProof/>
+                <w:lang w:eastAsia="fr-FR" w:bidi="ar-SA"/>
+              </w:rPr>
+            </w:pPr>
+            <w:r>
+              <w:rPr>
+                <w:b/>
+                <w:noProof/>
+                <w:lang w:eastAsia="fr-FR" w:bidi="ar-SA"/>
+              </w:rPr>
+              <w:t>3</w:t>
+            </w:r>
+          </w:p>
+        </w:tc>
+        <w:tc>
+          <w:tcPr>
+            <w:tcW w:w="1977" w:type="dxa"/>
+            <w:vAlign w:val="center"/>
+          </w:tcPr>
+          <w:p>
+            <w:pPr>
+              <w:jc w:val="center"/>
+              <w:rPr>
+                <w:b/>
+                <w:noProof/>
+                <w:lang w:eastAsia="fr-FR" w:bidi="ar-SA"/>
+              </w:rPr>
+            </w:pPr>
+            <w:r>
+              <w:rPr>
+                <w:b/>
+                <w:noProof/>
+                <w:lang w:eastAsia="fr-FR" w:bidi="ar-SA"/>
+              </w:rPr>
+              <w:t>4</w:t>
+            </w:r>
+          </w:p>
+        </w:tc>
+        <w:tc>
+          <w:tcPr>
+            <w:tcW w:w="1978" w:type="dxa"/>
+            <w:vAlign w:val="center"/>
+          </w:tcPr>
+          <w:p>
+            <w:pPr>
+              <w:jc w:val="center"/>
+              <w:rPr>
+                <w:b/>
+                <w:noProof/>
+                <w:lang w:eastAsia="fr-FR" w:bidi="ar-SA"/>
+              </w:rPr>
+            </w:pPr>
+            <w:r>
+              <w:rPr>
+                <w:b/>
+                <w:noProof/>
+                <w:lang w:eastAsia="fr-FR" w:bidi="ar-SA"/>
+              </w:rPr>
+              <w:t>5</w:t>
+            </w:r>
+          </w:p>
+        </w:tc>
+      </w:tr>
+    </w:tbl>
+    <w:p>
+      <w:pPr>
+        <w:rPr>
+          <w:lang w:eastAsia="fr-FR"/>
+        </w:rPr>
+      </w:pPr>
+    </w:p>
+    <w:p>
+      <w:pPr>
+        <w:pStyle w:val="Paragraphedeliste"/>
+        <w:numPr>
+          <w:ilvl w:val="1"/>
+          <w:numId w:val="2"/>
+        </w:numPr>
+        <w:ind w:left="426" w:hanging="283"/>
+        <w:rPr>
+          <w:lang w:eastAsia="fr-FR"/>
+        </w:rPr>
+      </w:pPr>
+      <w:r>
+        <w:rPr>
+          <w:lang w:eastAsia="fr-FR"/>
+        </w:rPr>
+        <w:t>Détacher la masse de 25 kg accrochée au câble.</w:t>
+      </w:r>
+    </w:p>
+    <w:p>
+      <w:pPr>
+        <w:pStyle w:val="Paragraphedeliste"/>
+        <w:numPr>
+          <w:ilvl w:val="1"/>
+          <w:numId w:val="2"/>
+        </w:numPr>
+        <w:ind w:left="426" w:hanging="283"/>
+        <w:rPr>
+          <w:lang w:eastAsia="fr-FR"/>
+        </w:rPr>
+      </w:pPr>
+      <w:r>
+        <w:rPr>
+          <w:lang w:eastAsia="fr-FR"/>
+        </w:rPr>
+        <w:t>Allumer l’alimentation située sous le chariot.</w:t>
+      </w:r>
+    </w:p>
+    <w:p>
+      <w:pPr>
+        <w:pStyle w:val="Paragraphedeliste"/>
+        <w:numPr>
+          <w:ilvl w:val="1"/>
+          <w:numId w:val="2"/>
+        </w:numPr>
+        <w:ind w:left="426" w:hanging="283"/>
+        <w:rPr>
+          <w:lang w:eastAsia="fr-FR"/>
+        </w:rPr>
+      </w:pPr>
+      <w:r>
+        <w:rPr>
+          <w:lang w:eastAsia="fr-FR"/>
+        </w:rPr>
+        <w:t>Mettre en route la console par appui sur le bouton STBY.</w:t>
+      </w:r>
+    </w:p>
+    <w:p>
+      <w:pPr>
+        <w:pStyle w:val="Paragraphedeliste"/>
+        <w:numPr>
+          <w:ilvl w:val="1"/>
+          <w:numId w:val="2"/>
+        </w:numPr>
+        <w:ind w:left="426" w:hanging="283"/>
+        <w:rPr>
+          <w:lang w:eastAsia="fr-FR"/>
+        </w:rPr>
+      </w:pPr>
+      <w:r>
+        <w:rPr>
+          <w:lang w:eastAsia="fr-FR"/>
+        </w:rPr>
+        <w:t>Configurer les vannes.</w:t>
+      </w:r>
+    </w:p>
+    <w:p>
+      <w:pPr>
+        <w:pStyle w:val="Paragraphedeliste"/>
+        <w:numPr>
+          <w:ilvl w:val="1"/>
+          <w:numId w:val="2"/>
+        </w:numPr>
+        <w:ind w:left="426" w:hanging="283"/>
+        <w:rPr>
+          <w:lang w:eastAsia="fr-FR"/>
+        </w:rPr>
+      </w:pPr>
+      <w:r>
+        <w:rPr>
+          <w:lang w:eastAsia="fr-FR"/>
+        </w:rPr>
+        <w:t>Par appui sur les flèches vertes et rouges de la centrale déplacer le vérin et le mettre en position médiane.</w:t>
+      </w:r>
+    </w:p>
+    <w:p>
+      <w:pPr>
+        <w:rPr>
+          <w:lang w:eastAsia="fr-FR"/>
+        </w:rPr>
+      </w:pPr>
+    </w:p>
+    <w:p>
+      <w:pPr>
+        <w:rPr>
+          <w:lang w:eastAsia="fr-FR"/>
+        </w:rPr>
+      </w:pPr>
+    </w:p>
+    <w:p>
+      <w:pPr>
+        <w:rPr>
+          <w:lang w:eastAsia="fr-FR"/>
+        </w:rPr>
+      </w:pPr>
+    </w:p>
+    <w:p>
+      <w:pPr>
+        <w:rPr>
+          <w:lang w:eastAsia="fr-FR"/>
+        </w:rPr>
+      </w:pPr>
+    </w:p>
+    <w:p>
+      <w:pPr>
+        <w:rPr>
+          <w:lang w:eastAsia="fr-FR"/>
+        </w:rPr>
+      </w:pPr>
+    </w:p>
+    <w:p>
+      <w:pPr>
+        <w:spacing w:after="200" w:line="276" w:lineRule="auto"/>
+        <w:rPr>
+          <w:lang w:eastAsia="fr-FR"/>
+        </w:rPr>
+      </w:pPr>
+      <w:r>
+        <w:rPr>
+          <w:lang w:eastAsia="fr-FR"/>
+        </w:rPr>
+        <w:br w:type="page"/>
+      </w:r>
+    </w:p>
+    <w:p>
+      <w:pPr>
+        <w:pStyle w:val="Titre1"/>
+      </w:pPr>
+      <w:r>
+        <w:lastRenderedPageBreak/>
+        <w:t>Réalisation de mesures</w:t>
+      </w:r>
+    </w:p>
+    <w:p>
+      <w:pPr>
+        <w:pStyle w:val="Titre2"/>
+        <w:numPr>
+          <w:ilvl w:val="0"/>
+          <w:numId w:val="39"/>
+        </w:numPr>
+      </w:pPr>
+      <w:r>
+        <w:t>Mesure de débit à l’oscilloscope</w:t>
+      </w:r>
+    </w:p>
+    <w:p>
+      <w:pPr>
+        <w:rPr>
+          <w:lang w:eastAsia="fr-FR"/>
+        </w:rPr>
+      </w:pPr>
+    </w:p>
+    <w:tbl>
+      <w:tblPr>
+        <w:tblStyle w:val="Grilledutableau"/>
+        <w:tblW w:w="0" w:type="auto"/>
+        <w:tblInd w:w="108" w:type="dxa"/>
+        <w:tblBorders>
+          <w:top w:val="none" w:sz="0" w:space="0" w:color="auto"/>
+          <w:left w:val="none" w:sz="0" w:space="0" w:color="auto"/>
+          <w:bottom w:val="none" w:sz="0" w:space="0" w:color="auto"/>
+          <w:right w:val="none" w:sz="0" w:space="0" w:color="auto"/>
+          <w:insideH w:val="none" w:sz="0" w:space="0" w:color="auto"/>
+          <w:insideV w:val="none" w:sz="0" w:space="0" w:color="auto"/>
+        </w:tblBorders>
+        <w:tblLook w:val="04A0" w:firstRow="1" w:lastRow="0" w:firstColumn="1" w:lastColumn="0" w:noHBand="0" w:noVBand="1"/>
+      </w:tblPr>
+      <w:tblGrid>
+        <w:gridCol w:w="2518"/>
+        <w:gridCol w:w="7255"/>
+      </w:tblGrid>
+      <w:tr>
+        <w:tc>
+          <w:tcPr>
+            <w:tcW w:w="2518" w:type="dxa"/>
+            <w:tcBorders>
+              <w:top w:val="nil"/>
+              <w:left w:val="single" w:sz="24" w:space="0" w:color="C2D69B" w:themeColor="accent3" w:themeTint="99"/>
+              <w:bottom w:val="nil"/>
+              <w:right w:val="nil"/>
+            </w:tcBorders>
+            <w:shd w:val="clear" w:color="auto" w:fill="0D0D0D" w:themeFill="text1" w:themeFillTint="F2"/>
+            <w:hideMark/>
+          </w:tcPr>
+          <w:p>
+            <w:pPr>
+              <w:pStyle w:val="Titre7"/>
+              <w:jc w:val="both"/>
+              <w:outlineLvl w:val="6"/>
+              <w:rPr>
+                <w:rFonts w:cstheme="minorHAnsi"/>
+                <w:b w:val="0"/>
+                <w:color w:val="FFFFFF" w:themeColor="background1"/>
+                <w:sz w:val="28"/>
+                <w:szCs w:val="28"/>
+                <w:lang w:val="en-US"/>
+              </w:rPr>
+            </w:pPr>
+            <w:r>
+              <w:rPr>
+                <w:rFonts w:cstheme="minorHAnsi"/>
+                <w:color w:val="FFFFFF" w:themeColor="background1"/>
+                <w:sz w:val="24"/>
+                <w:szCs w:val="28"/>
+              </w:rPr>
+              <w:t>Objectif</w:t>
+            </w:r>
+          </w:p>
+        </w:tc>
+        <w:tc>
+          <w:tcPr>
+            <w:tcW w:w="7255" w:type="dxa"/>
+            <w:shd w:val="clear" w:color="auto" w:fill="C2D69B" w:themeFill="accent3" w:themeFillTint="99"/>
+          </w:tcPr>
+          <w:p>
+            <w:pPr>
+              <w:jc w:val="center"/>
+              <w:rPr>
+                <w:rFonts w:cstheme="minorHAnsi"/>
+                <w:lang w:val="en-US"/>
+              </w:rPr>
+            </w:pPr>
+          </w:p>
+        </w:tc>
+      </w:tr>
+      <w:tr>
+        <w:tc>
+          <w:tcPr>
+            <w:tcW w:w="9773" w:type="dxa"/>
+            <w:gridSpan w:val="2"/>
+            <w:tcBorders>
+              <w:top w:val="nil"/>
+              <w:left w:val="single" w:sz="24" w:space="0" w:color="C2D69B" w:themeColor="accent3" w:themeTint="99"/>
+              <w:bottom w:val="nil"/>
+              <w:right w:val="nil"/>
+            </w:tcBorders>
+            <w:hideMark/>
+          </w:tcPr>
+          <w:p>
+            <w:pPr>
+              <w:spacing w:before="120"/>
+              <w:rPr>
+                <w:rFonts w:cstheme="minorHAnsi"/>
+              </w:rPr>
+            </w:pPr>
+            <w:r>
+              <w:rPr>
+                <w:rFonts w:cstheme="minorHAnsi"/>
+              </w:rPr>
+              <w:t>Mettre en évidence le fonctionnement du débitmètre.</w:t>
+            </w:r>
+          </w:p>
+        </w:tc>
+      </w:tr>
+    </w:tbl>
+    <w:p>
+      <w:pPr>
+        <w:rPr>
+          <w:lang w:eastAsia="fr-FR"/>
+        </w:rPr>
+      </w:pPr>
+    </w:p>
+    <w:tbl>
+      <w:tblPr>
+        <w:tblStyle w:val="Grilledutableau"/>
+        <w:tblW w:w="0" w:type="auto"/>
+        <w:tblBorders>
+          <w:top w:val="none" w:sz="0" w:space="0" w:color="auto"/>
+          <w:left w:val="none" w:sz="0" w:space="0" w:color="auto"/>
+          <w:bottom w:val="none" w:sz="0" w:space="0" w:color="auto"/>
+          <w:right w:val="none" w:sz="0" w:space="0" w:color="auto"/>
+          <w:insideH w:val="none" w:sz="0" w:space="0" w:color="auto"/>
+          <w:insideV w:val="none" w:sz="0" w:space="0" w:color="auto"/>
+        </w:tblBorders>
+        <w:tblLook w:val="04A0" w:firstRow="1" w:lastRow="0" w:firstColumn="1" w:lastColumn="0" w:noHBand="0" w:noVBand="1"/>
+      </w:tblPr>
+      <w:tblGrid>
+        <w:gridCol w:w="3085"/>
+        <w:gridCol w:w="3119"/>
+        <w:gridCol w:w="3682"/>
+      </w:tblGrid>
+      <w:tr>
+        <w:tc>
+          <w:tcPr>
+            <w:tcW w:w="6204" w:type="dxa"/>
+            <w:gridSpan w:val="2"/>
+            <w:vMerge w:val="restart"/>
+            <w:vAlign w:val="center"/>
+          </w:tcPr>
+          <w:p>
+            <w:pPr>
+              <w:jc w:val="center"/>
+              <w:rPr>
+                <w:b/>
+                <w:lang w:eastAsia="fr-FR"/>
+              </w:rPr>
+            </w:pPr>
+            <w:r>
+              <w:rPr>
+                <w:b/>
+                <w:lang w:eastAsia="fr-FR"/>
+              </w:rPr>
+              <w:t>Branchement de l’oscilloscope</w:t>
+            </w:r>
+            <w:r>
+              <w:rPr>
+                <w:b/>
+                <w:lang w:eastAsia="fr-FR"/>
+              </w:rPr>
+              <w:t xml:space="preserve"> au débitmètre</w:t>
+            </w:r>
+          </w:p>
+        </w:tc>
+        <w:tc>
+          <w:tcPr>
+            <w:tcW w:w="3682" w:type="dxa"/>
+            <w:vAlign w:val="center"/>
+          </w:tcPr>
+          <w:p>
+            <w:pPr>
+              <w:jc w:val="center"/>
+              <w:rPr>
+                <w:b/>
+                <w:lang w:eastAsia="fr-FR"/>
+              </w:rPr>
+            </w:pPr>
+            <w:r>
+              <w:rPr>
+                <w:b/>
+                <w:lang w:eastAsia="fr-FR"/>
+              </w:rPr>
+              <w:t>Mise en circulation du fluide</w:t>
+            </w:r>
+          </w:p>
+        </w:tc>
+      </w:tr>
+      <w:tr>
+        <w:tc>
+          <w:tcPr>
+            <w:tcW w:w="6204" w:type="dxa"/>
+            <w:gridSpan w:val="2"/>
+            <w:vMerge/>
+            <w:vAlign w:val="center"/>
+          </w:tcPr>
+          <w:p>
+            <w:pPr>
+              <w:jc w:val="center"/>
+              <w:rPr>
+                <w:b/>
+                <w:lang w:eastAsia="fr-FR"/>
+              </w:rPr>
+            </w:pPr>
+          </w:p>
+        </w:tc>
+        <w:tc>
+          <w:tcPr>
+            <w:tcW w:w="3682" w:type="dxa"/>
             <w:vAlign w:val="center"/>
           </w:tcPr>
           <w:p>
@@ -940,25 +1764,184 @@
               <w:rPr>
                 <w:lang w:eastAsia="fr-FR"/>
               </w:rPr>
+              <w:t xml:space="preserve">L’appui sur les flèches provoque la circulation du fluide. Le moteur tourne dans un sens ou dans l’autre.  </w:t>
+            </w:r>
+          </w:p>
+        </w:tc>
+      </w:tr>
+      <w:tr>
+        <w:tc>
+          <w:tcPr>
+            <w:tcW w:w="3085" w:type="dxa"/>
+            <w:vAlign w:val="center"/>
+          </w:tcPr>
+          <w:p>
+            <w:pPr>
+              <w:jc w:val="center"/>
+              <w:rPr>
+                <w:lang w:eastAsia="fr-FR"/>
+              </w:rPr>
+            </w:pPr>
+            <w:r>
+              <w:rPr>
+                <w:noProof/>
+                <w:lang w:eastAsia="fr-FR" w:bidi="ar-SA"/>
+              </w:rPr>
               <w:drawing>
-                <wp:inline distT="0" distB="0" distL="0" distR="0">
-                  <wp:extent cx="1229305" cy="1203150"/>
-                  <wp:effectExtent l="19050" t="0" r="8945" b="0"/>
-                  <wp:docPr id="16" name="Image 7" descr="DSC00091"/>
-                  <wp:cNvGraphicFramePr>
-                    <a:graphicFrameLocks xmlns:a="http://schemas.openxmlformats.org/drawingml/2006/main" noChangeAspect="1"/>
-                  </wp:cNvGraphicFramePr>
+                <wp:inline distT="0" distB="0" distL="0" distR="0" wp14:anchorId="080D3539" wp14:editId="7DBF9090">
+                  <wp:extent cx="1692322" cy="1268753"/>
+                  <wp:effectExtent l="0" t="0" r="0" b="0"/>
+                  <wp:docPr id="7" name="Image 11" descr="D:\DCIM\101MSDCF\DSC00015.JPG"/>
+                  <wp:cNvGraphicFramePr/>
                   <a:graphic xmlns:a="http://schemas.openxmlformats.org/drawingml/2006/main">
                     <a:graphicData uri="http://schemas.openxmlformats.org/drawingml/2006/picture">
                       <pic:pic xmlns:pic="http://schemas.openxmlformats.org/drawingml/2006/picture">
                         <pic:nvPicPr>
-                          <pic:cNvPr id="0" name="Picture 7" descr="DSC00091"/>
-                          <pic:cNvPicPr>
-                            <a:picLocks noChangeAspect="1" noChangeArrowheads="1"/>
-                          </pic:cNvPicPr>
+                          <pic:cNvPr id="16" name="Image 11" descr="D:\DCIM\101MSDCF\DSC00015.JPG"/>
+                          <pic:cNvPicPr/>
                         </pic:nvPicPr>
                         <pic:blipFill>
-                          <a:blip r:embed="rId19" cstate="print">
+                          <a:blip r:embed="rId22" cstate="print"/>
+                          <a:srcRect/>
+                          <a:stretch>
+                            <a:fillRect/>
+                          </a:stretch>
+                        </pic:blipFill>
+                        <pic:spPr bwMode="auto">
+                          <a:xfrm>
+                            <a:off x="0" y="0"/>
+                            <a:ext cx="1695034" cy="1270786"/>
+                          </a:xfrm>
+                          <a:prstGeom prst="rect">
+                            <a:avLst/>
+                          </a:prstGeom>
+                          <a:noFill/>
+                          <a:ln w="9525">
+                            <a:noFill/>
+                            <a:miter lim="800000"/>
+                            <a:headEnd/>
+                            <a:tailEnd/>
+                          </a:ln>
+                        </pic:spPr>
+                      </pic:pic>
+                    </a:graphicData>
+                  </a:graphic>
+                </wp:inline>
+              </w:drawing>
+            </w:r>
+          </w:p>
+        </w:tc>
+        <w:tc>
+          <w:tcPr>
+            <w:tcW w:w="3119" w:type="dxa"/>
+            <w:vAlign w:val="center"/>
+          </w:tcPr>
+          <w:p>
+            <w:pPr>
+              <w:jc w:val="center"/>
+              <w:rPr>
+                <w:lang w:eastAsia="fr-FR"/>
+              </w:rPr>
+            </w:pPr>
+            <w:r>
+              <w:rPr>
+                <w:noProof/>
+                <w:lang w:eastAsia="fr-FR" w:bidi="ar-SA"/>
+              </w:rPr>
+              <w:drawing>
+                <wp:inline distT="0" distB="0" distL="0" distR="0" wp14:anchorId="3919E1BE" wp14:editId="30F61290">
+                  <wp:extent cx="1564942" cy="1173707"/>
+                  <wp:effectExtent l="0" t="0" r="0" b="0"/>
+                  <wp:docPr id="8" name="Image 8" descr="C:\Users\PJP-PORT\Documents\COURS-2014-2015\PTSI-Travaux-Pratiques\04-TP-Ing-Syst\PHOTOS-ACT-01\DSC00007.JPG"/>
+                  <wp:cNvGraphicFramePr/>
+                  <a:graphic xmlns:a="http://schemas.openxmlformats.org/drawingml/2006/main">
+                    <a:graphicData uri="http://schemas.openxmlformats.org/drawingml/2006/picture">
+                      <pic:pic xmlns:pic="http://schemas.openxmlformats.org/drawingml/2006/picture">
+                        <pic:nvPicPr>
+                          <pic:cNvPr id="10" name="Image 10" descr="C:\Users\PJP-PORT\Documents\COURS-2014-2015\PTSI-Travaux-Pratiques\04-TP-Ing-Syst\PHOTOS-ACT-01\DSC00007.JPG"/>
+                          <pic:cNvPicPr/>
+                        </pic:nvPicPr>
+                        <pic:blipFill>
+                          <a:blip r:embed="rId23" cstate="print"/>
+                          <a:srcRect/>
+                          <a:stretch>
+                            <a:fillRect/>
+                          </a:stretch>
+                        </pic:blipFill>
+                        <pic:spPr bwMode="auto">
+                          <a:xfrm>
+                            <a:off x="0" y="0"/>
+                            <a:ext cx="1568531" cy="1176399"/>
+                          </a:xfrm>
+                          <a:prstGeom prst="rect">
+                            <a:avLst/>
+                          </a:prstGeom>
+                          <a:noFill/>
+                          <a:ln w="9525">
+                            <a:noFill/>
+                            <a:miter lim="800000"/>
+                            <a:headEnd/>
+                            <a:tailEnd/>
+                          </a:ln>
+                        </pic:spPr>
+                      </pic:pic>
+                    </a:graphicData>
+                  </a:graphic>
+                </wp:inline>
+              </w:drawing>
+            </w:r>
+          </w:p>
+        </w:tc>
+        <w:tc>
+          <w:tcPr>
+            <w:tcW w:w="3682" w:type="dxa"/>
+            <w:vAlign w:val="center"/>
+          </w:tcPr>
+          <w:p>
+            <w:pPr>
+              <w:jc w:val="center"/>
+              <w:rPr>
+                <w:lang w:eastAsia="fr-FR"/>
+              </w:rPr>
+            </w:pPr>
+            <w:r>
+              <w:rPr>
+                <w:noProof/>
+                <w:lang w:eastAsia="fr-FR" w:bidi="ar-SA"/>
+              </w:rPr>
+              <w:pict>
+                <v:oval id="_x0000_s1031" style="position:absolute;left:0;text-align:left;margin-left:85.65pt;margin-top:35.1pt;width:70.4pt;height:41.95pt;z-index:251676672;mso-position-horizontal-relative:text;mso-position-vertical-relative:text" filled="f" strokecolor="red" strokeweight="2.25pt"/>
+              </w:pict>
+            </w:r>
+            <w:r>
+              <w:rPr>
+                <w:noProof/>
+                <w:lang w:eastAsia="fr-FR" w:bidi="ar-SA"/>
+              </w:rPr>
+              <w:pict>
+                <v:oval id="_x0000_s1030" style="position:absolute;left:0;text-align:left;margin-left:5.75pt;margin-top:35.2pt;width:70.4pt;height:41.95pt;z-index:251675648;mso-position-horizontal-relative:text;mso-position-vertical-relative:text" filled="f" strokecolor="red" strokeweight="2.25pt"/>
+              </w:pict>
+            </w:r>
+            <w:r>
+              <w:rPr>
+                <w:noProof/>
+                <w:lang w:eastAsia="fr-FR" w:bidi="ar-SA"/>
+              </w:rPr>
+              <w:drawing>
+                <wp:inline distT="0" distB="0" distL="0" distR="0" wp14:anchorId="54E4EEC8" wp14:editId="6DA9487E">
+                  <wp:extent cx="1822450" cy="1181100"/>
+                  <wp:effectExtent l="0" t="0" r="6350" b="0"/>
+                  <wp:docPr id="18" name="Image 11" descr="DSC00093"/>
+                  <wp:cNvGraphicFramePr/>
+                  <a:graphic xmlns:a="http://schemas.openxmlformats.org/drawingml/2006/main">
+                    <a:graphicData uri="http://schemas.openxmlformats.org/drawingml/2006/picture">
+                      <pic:pic xmlns:pic="http://schemas.openxmlformats.org/drawingml/2006/picture">
+                        <pic:nvPicPr>
+                          <pic:cNvPr id="18" name="Image 11" descr="DSC00093"/>
+                          <pic:cNvPicPr/>
+                        </pic:nvPicPr>
+                        <pic:blipFill>
+                          <a:blip r:embed="rId24" cstate="print">
                             <a:lum bright="20000"/>
                           </a:blip>
                           <a:srcRect/>
@@ -969,7 +1952,1289 @@
                         <pic:spPr bwMode="auto">
                           <a:xfrm>
                             <a:off x="0" y="0"/>
-                            <a:ext cx="1229760" cy="1203595"/>
+                            <a:ext cx="1822450" cy="1181100"/>
+                          </a:xfrm>
+                          <a:prstGeom prst="rect">
+                            <a:avLst/>
+                          </a:prstGeom>
+                          <a:noFill/>
+                          <a:ln w="9525">
+                            <a:noFill/>
+                            <a:miter lim="800000"/>
+                            <a:headEnd/>
+                            <a:tailEnd/>
+                          </a:ln>
+                        </pic:spPr>
+                      </pic:pic>
+                    </a:graphicData>
+                  </a:graphic>
+                </wp:inline>
+              </w:drawing>
+            </w:r>
+          </w:p>
+        </w:tc>
+      </w:tr>
+    </w:tbl>
+    <w:p>
+      <w:pPr>
+        <w:rPr>
+          <w:lang w:eastAsia="fr-FR"/>
+        </w:rPr>
+      </w:pPr>
+    </w:p>
+    <w:p>
+      <w:pPr>
+        <w:rPr>
+          <w:lang w:eastAsia="fr-FR"/>
+        </w:rPr>
+      </w:pPr>
+    </w:p>
+    <w:p>
+      <w:pPr>
+        <w:rPr>
+          <w:lang w:eastAsia="fr-FR"/>
+        </w:rPr>
+      </w:pPr>
+      <w:r>
+        <w:rPr>
+          <w:lang w:eastAsia="fr-FR"/>
+        </w:rPr>
+        <w:t xml:space="preserve">Réglage du débit en actionnant la vis suivante </w:t>
+      </w:r>
+    </w:p>
+    <w:p>
+      <w:pPr>
+        <w:rPr>
+          <w:lang w:eastAsia="fr-FR"/>
+        </w:rPr>
+      </w:pPr>
+    </w:p>
+    <w:tbl>
+      <w:tblPr>
+        <w:tblStyle w:val="Grilledutableau"/>
+        <w:tblW w:w="0" w:type="auto"/>
+        <w:tblBorders>
+          <w:top w:val="none" w:sz="0" w:space="0" w:color="auto"/>
+          <w:left w:val="none" w:sz="0" w:space="0" w:color="auto"/>
+          <w:bottom w:val="none" w:sz="0" w:space="0" w:color="auto"/>
+          <w:right w:val="none" w:sz="0" w:space="0" w:color="auto"/>
+          <w:insideH w:val="none" w:sz="0" w:space="0" w:color="auto"/>
+          <w:insideV w:val="none" w:sz="0" w:space="0" w:color="auto"/>
+        </w:tblBorders>
+        <w:tblLook w:val="04A0" w:firstRow="1" w:lastRow="0" w:firstColumn="1" w:lastColumn="0" w:noHBand="0" w:noVBand="1"/>
+      </w:tblPr>
+      <w:tblGrid>
+        <w:gridCol w:w="3295"/>
+        <w:gridCol w:w="3295"/>
+        <w:gridCol w:w="3296"/>
+      </w:tblGrid>
+      <w:tr>
+        <w:tc>
+          <w:tcPr>
+            <w:tcW w:w="3295" w:type="dxa"/>
+            <w:vAlign w:val="center"/>
+          </w:tcPr>
+          <w:p>
+            <w:pPr>
+              <w:jc w:val="center"/>
+              <w:rPr>
+                <w:lang w:eastAsia="fr-FR"/>
+              </w:rPr>
+            </w:pPr>
+            <w:r>
+              <w:rPr>
+                <w:noProof/>
+                <w:lang w:eastAsia="fr-FR" w:bidi="ar-SA"/>
+              </w:rPr>
+              <w:pict>
+                <v:oval id="_x0000_s1032" style="position:absolute;left:0;text-align:left;margin-left:56pt;margin-top:22.15pt;width:70.4pt;height:41.95pt;z-index:251677696" filled="f" strokecolor="red" strokeweight="2.25pt"/>
+              </w:pict>
+            </w:r>
+            <w:r>
+              <w:rPr>
+                <w:noProof/>
+                <w:lang w:eastAsia="fr-FR" w:bidi="ar-SA"/>
+              </w:rPr>
+              <w:drawing>
+                <wp:inline distT="0" distB="0" distL="0" distR="0" wp14:anchorId="55FABF0F" wp14:editId="0F807852">
+                  <wp:extent cx="1574800" cy="1181100"/>
+                  <wp:effectExtent l="0" t="0" r="6350" b="0"/>
+                  <wp:docPr id="29" name="Image 29" descr="Pilote (24)"/>
+                  <wp:cNvGraphicFramePr/>
+                  <a:graphic xmlns:a="http://schemas.openxmlformats.org/drawingml/2006/main">
+                    <a:graphicData uri="http://schemas.openxmlformats.org/drawingml/2006/picture">
+                      <pic:pic xmlns:pic="http://schemas.openxmlformats.org/drawingml/2006/picture">
+                        <pic:nvPicPr>
+                          <pic:cNvPr id="29" name="Image 29" descr="Pilote (24)"/>
+                          <pic:cNvPicPr/>
+                        </pic:nvPicPr>
+                        <pic:blipFill>
+                          <a:blip r:embed="rId25" cstate="print">
+                            <a:lum bright="20000"/>
+                          </a:blip>
+                          <a:srcRect/>
+                          <a:stretch>
+                            <a:fillRect/>
+                          </a:stretch>
+                        </pic:blipFill>
+                        <pic:spPr bwMode="auto">
+                          <a:xfrm>
+                            <a:off x="0" y="0"/>
+                            <a:ext cx="1574800" cy="1181100"/>
+                          </a:xfrm>
+                          <a:prstGeom prst="rect">
+                            <a:avLst/>
+                          </a:prstGeom>
+                          <a:noFill/>
+                          <a:ln w="9525">
+                            <a:noFill/>
+                            <a:miter lim="800000"/>
+                            <a:headEnd/>
+                            <a:tailEnd/>
+                          </a:ln>
+                        </pic:spPr>
+                      </pic:pic>
+                    </a:graphicData>
+                  </a:graphic>
+                </wp:inline>
+              </w:drawing>
+            </w:r>
+          </w:p>
+        </w:tc>
+        <w:tc>
+          <w:tcPr>
+            <w:tcW w:w="3295" w:type="dxa"/>
+            <w:vAlign w:val="center"/>
+          </w:tcPr>
+          <w:p>
+            <w:pPr>
+              <w:jc w:val="center"/>
+              <w:rPr>
+                <w:lang w:eastAsia="fr-FR"/>
+              </w:rPr>
+            </w:pPr>
+            <w:r>
+              <w:rPr>
+                <w:noProof/>
+                <w:lang w:eastAsia="fr-FR" w:bidi="ar-SA"/>
+              </w:rPr>
+              <w:drawing>
+                <wp:inline distT="0" distB="0" distL="0" distR="0" wp14:anchorId="4E949B69" wp14:editId="361AD8C5">
+                  <wp:extent cx="1536700" cy="1168400"/>
+                  <wp:effectExtent l="0" t="0" r="6350" b="0"/>
+                  <wp:docPr id="9" name="Image 9" descr="DSC00112"/>
+                  <wp:cNvGraphicFramePr/>
+                  <a:graphic xmlns:a="http://schemas.openxmlformats.org/drawingml/2006/main">
+                    <a:graphicData uri="http://schemas.openxmlformats.org/drawingml/2006/picture">
+                      <pic:pic xmlns:pic="http://schemas.openxmlformats.org/drawingml/2006/picture">
+                        <pic:nvPicPr>
+                          <pic:cNvPr id="30" name="Image 30" descr="DSC00112"/>
+                          <pic:cNvPicPr/>
+                        </pic:nvPicPr>
+                        <pic:blipFill>
+                          <a:blip r:embed="rId26" cstate="print"/>
+                          <a:srcRect/>
+                          <a:stretch>
+                            <a:fillRect/>
+                          </a:stretch>
+                        </pic:blipFill>
+                        <pic:spPr bwMode="auto">
+                          <a:xfrm>
+                            <a:off x="0" y="0"/>
+                            <a:ext cx="1536700" cy="1168400"/>
+                          </a:xfrm>
+                          <a:prstGeom prst="rect">
+                            <a:avLst/>
+                          </a:prstGeom>
+                          <a:noFill/>
+                          <a:ln w="9525">
+                            <a:noFill/>
+                            <a:miter lim="800000"/>
+                            <a:headEnd/>
+                            <a:tailEnd/>
+                          </a:ln>
+                        </pic:spPr>
+                      </pic:pic>
+                    </a:graphicData>
+                  </a:graphic>
+                </wp:inline>
+              </w:drawing>
+            </w:r>
+          </w:p>
+        </w:tc>
+        <w:tc>
+          <w:tcPr>
+            <w:tcW w:w="3296" w:type="dxa"/>
+            <w:vAlign w:val="center"/>
+          </w:tcPr>
+          <w:p>
+            <w:pPr>
+              <w:jc w:val="center"/>
+              <w:rPr>
+                <w:lang w:eastAsia="fr-FR"/>
+              </w:rPr>
+            </w:pPr>
+            <w:r>
+              <w:rPr>
+                <w:noProof/>
+                <w:lang w:eastAsia="fr-FR" w:bidi="ar-SA"/>
+              </w:rPr>
+              <w:drawing>
+                <wp:inline distT="0" distB="0" distL="0" distR="0" wp14:anchorId="3EFADE4D" wp14:editId="392EF68E">
+                  <wp:extent cx="1619250" cy="1212850"/>
+                  <wp:effectExtent l="0" t="0" r="0" b="6350"/>
+                  <wp:docPr id="31" name="Image 31" descr="DSC00110"/>
+                  <wp:cNvGraphicFramePr/>
+                  <a:graphic xmlns:a="http://schemas.openxmlformats.org/drawingml/2006/main">
+                    <a:graphicData uri="http://schemas.openxmlformats.org/drawingml/2006/picture">
+                      <pic:pic xmlns:pic="http://schemas.openxmlformats.org/drawingml/2006/picture">
+                        <pic:nvPicPr>
+                          <pic:cNvPr id="31" name="Image 31" descr="DSC00110"/>
+                          <pic:cNvPicPr/>
+                        </pic:nvPicPr>
+                        <pic:blipFill>
+                          <a:blip r:embed="rId27" cstate="print">
+                            <a:lum bright="20000"/>
+                          </a:blip>
+                          <a:srcRect/>
+                          <a:stretch>
+                            <a:fillRect/>
+                          </a:stretch>
+                        </pic:blipFill>
+                        <pic:spPr bwMode="auto">
+                          <a:xfrm>
+                            <a:off x="0" y="0"/>
+                            <a:ext cx="1619250" cy="1212850"/>
+                          </a:xfrm>
+                          <a:prstGeom prst="rect">
+                            <a:avLst/>
+                          </a:prstGeom>
+                          <a:noFill/>
+                          <a:ln w="9525">
+                            <a:noFill/>
+                            <a:miter lim="800000"/>
+                            <a:headEnd/>
+                            <a:tailEnd/>
+                          </a:ln>
+                        </pic:spPr>
+                      </pic:pic>
+                    </a:graphicData>
+                  </a:graphic>
+                </wp:inline>
+              </w:drawing>
+            </w:r>
+          </w:p>
+        </w:tc>
+      </w:tr>
+    </w:tbl>
+    <w:p>
+      <w:pPr>
+        <w:rPr>
+          <w:lang w:eastAsia="fr-FR"/>
+        </w:rPr>
+      </w:pPr>
+    </w:p>
+    <w:p>
+      <w:pPr>
+        <w:jc w:val="center"/>
+        <w:rPr>
+          <w:b/>
+          <w:color w:val="FF0000"/>
+          <w:sz w:val="28"/>
+          <w:bdr w:val="single" w:sz="4" w:space="0" w:color="auto" w:frame="1"/>
+        </w:rPr>
+      </w:pPr>
+      <w:r>
+        <w:rPr>
+          <w:b/>
+          <w:color w:val="FF0000"/>
+          <w:sz w:val="28"/>
+          <w:bdr w:val="single" w:sz="4" w:space="0" w:color="auto" w:frame="1"/>
+        </w:rPr>
+        <w:t> NE JAMAIS FORCER NI DANS UN SENS NI DANS L’AUTRE </w:t>
+      </w:r>
+    </w:p>
+    <w:p>
+      <w:pPr>
+        <w:rPr>
+          <w:lang w:eastAsia="fr-FR"/>
+        </w:rPr>
+      </w:pPr>
+    </w:p>
+    <w:p>
+      <w:pPr>
+        <w:rPr>
+          <w:lang w:eastAsia="fr-FR"/>
+        </w:rPr>
+      </w:pPr>
+      <w:r>
+        <w:rPr>
+          <w:lang w:eastAsia="fr-FR"/>
+        </w:rPr>
+        <w:t>La courbe doit être de la forme suivante :</w:t>
+      </w:r>
+    </w:p>
+    <w:p>
+      <w:pPr>
+        <w:rPr>
+          <w:lang w:eastAsia="fr-FR"/>
+        </w:rPr>
+      </w:pPr>
+    </w:p>
+    <w:p>
+      <w:pPr>
+        <w:jc w:val="center"/>
+        <w:rPr>
+          <w:lang w:eastAsia="fr-FR"/>
+        </w:rPr>
+      </w:pPr>
+      <w:r>
+        <w:rPr>
+          <w:noProof/>
+          <w:lang w:eastAsia="fr-FR" w:bidi="ar-SA"/>
+        </w:rPr>
+        <w:drawing>
+          <wp:inline distT="0" distB="0" distL="0" distR="0" wp14:anchorId="3FB8AFED" wp14:editId="19EAAE33">
+            <wp:extent cx="2655736" cy="1802800"/>
+            <wp:effectExtent l="0" t="0" r="0" b="0"/>
+            <wp:docPr id="17" name="Image 12" descr="F:\ALL0000\F0000TEK.JPG"/>
+            <wp:cNvGraphicFramePr/>
+            <a:graphic xmlns:a="http://schemas.openxmlformats.org/drawingml/2006/main">
+              <a:graphicData uri="http://schemas.openxmlformats.org/drawingml/2006/picture">
+                <pic:pic xmlns:pic="http://schemas.openxmlformats.org/drawingml/2006/picture">
+                  <pic:nvPicPr>
+                    <pic:cNvPr id="17" name="Image 12" descr="F:\ALL0000\F0000TEK.JPG"/>
+                    <pic:cNvPicPr/>
+                  </pic:nvPicPr>
+                  <pic:blipFill>
+                    <a:blip r:embed="rId28" cstate="print"/>
+                    <a:srcRect/>
+                    <a:stretch>
+                      <a:fillRect/>
+                    </a:stretch>
+                  </pic:blipFill>
+                  <pic:spPr bwMode="auto">
+                    <a:xfrm>
+                      <a:off x="0" y="0"/>
+                      <a:ext cx="2652421" cy="1800550"/>
+                    </a:xfrm>
+                    <a:prstGeom prst="rect">
+                      <a:avLst/>
+                    </a:prstGeom>
+                    <a:noFill/>
+                    <a:ln w="9525">
+                      <a:noFill/>
+                      <a:miter lim="800000"/>
+                      <a:headEnd/>
+                      <a:tailEnd/>
+                    </a:ln>
+                  </pic:spPr>
+                </pic:pic>
+              </a:graphicData>
+            </a:graphic>
+          </wp:inline>
+        </w:drawing>
+      </w:r>
+    </w:p>
+    <w:p>
+      <w:pPr>
+        <w:rPr>
+          <w:lang w:eastAsia="fr-FR"/>
+        </w:rPr>
+      </w:pPr>
+    </w:p>
+    <w:p>
+      <w:pPr>
+        <w:rPr>
+          <w:lang w:eastAsia="fr-FR"/>
+        </w:rPr>
+      </w:pPr>
+    </w:p>
+    <w:p>
+      <w:pPr>
+        <w:pStyle w:val="Titre2"/>
+      </w:pPr>
+      <w:r>
+        <w:lastRenderedPageBreak/>
+        <w:t>Mesure de pression</w:t>
+      </w:r>
+      <w:r>
+        <w:t xml:space="preserve"> à l’aide du capteur</w:t>
+      </w:r>
+    </w:p>
+    <w:p>
+      <w:pPr>
+        <w:rPr>
+          <w:lang w:eastAsia="fr-FR"/>
+        </w:rPr>
+      </w:pPr>
+    </w:p>
+    <w:tbl>
+      <w:tblPr>
+        <w:tblStyle w:val="Grilledutableau"/>
+        <w:tblW w:w="0" w:type="auto"/>
+        <w:tblInd w:w="108" w:type="dxa"/>
+        <w:tblBorders>
+          <w:top w:val="none" w:sz="0" w:space="0" w:color="auto"/>
+          <w:left w:val="none" w:sz="0" w:space="0" w:color="auto"/>
+          <w:bottom w:val="none" w:sz="0" w:space="0" w:color="auto"/>
+          <w:right w:val="none" w:sz="0" w:space="0" w:color="auto"/>
+          <w:insideH w:val="none" w:sz="0" w:space="0" w:color="auto"/>
+          <w:insideV w:val="none" w:sz="0" w:space="0" w:color="auto"/>
+        </w:tblBorders>
+        <w:tblLook w:val="04A0" w:firstRow="1" w:lastRow="0" w:firstColumn="1" w:lastColumn="0" w:noHBand="0" w:noVBand="1"/>
+      </w:tblPr>
+      <w:tblGrid>
+        <w:gridCol w:w="2518"/>
+        <w:gridCol w:w="7255"/>
+      </w:tblGrid>
+      <w:tr>
+        <w:tc>
+          <w:tcPr>
+            <w:tcW w:w="2518" w:type="dxa"/>
+            <w:tcBorders>
+              <w:top w:val="nil"/>
+              <w:left w:val="single" w:sz="24" w:space="0" w:color="C2D69B" w:themeColor="accent3" w:themeTint="99"/>
+              <w:bottom w:val="nil"/>
+              <w:right w:val="nil"/>
+            </w:tcBorders>
+            <w:shd w:val="clear" w:color="auto" w:fill="0D0D0D" w:themeFill="text1" w:themeFillTint="F2"/>
+            <w:hideMark/>
+          </w:tcPr>
+          <w:p>
+            <w:pPr>
+              <w:pStyle w:val="Titre7"/>
+              <w:jc w:val="both"/>
+              <w:outlineLvl w:val="6"/>
+              <w:rPr>
+                <w:rFonts w:cstheme="minorHAnsi"/>
+                <w:b w:val="0"/>
+                <w:color w:val="FFFFFF" w:themeColor="background1"/>
+                <w:sz w:val="28"/>
+                <w:szCs w:val="28"/>
+                <w:lang w:val="en-US"/>
+              </w:rPr>
+            </w:pPr>
+            <w:r>
+              <w:rPr>
+                <w:rFonts w:cstheme="minorHAnsi"/>
+                <w:color w:val="FFFFFF" w:themeColor="background1"/>
+                <w:sz w:val="24"/>
+                <w:szCs w:val="28"/>
+              </w:rPr>
+              <w:t>Objectif</w:t>
+            </w:r>
+          </w:p>
+        </w:tc>
+        <w:tc>
+          <w:tcPr>
+            <w:tcW w:w="7255" w:type="dxa"/>
+            <w:shd w:val="clear" w:color="auto" w:fill="C2D69B" w:themeFill="accent3" w:themeFillTint="99"/>
+          </w:tcPr>
+          <w:p>
+            <w:pPr>
+              <w:jc w:val="center"/>
+              <w:rPr>
+                <w:rFonts w:cstheme="minorHAnsi"/>
+                <w:lang w:val="en-US"/>
+              </w:rPr>
+            </w:pPr>
+          </w:p>
+        </w:tc>
+      </w:tr>
+      <w:tr>
+        <w:tc>
+          <w:tcPr>
+            <w:tcW w:w="9773" w:type="dxa"/>
+            <w:gridSpan w:val="2"/>
+            <w:tcBorders>
+              <w:top w:val="nil"/>
+              <w:left w:val="single" w:sz="24" w:space="0" w:color="C2D69B" w:themeColor="accent3" w:themeTint="99"/>
+              <w:bottom w:val="nil"/>
+              <w:right w:val="nil"/>
+            </w:tcBorders>
+            <w:hideMark/>
+          </w:tcPr>
+          <w:p>
+            <w:pPr>
+              <w:spacing w:before="120"/>
+              <w:rPr>
+                <w:rFonts w:cstheme="minorHAnsi"/>
+              </w:rPr>
+            </w:pPr>
+            <w:r>
+              <w:rPr>
+                <w:rFonts w:cstheme="minorHAnsi"/>
+              </w:rPr>
+              <w:t xml:space="preserve">Mettre en évidence le fonctionnement du </w:t>
+            </w:r>
+            <w:r>
+              <w:rPr>
+                <w:rFonts w:cstheme="minorHAnsi"/>
+              </w:rPr>
+              <w:t>manomètre</w:t>
+            </w:r>
+            <w:r>
+              <w:rPr>
+                <w:rFonts w:cstheme="minorHAnsi"/>
+              </w:rPr>
+              <w:t>.</w:t>
+            </w:r>
+          </w:p>
+        </w:tc>
+      </w:tr>
+    </w:tbl>
+    <w:p>
+      <w:pPr>
+        <w:rPr>
+          <w:lang w:eastAsia="fr-FR"/>
+        </w:rPr>
+      </w:pPr>
+    </w:p>
+    <w:tbl>
+      <w:tblPr>
+        <w:tblStyle w:val="Grilledutableau"/>
+        <w:tblW w:w="0" w:type="auto"/>
+        <w:tblBorders>
+          <w:top w:val="none" w:sz="0" w:space="0" w:color="auto"/>
+          <w:left w:val="none" w:sz="0" w:space="0" w:color="auto"/>
+          <w:bottom w:val="none" w:sz="0" w:space="0" w:color="auto"/>
+          <w:right w:val="none" w:sz="0" w:space="0" w:color="auto"/>
+          <w:insideH w:val="none" w:sz="0" w:space="0" w:color="auto"/>
+          <w:insideV w:val="none" w:sz="0" w:space="0" w:color="auto"/>
+        </w:tblBorders>
+        <w:tblLook w:val="04A0" w:firstRow="1" w:lastRow="0" w:firstColumn="1" w:lastColumn="0" w:noHBand="0" w:noVBand="1"/>
+      </w:tblPr>
+      <w:tblGrid>
+        <w:gridCol w:w="3295"/>
+        <w:gridCol w:w="3295"/>
+        <w:gridCol w:w="3296"/>
+      </w:tblGrid>
+      <w:tr>
+        <w:tc>
+          <w:tcPr>
+            <w:tcW w:w="9886" w:type="dxa"/>
+            <w:gridSpan w:val="3"/>
+            <w:vAlign w:val="center"/>
+          </w:tcPr>
+          <w:p>
+            <w:pPr>
+              <w:pStyle w:val="Paragraphedeliste"/>
+              <w:numPr>
+                <w:ilvl w:val="1"/>
+                <w:numId w:val="2"/>
+              </w:numPr>
+              <w:jc w:val="center"/>
+              <w:rPr>
+                <w:b/>
+                <w:lang w:eastAsia="fr-FR"/>
+              </w:rPr>
+            </w:pPr>
+            <w:r>
+              <w:rPr>
+                <w:b/>
+                <w:lang w:eastAsia="fr-FR"/>
+              </w:rPr>
+              <w:t>Régler le débit de la pompe au maximum à l’aide de la vis prévue à cet effet.</w:t>
+            </w:r>
+          </w:p>
+        </w:tc>
+      </w:tr>
+      <w:tr>
+        <w:tc>
+          <w:tcPr>
+            <w:tcW w:w="3295" w:type="dxa"/>
+            <w:vAlign w:val="center"/>
+          </w:tcPr>
+          <w:p>
+            <w:pPr>
+              <w:jc w:val="center"/>
+              <w:rPr>
+                <w:lang w:eastAsia="fr-FR"/>
+              </w:rPr>
+            </w:pPr>
+            <w:r>
+              <w:rPr>
+                <w:noProof/>
+                <w:lang w:eastAsia="fr-FR" w:bidi="ar-SA"/>
+              </w:rPr>
+              <w:pict>
+                <v:oval id="_x0000_s1036" style="position:absolute;left:0;text-align:left;margin-left:51.15pt;margin-top:19.6pt;width:70.4pt;height:41.95pt;z-index:251678720;mso-position-horizontal-relative:text;mso-position-vertical-relative:text" filled="f" strokecolor="red" strokeweight="2.25pt"/>
+              </w:pict>
+            </w:r>
+            <w:r>
+              <w:rPr>
+                <w:noProof/>
+                <w:lang w:eastAsia="fr-FR" w:bidi="ar-SA"/>
+              </w:rPr>
+              <w:drawing>
+                <wp:inline distT="0" distB="0" distL="0" distR="0" wp14:anchorId="7AE7C081" wp14:editId="27D11B49">
+                  <wp:extent cx="1574800" cy="1181100"/>
+                  <wp:effectExtent l="19050" t="0" r="6350" b="0"/>
+                  <wp:docPr id="3" name="Image 29" descr="Pilote (24)"/>
+                  <wp:cNvGraphicFramePr>
+                    <a:graphicFrameLocks xmlns:a="http://schemas.openxmlformats.org/drawingml/2006/main" noChangeAspect="1"/>
+                  </wp:cNvGraphicFramePr>
+                  <a:graphic xmlns:a="http://schemas.openxmlformats.org/drawingml/2006/main">
+                    <a:graphicData uri="http://schemas.openxmlformats.org/drawingml/2006/picture">
+                      <pic:pic xmlns:pic="http://schemas.openxmlformats.org/drawingml/2006/picture">
+                        <pic:nvPicPr>
+                          <pic:cNvPr id="0" name="Picture 29" descr="Pilote (24)"/>
+                          <pic:cNvPicPr>
+                            <a:picLocks noChangeAspect="1" noChangeArrowheads="1"/>
+                          </pic:cNvPicPr>
+                        </pic:nvPicPr>
+                        <pic:blipFill>
+                          <a:blip r:embed="rId25" cstate="print">
+                            <a:lum bright="20000"/>
+                          </a:blip>
+                          <a:srcRect/>
+                          <a:stretch>
+                            <a:fillRect/>
+                          </a:stretch>
+                        </pic:blipFill>
+                        <pic:spPr bwMode="auto">
+                          <a:xfrm>
+                            <a:off x="0" y="0"/>
+                            <a:ext cx="1574800" cy="1181100"/>
+                          </a:xfrm>
+                          <a:prstGeom prst="rect">
+                            <a:avLst/>
+                          </a:prstGeom>
+                          <a:noFill/>
+                          <a:ln w="9525">
+                            <a:noFill/>
+                            <a:miter lim="800000"/>
+                            <a:headEnd/>
+                            <a:tailEnd/>
+                          </a:ln>
+                        </pic:spPr>
+                      </pic:pic>
+                    </a:graphicData>
+                  </a:graphic>
+                </wp:inline>
+              </w:drawing>
+            </w:r>
+          </w:p>
+        </w:tc>
+        <w:tc>
+          <w:tcPr>
+            <w:tcW w:w="3295" w:type="dxa"/>
+            <w:vAlign w:val="center"/>
+          </w:tcPr>
+          <w:p>
+            <w:pPr>
+              <w:jc w:val="center"/>
+              <w:rPr>
+                <w:lang w:eastAsia="fr-FR"/>
+              </w:rPr>
+            </w:pPr>
+            <w:r>
+              <w:rPr>
+                <w:noProof/>
+                <w:lang w:eastAsia="fr-FR" w:bidi="ar-SA"/>
+              </w:rPr>
+              <w:drawing>
+                <wp:inline distT="0" distB="0" distL="0" distR="0" wp14:anchorId="1C10941E" wp14:editId="430EF926">
+                  <wp:extent cx="1536700" cy="1168400"/>
+                  <wp:effectExtent l="19050" t="0" r="6350" b="0"/>
+                  <wp:docPr id="5" name="Image 30" descr="DSC00112"/>
+                  <wp:cNvGraphicFramePr>
+                    <a:graphicFrameLocks xmlns:a="http://schemas.openxmlformats.org/drawingml/2006/main" noChangeAspect="1"/>
+                  </wp:cNvGraphicFramePr>
+                  <a:graphic xmlns:a="http://schemas.openxmlformats.org/drawingml/2006/main">
+                    <a:graphicData uri="http://schemas.openxmlformats.org/drawingml/2006/picture">
+                      <pic:pic xmlns:pic="http://schemas.openxmlformats.org/drawingml/2006/picture">
+                        <pic:nvPicPr>
+                          <pic:cNvPr id="0" name="Picture 30" descr="DSC00112"/>
+                          <pic:cNvPicPr>
+                            <a:picLocks noChangeAspect="1" noChangeArrowheads="1"/>
+                          </pic:cNvPicPr>
+                        </pic:nvPicPr>
+                        <pic:blipFill>
+                          <a:blip r:embed="rId26" cstate="print"/>
+                          <a:srcRect/>
+                          <a:stretch>
+                            <a:fillRect/>
+                          </a:stretch>
+                        </pic:blipFill>
+                        <pic:spPr bwMode="auto">
+                          <a:xfrm>
+                            <a:off x="0" y="0"/>
+                            <a:ext cx="1536700" cy="1168400"/>
+                          </a:xfrm>
+                          <a:prstGeom prst="rect">
+                            <a:avLst/>
+                          </a:prstGeom>
+                          <a:noFill/>
+                          <a:ln w="9525">
+                            <a:noFill/>
+                            <a:miter lim="800000"/>
+                            <a:headEnd/>
+                            <a:tailEnd/>
+                          </a:ln>
+                        </pic:spPr>
+                      </pic:pic>
+                    </a:graphicData>
+                  </a:graphic>
+                </wp:inline>
+              </w:drawing>
+            </w:r>
+          </w:p>
+        </w:tc>
+        <w:tc>
+          <w:tcPr>
+            <w:tcW w:w="3296" w:type="dxa"/>
+            <w:vAlign w:val="center"/>
+          </w:tcPr>
+          <w:p>
+            <w:pPr>
+              <w:jc w:val="center"/>
+              <w:rPr>
+                <w:lang w:eastAsia="fr-FR"/>
+              </w:rPr>
+            </w:pPr>
+            <w:r>
+              <w:rPr>
+                <w:noProof/>
+                <w:lang w:eastAsia="fr-FR" w:bidi="ar-SA"/>
+              </w:rPr>
+              <w:drawing>
+                <wp:inline distT="0" distB="0" distL="0" distR="0" wp14:anchorId="3078EDC3" wp14:editId="2A462C34">
+                  <wp:extent cx="1619250" cy="1212850"/>
+                  <wp:effectExtent l="19050" t="0" r="0" b="0"/>
+                  <wp:docPr id="11" name="Image 31" descr="DSC00110"/>
+                  <wp:cNvGraphicFramePr>
+                    <a:graphicFrameLocks xmlns:a="http://schemas.openxmlformats.org/drawingml/2006/main" noChangeAspect="1"/>
+                  </wp:cNvGraphicFramePr>
+                  <a:graphic xmlns:a="http://schemas.openxmlformats.org/drawingml/2006/main">
+                    <a:graphicData uri="http://schemas.openxmlformats.org/drawingml/2006/picture">
+                      <pic:pic xmlns:pic="http://schemas.openxmlformats.org/drawingml/2006/picture">
+                        <pic:nvPicPr>
+                          <pic:cNvPr id="0" name="Picture 31" descr="DSC00110"/>
+                          <pic:cNvPicPr>
+                            <a:picLocks noChangeAspect="1" noChangeArrowheads="1"/>
+                          </pic:cNvPicPr>
+                        </pic:nvPicPr>
+                        <pic:blipFill>
+                          <a:blip r:embed="rId27" cstate="print">
+                            <a:lum bright="20000"/>
+                          </a:blip>
+                          <a:srcRect/>
+                          <a:stretch>
+                            <a:fillRect/>
+                          </a:stretch>
+                        </pic:blipFill>
+                        <pic:spPr bwMode="auto">
+                          <a:xfrm>
+                            <a:off x="0" y="0"/>
+                            <a:ext cx="1619250" cy="1212850"/>
+                          </a:xfrm>
+                          <a:prstGeom prst="rect">
+                            <a:avLst/>
+                          </a:prstGeom>
+                          <a:noFill/>
+                          <a:ln w="9525">
+                            <a:noFill/>
+                            <a:miter lim="800000"/>
+                            <a:headEnd/>
+                            <a:tailEnd/>
+                          </a:ln>
+                        </pic:spPr>
+                      </pic:pic>
+                    </a:graphicData>
+                  </a:graphic>
+                </wp:inline>
+              </w:drawing>
+            </w:r>
+          </w:p>
+        </w:tc>
+      </w:tr>
+    </w:tbl>
+    <w:p>
+      <w:pPr>
+        <w:rPr>
+          <w:lang w:eastAsia="fr-FR"/>
+        </w:rPr>
+      </w:pPr>
+    </w:p>
+    <w:p>
+      <w:pPr>
+        <w:pStyle w:val="Paragraphedeliste"/>
+        <w:numPr>
+          <w:ilvl w:val="1"/>
+          <w:numId w:val="2"/>
+        </w:numPr>
+        <w:rPr>
+          <w:lang w:eastAsia="fr-FR"/>
+        </w:rPr>
+      </w:pPr>
+      <w:r>
+        <w:rPr>
+          <w:lang w:eastAsia="fr-FR"/>
+        </w:rPr>
+        <w:t>Dévisser complètement la restriction</w:t>
+      </w:r>
+    </w:p>
+    <w:p>
+      <w:pPr>
+        <w:rPr>
+          <w:lang w:eastAsia="fr-FR"/>
+        </w:rPr>
+      </w:pPr>
+    </w:p>
+    <w:tbl>
+      <w:tblPr>
+        <w:tblStyle w:val="Grilledutableau"/>
+        <w:tblW w:w="0" w:type="auto"/>
+        <w:tblBorders>
+          <w:top w:val="none" w:sz="0" w:space="0" w:color="auto"/>
+          <w:left w:val="none" w:sz="0" w:space="0" w:color="auto"/>
+          <w:bottom w:val="none" w:sz="0" w:space="0" w:color="auto"/>
+          <w:right w:val="none" w:sz="0" w:space="0" w:color="auto"/>
+          <w:insideH w:val="none" w:sz="0" w:space="0" w:color="auto"/>
+          <w:insideV w:val="none" w:sz="0" w:space="0" w:color="auto"/>
+        </w:tblBorders>
+        <w:tblLook w:val="04A0" w:firstRow="1" w:lastRow="0" w:firstColumn="1" w:lastColumn="0" w:noHBand="0" w:noVBand="1"/>
+      </w:tblPr>
+      <w:tblGrid>
+        <w:gridCol w:w="4943"/>
+        <w:gridCol w:w="4943"/>
+      </w:tblGrid>
+      <w:tr>
+        <w:tc>
+          <w:tcPr>
+            <w:tcW w:w="4943" w:type="dxa"/>
+          </w:tcPr>
+          <w:p>
+            <w:pPr>
+              <w:pStyle w:val="Paragraphedeliste"/>
+              <w:numPr>
+                <w:ilvl w:val="1"/>
+                <w:numId w:val="2"/>
+              </w:numPr>
+              <w:ind w:left="567"/>
+              <w:rPr>
+                <w:b/>
+                <w:lang w:eastAsia="fr-FR"/>
+              </w:rPr>
+            </w:pPr>
+            <w:r>
+              <w:t xml:space="preserve">Mettre en marche la pompe à l’aide des touches de la console </w:t>
+            </w:r>
+            <w:r>
+              <w:rPr>
+                <w:noProof/>
+                <w:lang w:eastAsia="fr-FR" w:bidi="ar-SA"/>
+              </w:rPr>
+              <w:drawing>
+                <wp:inline distT="0" distB="0" distL="0" distR="0" wp14:anchorId="2B2D26B9" wp14:editId="7E3346E5">
+                  <wp:extent cx="1016000" cy="279400"/>
+                  <wp:effectExtent l="19050" t="0" r="0" b="0"/>
+                  <wp:docPr id="12" name="Image 12" descr="DSC00093"/>
+                  <wp:cNvGraphicFramePr>
+                    <a:graphicFrameLocks xmlns:a="http://schemas.openxmlformats.org/drawingml/2006/main" noChangeAspect="1"/>
+                  </wp:cNvGraphicFramePr>
+                  <a:graphic xmlns:a="http://schemas.openxmlformats.org/drawingml/2006/main">
+                    <a:graphicData uri="http://schemas.openxmlformats.org/drawingml/2006/picture">
+                      <pic:pic xmlns:pic="http://schemas.openxmlformats.org/drawingml/2006/picture">
+                        <pic:nvPicPr>
+                          <pic:cNvPr id="0" name="Picture 32" descr="DSC00093"/>
+                          <pic:cNvPicPr>
+                            <a:picLocks noChangeAspect="1" noChangeArrowheads="1"/>
+                          </pic:cNvPicPr>
+                        </pic:nvPicPr>
+                        <pic:blipFill>
+                          <a:blip r:embed="rId29" cstate="print">
+                            <a:lum bright="20000"/>
+                          </a:blip>
+                          <a:srcRect/>
+                          <a:stretch>
+                            <a:fillRect/>
+                          </a:stretch>
+                        </pic:blipFill>
+                        <pic:spPr bwMode="auto">
+                          <a:xfrm>
+                            <a:off x="0" y="0"/>
+                            <a:ext cx="1016000" cy="279400"/>
+                          </a:xfrm>
+                          <a:prstGeom prst="rect">
+                            <a:avLst/>
+                          </a:prstGeom>
+                          <a:noFill/>
+                          <a:ln w="9525">
+                            <a:noFill/>
+                            <a:miter lim="800000"/>
+                            <a:headEnd/>
+                            <a:tailEnd/>
+                          </a:ln>
+                        </pic:spPr>
+                      </pic:pic>
+                    </a:graphicData>
+                  </a:graphic>
+                </wp:inline>
+              </w:drawing>
+            </w:r>
+            <w:r>
+              <w:t xml:space="preserve"> et régler la restriction pour avoir sur un des deux manomètres une indication de 10 bars. Il faudra faire tourner la pompe dans un sens et dans l’autre.</w:t>
+            </w:r>
+          </w:p>
+          <w:p>
+            <w:pPr>
+              <w:rPr>
+                <w:lang w:eastAsia="fr-FR"/>
+              </w:rPr>
+            </w:pPr>
+          </w:p>
+        </w:tc>
+        <w:tc>
+          <w:tcPr>
+            <w:tcW w:w="4943" w:type="dxa"/>
+          </w:tcPr>
+          <w:p>
+            <w:pPr>
+              <w:jc w:val="center"/>
+              <w:rPr>
+                <w:lang w:eastAsia="fr-FR"/>
+              </w:rPr>
+            </w:pPr>
+            <w:r>
+              <w:rPr>
+                <w:noProof/>
+                <w:lang w:eastAsia="fr-FR" w:bidi="ar-SA"/>
+              </w:rPr>
+              <w:pict>
+                <v:oval id="_x0000_s1037" style="position:absolute;left:0;text-align:left;margin-left:110.8pt;margin-top:.55pt;width:41.95pt;height:36.35pt;z-index:251679744;mso-position-horizontal-relative:text;mso-position-vertical-relative:text" filled="f" strokecolor="red" strokeweight="2.25pt"/>
+              </w:pict>
+            </w:r>
+            <w:r>
+              <w:rPr>
+                <w:noProof/>
+                <w:lang w:eastAsia="fr-FR" w:bidi="ar-SA"/>
+              </w:rPr>
+              <w:drawing>
+                <wp:inline distT="0" distB="0" distL="0" distR="0" wp14:anchorId="442A3BD6" wp14:editId="23466406">
+                  <wp:extent cx="2164592" cy="1347765"/>
+                  <wp:effectExtent l="19050" t="0" r="7108" b="0"/>
+                  <wp:docPr id="33" name="Image 33" descr="Pilote (5)"/>
+                  <wp:cNvGraphicFramePr>
+                    <a:graphicFrameLocks xmlns:a="http://schemas.openxmlformats.org/drawingml/2006/main" noChangeAspect="1"/>
+                  </wp:cNvGraphicFramePr>
+                  <a:graphic xmlns:a="http://schemas.openxmlformats.org/drawingml/2006/main">
+                    <a:graphicData uri="http://schemas.openxmlformats.org/drawingml/2006/picture">
+                      <pic:pic xmlns:pic="http://schemas.openxmlformats.org/drawingml/2006/picture">
+                        <pic:nvPicPr>
+                          <pic:cNvPr id="0" name="Picture 33" descr="Pilote (5)"/>
+                          <pic:cNvPicPr>
+                            <a:picLocks noChangeAspect="1" noChangeArrowheads="1"/>
+                          </pic:cNvPicPr>
+                        </pic:nvPicPr>
+                        <pic:blipFill>
+                          <a:blip r:embed="rId30" cstate="print">
+                            <a:lum bright="20000"/>
+                          </a:blip>
+                          <a:srcRect t="16982"/>
+                          <a:stretch>
+                            <a:fillRect/>
+                          </a:stretch>
+                        </pic:blipFill>
+                        <pic:spPr bwMode="auto">
+                          <a:xfrm>
+                            <a:off x="0" y="0"/>
+                            <a:ext cx="2166498" cy="1348952"/>
+                          </a:xfrm>
+                          <a:prstGeom prst="rect">
+                            <a:avLst/>
+                          </a:prstGeom>
+                          <a:noFill/>
+                          <a:ln w="9525">
+                            <a:noFill/>
+                            <a:miter lim="800000"/>
+                            <a:headEnd/>
+                            <a:tailEnd/>
+                          </a:ln>
+                        </pic:spPr>
+                      </pic:pic>
+                    </a:graphicData>
+                  </a:graphic>
+                </wp:inline>
+              </w:drawing>
+            </w:r>
+          </w:p>
+          <w:p>
+            <w:pPr>
+              <w:jc w:val="center"/>
+              <w:rPr>
+                <w:lang w:eastAsia="fr-FR"/>
+              </w:rPr>
+            </w:pPr>
+            <w:r>
+              <w:rPr>
+                <w:lang w:eastAsia="fr-FR"/>
+              </w:rPr>
+              <w:t>Le manomètre doit indiquer 10 bars.</w:t>
+            </w:r>
+          </w:p>
+        </w:tc>
+      </w:tr>
+    </w:tbl>
+    <w:p>
+      <w:pPr>
+        <w:rPr>
+          <w:lang w:eastAsia="fr-FR"/>
+        </w:rPr>
+      </w:pPr>
+    </w:p>
+    <w:p>
+      <w:pPr>
+        <w:pStyle w:val="Paragraphedeliste"/>
+        <w:numPr>
+          <w:ilvl w:val="1"/>
+          <w:numId w:val="2"/>
+        </w:numPr>
+        <w:rPr>
+          <w:b/>
+          <w:lang w:eastAsia="fr-FR"/>
+        </w:rPr>
+      </w:pPr>
+      <w:r>
+        <w:t xml:space="preserve">Mettre en marche la pompe à l’aide des touches de la console </w:t>
+      </w:r>
+      <w:r>
+        <w:rPr>
+          <w:noProof/>
+          <w:lang w:eastAsia="fr-FR" w:bidi="ar-SA"/>
+        </w:rPr>
+        <w:drawing>
+          <wp:inline distT="0" distB="0" distL="0" distR="0" wp14:anchorId="5E780781" wp14:editId="3DC4CB16">
+            <wp:extent cx="1016000" cy="279400"/>
+            <wp:effectExtent l="19050" t="0" r="0" b="0"/>
+            <wp:docPr id="32" name="Image 32" descr="DSC00093"/>
+            <wp:cNvGraphicFramePr>
+              <a:graphicFrameLocks xmlns:a="http://schemas.openxmlformats.org/drawingml/2006/main" noChangeAspect="1"/>
+            </wp:cNvGraphicFramePr>
+            <a:graphic xmlns:a="http://schemas.openxmlformats.org/drawingml/2006/main">
+              <a:graphicData uri="http://schemas.openxmlformats.org/drawingml/2006/picture">
+                <pic:pic xmlns:pic="http://schemas.openxmlformats.org/drawingml/2006/picture">
+                  <pic:nvPicPr>
+                    <pic:cNvPr id="0" name="Picture 32" descr="DSC00093"/>
+                    <pic:cNvPicPr>
+                      <a:picLocks noChangeAspect="1" noChangeArrowheads="1"/>
+                    </pic:cNvPicPr>
+                  </pic:nvPicPr>
+                  <pic:blipFill>
+                    <a:blip r:embed="rId29" cstate="print">
+                      <a:lum bright="20000"/>
+                    </a:blip>
+                    <a:srcRect/>
+                    <a:stretch>
+                      <a:fillRect/>
+                    </a:stretch>
+                  </pic:blipFill>
+                  <pic:spPr bwMode="auto">
+                    <a:xfrm>
+                      <a:off x="0" y="0"/>
+                      <a:ext cx="1016000" cy="279400"/>
+                    </a:xfrm>
+                    <a:prstGeom prst="rect">
+                      <a:avLst/>
+                    </a:prstGeom>
+                    <a:noFill/>
+                    <a:ln w="9525">
+                      <a:noFill/>
+                      <a:miter lim="800000"/>
+                      <a:headEnd/>
+                      <a:tailEnd/>
+                    </a:ln>
+                  </pic:spPr>
+                </pic:pic>
+              </a:graphicData>
+            </a:graphic>
+          </wp:inline>
+        </w:drawing>
+      </w:r>
+      <w:r>
+        <w:t xml:space="preserve"> et régler la restriction pour avoir sur un des deux manomètres une indication de 10 bars. Il faudra faire tourner la pompe dans un sens et dans l’autre</w:t>
+      </w:r>
+      <w:r>
+        <w:t>.</w:t>
+      </w:r>
+    </w:p>
+    <w:p>
+      <w:pPr>
+        <w:rPr>
+          <w:b/>
+          <w:lang w:eastAsia="fr-FR"/>
+        </w:rPr>
+      </w:pPr>
+    </w:p>
+    <w:tbl>
+      <w:tblPr>
+        <w:tblStyle w:val="Grilledutableau"/>
+        <w:tblW w:w="0" w:type="auto"/>
+        <w:tblBorders>
+          <w:top w:val="none" w:sz="0" w:space="0" w:color="auto"/>
+          <w:left w:val="none" w:sz="0" w:space="0" w:color="auto"/>
+          <w:bottom w:val="none" w:sz="0" w:space="0" w:color="auto"/>
+          <w:right w:val="none" w:sz="0" w:space="0" w:color="auto"/>
+          <w:insideH w:val="none" w:sz="0" w:space="0" w:color="auto"/>
+          <w:insideV w:val="none" w:sz="0" w:space="0" w:color="auto"/>
+        </w:tblBorders>
+        <w:tblLook w:val="04A0" w:firstRow="1" w:lastRow="0" w:firstColumn="1" w:lastColumn="0" w:noHBand="0" w:noVBand="1"/>
+      </w:tblPr>
+      <w:tblGrid>
+        <w:gridCol w:w="4786"/>
+        <w:gridCol w:w="2977"/>
+        <w:gridCol w:w="2123"/>
+      </w:tblGrid>
+      <w:tr>
+        <w:tc>
+          <w:tcPr>
+            <w:tcW w:w="4786" w:type="dxa"/>
+          </w:tcPr>
+          <w:p>
+            <w:pPr>
+              <w:pStyle w:val="Paragraphedeliste"/>
+              <w:numPr>
+                <w:ilvl w:val="1"/>
+                <w:numId w:val="2"/>
+              </w:numPr>
+              <w:ind w:left="426"/>
+              <w:rPr>
+                <w:b/>
+                <w:lang w:eastAsia="fr-FR"/>
+              </w:rPr>
+            </w:pPr>
+            <w:r>
+              <w:t>Brancher l’oscilloscope sur les douilles permettant d’avoir la tension en sortie de capteur de pression. Pour faire varier la pression on agira uniquement sur la vis de réglage, le débit restant au maximum.</w:t>
+            </w:r>
+          </w:p>
+        </w:tc>
+        <w:tc>
+          <w:tcPr>
+            <w:tcW w:w="2977" w:type="dxa"/>
+            <w:vAlign w:val="center"/>
+          </w:tcPr>
+          <w:p>
+            <w:pPr>
+              <w:jc w:val="center"/>
+              <w:rPr>
+                <w:b/>
+                <w:lang w:eastAsia="fr-FR"/>
+              </w:rPr>
+            </w:pPr>
+            <w:r>
+              <w:rPr>
+                <w:noProof/>
+                <w:lang w:eastAsia="fr-FR" w:bidi="ar-SA"/>
+              </w:rPr>
+              <w:drawing>
+                <wp:inline distT="0" distB="0" distL="0" distR="0" wp14:anchorId="41AFE20F" wp14:editId="138035D7">
+                  <wp:extent cx="1272208" cy="956207"/>
+                  <wp:effectExtent l="0" t="0" r="0" b="0"/>
+                  <wp:docPr id="43" name="Image 43" descr="DSC00114"/>
+                  <wp:cNvGraphicFramePr>
+                    <a:graphicFrameLocks xmlns:a="http://schemas.openxmlformats.org/drawingml/2006/main" noChangeAspect="1"/>
+                  </wp:cNvGraphicFramePr>
+                  <a:graphic xmlns:a="http://schemas.openxmlformats.org/drawingml/2006/main">
+                    <a:graphicData uri="http://schemas.openxmlformats.org/drawingml/2006/picture">
+                      <pic:pic xmlns:pic="http://schemas.openxmlformats.org/drawingml/2006/picture">
+                        <pic:nvPicPr>
+                          <pic:cNvPr id="0" name="Picture 43" descr="DSC00114"/>
+                          <pic:cNvPicPr>
+                            <a:picLocks noChangeAspect="1" noChangeArrowheads="1"/>
+                          </pic:cNvPicPr>
+                        </pic:nvPicPr>
+                        <pic:blipFill>
+                          <a:blip r:embed="rId31" cstate="print">
+                            <a:lum bright="20000"/>
+                          </a:blip>
+                          <a:srcRect/>
+                          <a:stretch>
+                            <a:fillRect/>
+                          </a:stretch>
+                        </pic:blipFill>
+                        <pic:spPr bwMode="auto">
+                          <a:xfrm>
+                            <a:off x="0" y="0"/>
+                            <a:ext cx="1275284" cy="958519"/>
+                          </a:xfrm>
+                          <a:prstGeom prst="rect">
+                            <a:avLst/>
+                          </a:prstGeom>
+                          <a:noFill/>
+                          <a:ln w="9525">
+                            <a:noFill/>
+                            <a:miter lim="800000"/>
+                            <a:headEnd/>
+                            <a:tailEnd/>
+                          </a:ln>
+                        </pic:spPr>
+                      </pic:pic>
+                    </a:graphicData>
+                  </a:graphic>
+                </wp:inline>
+              </w:drawing>
+            </w:r>
+          </w:p>
+        </w:tc>
+        <w:tc>
+          <w:tcPr>
+            <w:tcW w:w="2123" w:type="dxa"/>
+            <w:vAlign w:val="center"/>
+          </w:tcPr>
+          <w:p>
+            <w:pPr>
+              <w:jc w:val="center"/>
+              <w:rPr>
+                <w:b/>
+                <w:lang w:eastAsia="fr-FR"/>
+              </w:rPr>
+            </w:pPr>
+            <w:r>
+              <w:rPr>
+                <w:noProof/>
+                <w:lang w:eastAsia="fr-FR" w:bidi="ar-SA"/>
+              </w:rPr>
+              <w:pict>
+                <v:oval id="_x0000_s1038" style="position:absolute;left:0;text-align:left;margin-left:11.95pt;margin-top:21.65pt;width:74.1pt;height:36.35pt;z-index:251680768;mso-position-horizontal-relative:text;mso-position-vertical-relative:text" filled="f" strokecolor="red" strokeweight="2.25pt"/>
+              </w:pict>
+            </w:r>
+            <w:r>
+              <w:rPr>
+                <w:noProof/>
+                <w:lang w:eastAsia="fr-FR" w:bidi="ar-SA"/>
+              </w:rPr>
+              <w:drawing>
+                <wp:inline distT="0" distB="0" distL="0" distR="0" wp14:anchorId="613082D3" wp14:editId="1D17B305">
+                  <wp:extent cx="953712" cy="1017767"/>
+                  <wp:effectExtent l="0" t="0" r="0" b="0"/>
+                  <wp:docPr id="44" name="Image 44" descr="DSC00117"/>
+                  <wp:cNvGraphicFramePr>
+                    <a:graphicFrameLocks xmlns:a="http://schemas.openxmlformats.org/drawingml/2006/main" noChangeAspect="1"/>
+                  </wp:cNvGraphicFramePr>
+                  <a:graphic xmlns:a="http://schemas.openxmlformats.org/drawingml/2006/main">
+                    <a:graphicData uri="http://schemas.openxmlformats.org/drawingml/2006/picture">
+                      <pic:pic xmlns:pic="http://schemas.openxmlformats.org/drawingml/2006/picture">
+                        <pic:nvPicPr>
+                          <pic:cNvPr id="0" name="Picture 44" descr="DSC00117"/>
+                          <pic:cNvPicPr>
+                            <a:picLocks noChangeAspect="1" noChangeArrowheads="1"/>
+                          </pic:cNvPicPr>
+                        </pic:nvPicPr>
+                        <pic:blipFill>
+                          <a:blip r:embed="rId32" cstate="print">
+                            <a:lum bright="20000"/>
+                          </a:blip>
+                          <a:srcRect/>
+                          <a:stretch>
+                            <a:fillRect/>
+                          </a:stretch>
+                        </pic:blipFill>
+                        <pic:spPr bwMode="auto">
+                          <a:xfrm>
+                            <a:off x="0" y="0"/>
+                            <a:ext cx="955441" cy="1019612"/>
                           </a:xfrm>
                           <a:prstGeom prst="rect">
                             <a:avLst/>
@@ -994,22 +3259,113 @@
       <w:tr>
         <w:tc>
           <w:tcPr>
+            <w:tcW w:w="4786" w:type="dxa"/>
+          </w:tcPr>
+          <w:p>
+            <w:pPr>
+              <w:pStyle w:val="Paragraphedeliste"/>
+              <w:ind w:left="426"/>
+            </w:pPr>
+          </w:p>
+        </w:tc>
+        <w:tc>
+          <w:tcPr>
+            <w:tcW w:w="2977" w:type="dxa"/>
+            <w:vAlign w:val="center"/>
+          </w:tcPr>
+          <w:p>
+            <w:pPr>
+              <w:jc w:val="center"/>
+              <w:rPr>
+                <w:noProof/>
+                <w:lang w:eastAsia="fr-FR" w:bidi="ar-SA"/>
+              </w:rPr>
+            </w:pPr>
+            <w:r>
+              <w:rPr>
+                <w:noProof/>
+                <w:lang w:eastAsia="fr-FR" w:bidi="ar-SA"/>
+              </w:rPr>
+              <w:t>Capteur de pression</w:t>
+            </w:r>
+          </w:p>
+        </w:tc>
+        <w:tc>
+          <w:tcPr>
+            <w:tcW w:w="2123" w:type="dxa"/>
+            <w:vAlign w:val="center"/>
+          </w:tcPr>
+          <w:p>
+            <w:pPr>
+              <w:jc w:val="center"/>
+              <w:rPr>
+                <w:noProof/>
+                <w:lang w:eastAsia="fr-FR" w:bidi="ar-SA"/>
+              </w:rPr>
+            </w:pPr>
+            <w:r>
+              <w:rPr>
+                <w:noProof/>
+                <w:lang w:eastAsia="fr-FR" w:bidi="ar-SA"/>
+              </w:rPr>
+              <w:t>Respecter les couleurs</w:t>
+            </w:r>
+          </w:p>
+        </w:tc>
+      </w:tr>
+    </w:tbl>
+    <w:p>
+      <w:pPr>
+        <w:rPr>
+          <w:lang w:eastAsia="fr-FR"/>
+        </w:rPr>
+      </w:pPr>
+    </w:p>
+    <w:tbl>
+      <w:tblPr>
+        <w:tblStyle w:val="Grilledutableau"/>
+        <w:tblW w:w="0" w:type="auto"/>
+        <w:tblBorders>
+          <w:top w:val="none" w:sz="0" w:space="0" w:color="auto"/>
+          <w:left w:val="none" w:sz="0" w:space="0" w:color="auto"/>
+          <w:bottom w:val="none" w:sz="0" w:space="0" w:color="auto"/>
+          <w:right w:val="none" w:sz="0" w:space="0" w:color="auto"/>
+          <w:insideH w:val="none" w:sz="0" w:space="0" w:color="auto"/>
+          <w:insideV w:val="none" w:sz="0" w:space="0" w:color="auto"/>
+        </w:tblBorders>
+        <w:tblLook w:val="04A0" w:firstRow="1" w:lastRow="0" w:firstColumn="1" w:lastColumn="0" w:noHBand="0" w:noVBand="1"/>
+      </w:tblPr>
+      <w:tblGrid>
+        <w:gridCol w:w="4943"/>
+        <w:gridCol w:w="4943"/>
+      </w:tblGrid>
+      <w:tr>
+        <w:tc>
+          <w:tcPr>
             <w:tcW w:w="4943" w:type="dxa"/>
             <w:vAlign w:val="center"/>
           </w:tcPr>
           <w:p>
             <w:pPr>
               <w:jc w:val="left"/>
+              <w:rPr>
+                <w:lang w:eastAsia="fr-FR"/>
+              </w:rPr>
             </w:pPr>
             <w:r>
               <w:rPr>
                 <w:lang w:eastAsia="fr-FR"/>
               </w:rPr>
-              <w:t xml:space="preserve">2. </w:t>
+              <w:t>La courbe doit être de la forme suivante :</w:t>
             </w:r>
-            <w:r>
-              <w:t>Allumer l’alimentation située sous le chariot.</w:t>
-            </w:r>
+          </w:p>
+          <w:p>
+            <w:pPr>
+              <w:jc w:val="left"/>
+              <w:rPr>
+                <w:lang w:eastAsia="fr-FR"/>
+              </w:rPr>
+            </w:pPr>
           </w:p>
         </w:tc>
         <w:tc>
@@ -1026,13 +3382,14 @@
             </w:pPr>
             <w:r>
               <w:rPr>
-                <w:lang w:eastAsia="fr-FR"/>
+                <w:noProof/>
+                <w:lang w:eastAsia="fr-FR" w:bidi="ar-SA"/>
               </w:rPr>
               <w:drawing>
-                <wp:inline distT="0" distB="0" distL="0" distR="0">
-                  <wp:extent cx="1492250" cy="1136650"/>
-                  <wp:effectExtent l="19050" t="0" r="0" b="0"/>
-                  <wp:docPr id="21" name="Image 8" descr="Pilote (8)"/>
+                <wp:inline distT="0" distB="0" distL="0" distR="0" wp14:anchorId="4BA00CBC" wp14:editId="5615656F">
+                  <wp:extent cx="2035667" cy="1526650"/>
+                  <wp:effectExtent l="0" t="0" r="0" b="0"/>
+                  <wp:docPr id="23" name="Image 15" descr="F:\ALL0001\F0001TEK.JPG"/>
                   <wp:cNvGraphicFramePr>
                     <a:graphicFrameLocks xmlns:a="http://schemas.openxmlformats.org/drawingml/2006/main" noChangeAspect="1"/>
                   </wp:cNvGraphicFramePr>
@@ -1040,15 +3397,13 @@
                     <a:graphicData uri="http://schemas.openxmlformats.org/drawingml/2006/picture">
                       <pic:pic xmlns:pic="http://schemas.openxmlformats.org/drawingml/2006/picture">
                         <pic:nvPicPr>
-                          <pic:cNvPr id="0" name="Picture 8" descr="Pilote (8)"/>
+                          <pic:cNvPr id="0" name="Picture 15" descr="F:\ALL0001\F0001TEK.JPG"/>
                           <pic:cNvPicPr>
                             <a:picLocks noChangeAspect="1" noChangeArrowheads="1"/>
                           </pic:cNvPicPr>
                         </pic:nvPicPr>
                         <pic:blipFill>
-                          <a:blip r:embed="rId20" cstate="print">
-                            <a:lum bright="20000"/>
-                          </a:blip>
+                          <a:blip r:embed="rId33" cstate="print"/>
                           <a:srcRect/>
                           <a:stretch>
                             <a:fillRect/>
@@ -1057,7 +3412,7 @@
                         <pic:spPr bwMode="auto">
                           <a:xfrm>
                             <a:off x="0" y="0"/>
-                            <a:ext cx="1492250" cy="1136650"/>
+                            <a:ext cx="2041874" cy="1531305"/>
                           </a:xfrm>
                           <a:prstGeom prst="rect">
                             <a:avLst/>
@@ -1079,6 +3434,103 @@
           </w:p>
         </w:tc>
       </w:tr>
+    </w:tbl>
+    <w:p>
+      <w:pPr>
+        <w:spacing w:after="200" w:line="276" w:lineRule="auto"/>
+        <w:jc w:val="left"/>
+        <w:rPr>
+          <w:lang w:eastAsia="fr-FR"/>
+        </w:rPr>
+      </w:pPr>
+    </w:p>
+    <w:p>
+      <w:pPr>
+        <w:pStyle w:val="Titre2"/>
+      </w:pPr>
+      <w:r>
+        <w:lastRenderedPageBreak/>
+        <w:t>Mesure de l’angle de barre</w:t>
+      </w:r>
+    </w:p>
+    <w:p>
+      <w:pPr>
+        <w:rPr>
+          <w:lang w:eastAsia="fr-FR"/>
+        </w:rPr>
+      </w:pPr>
+    </w:p>
+    <w:tbl>
+      <w:tblPr>
+        <w:tblStyle w:val="Grilledutableau"/>
+        <w:tblW w:w="0" w:type="auto"/>
+        <w:tblBorders>
+          <w:top w:val="none" w:sz="0" w:space="0" w:color="auto"/>
+          <w:left w:val="none" w:sz="0" w:space="0" w:color="auto"/>
+          <w:bottom w:val="none" w:sz="0" w:space="0" w:color="auto"/>
+          <w:right w:val="none" w:sz="0" w:space="0" w:color="auto"/>
+          <w:insideH w:val="none" w:sz="0" w:space="0" w:color="auto"/>
+          <w:insideV w:val="none" w:sz="0" w:space="0" w:color="auto"/>
+        </w:tblBorders>
+        <w:tblLook w:val="04A0" w:firstRow="1" w:lastRow="0" w:firstColumn="1" w:lastColumn="0" w:noHBand="0" w:noVBand="1"/>
+      </w:tblPr>
+      <w:tblGrid>
+        <w:gridCol w:w="4943"/>
+        <w:gridCol w:w="4943"/>
+      </w:tblGrid>
+      <w:tr>
+        <w:tc>
+          <w:tcPr>
+            <w:tcW w:w="4943" w:type="dxa"/>
+          </w:tcPr>
+          <w:p>
+            <w:pPr>
+              <w:rPr>
+                <w:lang w:eastAsia="fr-FR"/>
+              </w:rPr>
+            </w:pPr>
+            <w:r>
+              <w:rPr>
+                <w:lang w:eastAsia="fr-FR"/>
+              </w:rPr>
+              <w:t>Configuration des vannes</w:t>
+            </w:r>
+          </w:p>
+        </w:tc>
+        <w:tc>
+          <w:tcPr>
+            <w:tcW w:w="4943" w:type="dxa"/>
+          </w:tcPr>
+          <w:p>
+            <w:pPr>
+              <w:rPr>
+                <w:lang w:eastAsia="fr-FR"/>
+              </w:rPr>
+            </w:pPr>
+            <w:r>
+              <w:rPr>
+                <w:noProof/>
+                <w:lang w:eastAsia="fr-FR" w:bidi="ar-SA"/>
+              </w:rPr>
+              <w:pict>
+                <v:shapetype id="_x0000_t32" coordsize="21600,21600" o:spt="32" o:oned="t" path="m,l21600,21600e" filled="f">
+                  <v:path arrowok="t" fillok="f" o:connecttype="none"/>
+                  <o:lock v:ext="edit" shapetype="t"/>
+                </v:shapetype>
+                <v:shape id="_x0000_s1043" type="#_x0000_t32" style="position:absolute;left:0;text-align:left;margin-left:169.65pt;margin-top:26.35pt;width:50.75pt;height:16.9pt;flip:x;z-index:251684864;mso-position-horizontal-relative:text;mso-position-vertical-relative:text" o:connectortype="straight" strokecolor="red" strokeweight="1pt">
+                  <v:stroke endarrow="block"/>
+                </v:shape>
+              </w:pict>
+            </w:r>
+            <w:r>
+              <w:rPr>
+                <w:lang w:eastAsia="fr-FR"/>
+              </w:rPr>
+              <w:t>Branchement de l’oscilloscope permettant d’observer le fonctionnement du capteur de barre</w:t>
+            </w:r>
+          </w:p>
+        </w:tc>
+      </w:tr>
       <w:tr>
         <w:tc>
           <w:tcPr>
@@ -1087,13 +3539,347 @@
           </w:tcPr>
           <w:p>
             <w:pPr>
-              <w:jc w:val="left"/>
+              <w:jc w:val="center"/>
+              <w:rPr>
+                <w:lang w:eastAsia="fr-FR"/>
+              </w:rPr>
             </w:pPr>
             <w:r>
-              <w:t>3. Mettre en route la console par appui sur le bouton STBY</w:t>
+              <w:rPr>
+                <w:noProof/>
+                <w:lang w:eastAsia="fr-FR" w:bidi="ar-SA"/>
+              </w:rPr>
+              <w:pict>
+                <v:oval id="_x0000_s1041" style="position:absolute;left:0;text-align:left;margin-left:154.45pt;margin-top:31.85pt;width:28.1pt;height:49.95pt;z-index:251682816;mso-position-horizontal-relative:text;mso-position-vertical-relative:text" filled="f" strokecolor="red" strokeweight="2.25pt"/>
+              </w:pict>
             </w:r>
             <w:r>
-              <w:t>.</w:t>
+              <w:rPr>
+                <w:noProof/>
+                <w:lang w:eastAsia="fr-FR" w:bidi="ar-SA"/>
+              </w:rPr>
+              <w:pict>
+                <v:oval id="_x0000_s1040" style="position:absolute;left:0;text-align:left;margin-left:44.55pt;margin-top:46.25pt;width:53.35pt;height:30.7pt;z-index:251681792;mso-position-horizontal-relative:text;mso-position-vertical-relative:text" filled="f" strokecolor="red" strokeweight="2.25pt"/>
+              </w:pict>
+            </w:r>
+            <w:r>
+              <w:rPr>
+                <w:noProof/>
+                <w:lang w:eastAsia="fr-FR" w:bidi="ar-SA"/>
+              </w:rPr>
+              <w:drawing>
+                <wp:inline distT="0" distB="0" distL="0" distR="0" wp14:anchorId="08AB2638" wp14:editId="28E5F2B5">
+                  <wp:extent cx="2002525" cy="1501894"/>
+                  <wp:effectExtent l="19050" t="0" r="0" b="0"/>
+                  <wp:docPr id="24" name="Image 10" descr="Pilote (2)"/>
+                  <wp:cNvGraphicFramePr>
+                    <a:graphicFrameLocks xmlns:a="http://schemas.openxmlformats.org/drawingml/2006/main" noChangeAspect="1"/>
+                  </wp:cNvGraphicFramePr>
+                  <a:graphic xmlns:a="http://schemas.openxmlformats.org/drawingml/2006/main">
+                    <a:graphicData uri="http://schemas.openxmlformats.org/drawingml/2006/picture">
+                      <pic:pic xmlns:pic="http://schemas.openxmlformats.org/drawingml/2006/picture">
+                        <pic:nvPicPr>
+                          <pic:cNvPr id="0" name="Picture 10" descr="Pilote (2)"/>
+                          <pic:cNvPicPr>
+                            <a:picLocks noChangeAspect="1" noChangeArrowheads="1"/>
+                          </pic:cNvPicPr>
+                        </pic:nvPicPr>
+                        <pic:blipFill>
+                          <a:blip r:embed="rId34" cstate="print">
+                            <a:lum bright="20000"/>
+                          </a:blip>
+                          <a:srcRect/>
+                          <a:stretch>
+                            <a:fillRect/>
+                          </a:stretch>
+                        </pic:blipFill>
+                        <pic:spPr bwMode="auto">
+                          <a:xfrm>
+                            <a:off x="0" y="0"/>
+                            <a:ext cx="2004099" cy="1503074"/>
+                          </a:xfrm>
+                          <a:prstGeom prst="rect">
+                            <a:avLst/>
+                          </a:prstGeom>
+                          <a:noFill/>
+                          <a:ln w="9525">
+                            <a:noFill/>
+                            <a:miter lim="800000"/>
+                            <a:headEnd/>
+                            <a:tailEnd/>
+                          </a:ln>
+                        </pic:spPr>
+                      </pic:pic>
+                    </a:graphicData>
+                  </a:graphic>
+                </wp:inline>
+              </w:drawing>
+            </w:r>
+          </w:p>
+        </w:tc>
+        <w:tc>
+          <w:tcPr>
+            <w:tcW w:w="4943" w:type="dxa"/>
+            <w:vAlign w:val="center"/>
+          </w:tcPr>
+          <w:p>
+            <w:pPr>
+              <w:jc w:val="center"/>
+              <w:rPr>
+                <w:lang w:eastAsia="fr-FR"/>
+              </w:rPr>
+            </w:pPr>
+            <w:r>
+              <w:rPr>
+                <w:noProof/>
+                <w:lang w:eastAsia="fr-FR" w:bidi="ar-SA"/>
+              </w:rPr>
+              <w:pict>
+                <v:oval id="_x0000_s1042" style="position:absolute;left:0;text-align:left;margin-left:159.7pt;margin-top:26.35pt;width:29.1pt;height:30.7pt;z-index:251683840;mso-position-horizontal-relative:text;mso-position-vertical-relative:text" filled="f" strokecolor="red" strokeweight="2.25pt"/>
+              </w:pict>
+            </w:r>
+            <w:r>
+              <w:rPr>
+                <w:noProof/>
+                <w:lang w:eastAsia="fr-FR" w:bidi="ar-SA"/>
+              </w:rPr>
+              <w:drawing>
+                <wp:inline distT="0" distB="0" distL="0" distR="0" wp14:anchorId="189CE4B8" wp14:editId="55FF2DF3">
+                  <wp:extent cx="2192052" cy="1644240"/>
+                  <wp:effectExtent l="19050" t="0" r="0" b="0"/>
+                  <wp:docPr id="14" name="Image 16" descr="D:\DCIM\101MSDCF\DSC00016.JPG"/>
+                  <wp:cNvGraphicFramePr>
+                    <a:graphicFrameLocks xmlns:a="http://schemas.openxmlformats.org/drawingml/2006/main" noChangeAspect="1"/>
+                  </wp:cNvGraphicFramePr>
+                  <a:graphic xmlns:a="http://schemas.openxmlformats.org/drawingml/2006/main">
+                    <a:graphicData uri="http://schemas.openxmlformats.org/drawingml/2006/picture">
+                      <pic:pic xmlns:pic="http://schemas.openxmlformats.org/drawingml/2006/picture">
+                        <pic:nvPicPr>
+                          <pic:cNvPr id="0" name="Picture 16" descr="D:\DCIM\101MSDCF\DSC00016.JPG"/>
+                          <pic:cNvPicPr>
+                            <a:picLocks noChangeAspect="1" noChangeArrowheads="1"/>
+                          </pic:cNvPicPr>
+                        </pic:nvPicPr>
+                        <pic:blipFill>
+                          <a:blip r:embed="rId35" cstate="print"/>
+                          <a:srcRect/>
+                          <a:stretch>
+                            <a:fillRect/>
+                          </a:stretch>
+                        </pic:blipFill>
+                        <pic:spPr bwMode="auto">
+                          <a:xfrm>
+                            <a:off x="0" y="0"/>
+                            <a:ext cx="2192240" cy="1644381"/>
+                          </a:xfrm>
+                          <a:prstGeom prst="rect">
+                            <a:avLst/>
+                          </a:prstGeom>
+                          <a:noFill/>
+                          <a:ln w="9525">
+                            <a:noFill/>
+                            <a:miter lim="800000"/>
+                            <a:headEnd/>
+                            <a:tailEnd/>
+                          </a:ln>
+                        </pic:spPr>
+                      </pic:pic>
+                    </a:graphicData>
+                  </a:graphic>
+                </wp:inline>
+              </w:drawing>
+            </w:r>
+          </w:p>
+        </w:tc>
+      </w:tr>
+    </w:tbl>
+    <w:p>
+      <w:pPr>
+        <w:rPr>
+          <w:lang w:eastAsia="fr-FR"/>
+        </w:rPr>
+      </w:pPr>
+    </w:p>
+    <w:p>
+      <w:r>
+        <w:sym w:font="Symbol" w:char="F0B7"/>
+      </w:r>
+      <w:r>
+        <w:t xml:space="preserve"> Mettre en marche la pompe à l’aide des touches de la console </w:t>
+      </w:r>
+      <w:r>
+        <w:rPr>
+          <w:noProof/>
+          <w:lang w:eastAsia="fr-FR" w:bidi="ar-SA"/>
+        </w:rPr>
+        <w:drawing>
+          <wp:inline distT="0" distB="0" distL="0" distR="0" wp14:anchorId="193B86BE" wp14:editId="1BACE1FF">
+            <wp:extent cx="1016000" cy="279400"/>
+            <wp:effectExtent l="19050" t="0" r="0" b="0"/>
+            <wp:docPr id="28" name="Image 32" descr="DSC00093"/>
+            <wp:cNvGraphicFramePr>
+              <a:graphicFrameLocks xmlns:a="http://schemas.openxmlformats.org/drawingml/2006/main" noChangeAspect="1"/>
+            </wp:cNvGraphicFramePr>
+            <a:graphic xmlns:a="http://schemas.openxmlformats.org/drawingml/2006/main">
+              <a:graphicData uri="http://schemas.openxmlformats.org/drawingml/2006/picture">
+                <pic:pic xmlns:pic="http://schemas.openxmlformats.org/drawingml/2006/picture">
+                  <pic:nvPicPr>
+                    <pic:cNvPr id="0" name="Picture 32" descr="DSC00093"/>
+                    <pic:cNvPicPr>
+                      <a:picLocks noChangeAspect="1" noChangeArrowheads="1"/>
+                    </pic:cNvPicPr>
+                  </pic:nvPicPr>
+                  <pic:blipFill>
+                    <a:blip r:embed="rId29" cstate="print">
+                      <a:lum bright="20000"/>
+                    </a:blip>
+                    <a:srcRect/>
+                    <a:stretch>
+                      <a:fillRect/>
+                    </a:stretch>
+                  </pic:blipFill>
+                  <pic:spPr bwMode="auto">
+                    <a:xfrm>
+                      <a:off x="0" y="0"/>
+                      <a:ext cx="1016000" cy="279400"/>
+                    </a:xfrm>
+                    <a:prstGeom prst="rect">
+                      <a:avLst/>
+                    </a:prstGeom>
+                    <a:noFill/>
+                    <a:ln w="9525">
+                      <a:noFill/>
+                      <a:miter lim="800000"/>
+                      <a:headEnd/>
+                      <a:tailEnd/>
+                    </a:ln>
+                  </pic:spPr>
+                </pic:pic>
+              </a:graphicData>
+            </a:graphic>
+          </wp:inline>
+        </w:drawing>
+      </w:r>
+      <w:r>
+        <w:t xml:space="preserve"> et donc déplacement du vérin.</w:t>
+      </w:r>
+    </w:p>
+    <w:p>
+      <w:pPr>
+        <w:rPr>
+          <w:lang w:eastAsia="fr-FR"/>
+        </w:rPr>
+      </w:pPr>
+    </w:p>
+    <w:p>
+      <w:pPr>
+        <w:rPr>
+          <w:lang w:eastAsia="fr-FR"/>
+        </w:rPr>
+      </w:pPr>
+      <w:r>
+        <w:rPr>
+          <w:lang w:eastAsia="fr-FR"/>
+        </w:rPr>
+        <w:t>Allure des courbes à mettre en évidence (positions extrêmes de la barre)</w:t>
+      </w:r>
+      <w:r>
+        <w:rPr>
+          <w:lang w:eastAsia="fr-FR"/>
+        </w:rPr>
+        <w:t> :</w:t>
+      </w:r>
+    </w:p>
+    <w:p>
+      <w:pPr>
+        <w:rPr>
+          <w:lang w:eastAsia="fr-FR"/>
+        </w:rPr>
+      </w:pPr>
+      <w:bookmarkStart w:id="0" w:name="_GoBack"/>
+      <w:bookmarkEnd w:id="0"/>
+    </w:p>
+    <w:tbl>
+      <w:tblPr>
+        <w:tblStyle w:val="Grilledutableau"/>
+        <w:tblW w:w="0" w:type="auto"/>
+        <w:tblBorders>
+          <w:top w:val="none" w:sz="0" w:space="0" w:color="auto"/>
+          <w:left w:val="none" w:sz="0" w:space="0" w:color="auto"/>
+          <w:bottom w:val="none" w:sz="0" w:space="0" w:color="auto"/>
+          <w:right w:val="none" w:sz="0" w:space="0" w:color="auto"/>
+          <w:insideH w:val="none" w:sz="0" w:space="0" w:color="auto"/>
+          <w:insideV w:val="none" w:sz="0" w:space="0" w:color="auto"/>
+        </w:tblBorders>
+        <w:tblLook w:val="04A0" w:firstRow="1" w:lastRow="0" w:firstColumn="1" w:lastColumn="0" w:noHBand="0" w:noVBand="1"/>
+      </w:tblPr>
+      <w:tblGrid>
+        <w:gridCol w:w="4943"/>
+        <w:gridCol w:w="4943"/>
+      </w:tblGrid>
+      <w:tr>
+        <w:tc>
+          <w:tcPr>
+            <w:tcW w:w="4943" w:type="dxa"/>
+            <w:vAlign w:val="center"/>
+          </w:tcPr>
+          <w:p>
+            <w:pPr>
+              <w:jc w:val="center"/>
+              <w:rPr>
+                <w:lang w:eastAsia="fr-FR"/>
+              </w:rPr>
+            </w:pPr>
+            <w:r>
+              <w:rPr>
+                <w:noProof/>
+                <w:lang w:eastAsia="fr-FR" w:bidi="ar-SA"/>
+              </w:rPr>
+              <w:drawing>
+                <wp:inline distT="0" distB="0" distL="0" distR="0" wp14:anchorId="557587E2" wp14:editId="18EACB43">
+                  <wp:extent cx="2533981" cy="1900362"/>
+                  <wp:effectExtent l="0" t="0" r="0" b="0"/>
+                  <wp:docPr id="26" name="Image 18" descr="F:\ALL0003\F0003TEK.JPG"/>
+                  <wp:cNvGraphicFramePr>
+                    <a:graphicFrameLocks xmlns:a="http://schemas.openxmlformats.org/drawingml/2006/main" noChangeAspect="1"/>
+                  </wp:cNvGraphicFramePr>
+                  <a:graphic xmlns:a="http://schemas.openxmlformats.org/drawingml/2006/main">
+                    <a:graphicData uri="http://schemas.openxmlformats.org/drawingml/2006/picture">
+                      <pic:pic xmlns:pic="http://schemas.openxmlformats.org/drawingml/2006/picture">
+                        <pic:nvPicPr>
+                          <pic:cNvPr id="0" name="Picture 18" descr="F:\ALL0003\F0003TEK.JPG"/>
+                          <pic:cNvPicPr>
+                            <a:picLocks noChangeAspect="1" noChangeArrowheads="1"/>
+                          </pic:cNvPicPr>
+                        </pic:nvPicPr>
+                        <pic:blipFill>
+                          <a:blip r:embed="rId36" cstate="print"/>
+                          <a:srcRect/>
+                          <a:stretch>
+                            <a:fillRect/>
+                          </a:stretch>
+                        </pic:blipFill>
+                        <pic:spPr bwMode="auto">
+                          <a:xfrm>
+                            <a:off x="0" y="0"/>
+                            <a:ext cx="2536856" cy="1902518"/>
+                          </a:xfrm>
+                          <a:prstGeom prst="rect">
+                            <a:avLst/>
+                          </a:prstGeom>
+                          <a:noFill/>
+                          <a:ln w="9525">
+                            <a:noFill/>
+                            <a:miter lim="800000"/>
+                            <a:headEnd/>
+                            <a:tailEnd/>
+                          </a:ln>
+                        </pic:spPr>
+                      </pic:pic>
+                    </a:graphicData>
+                  </a:graphic>
+                </wp:inline>
+              </w:drawing>
             </w:r>
           </w:p>
         </w:tc>
@@ -1115,10 +3901,10 @@
                 <w:lang w:eastAsia="fr-FR" w:bidi="ar-SA"/>
               </w:rPr>
               <w:drawing>
-                <wp:inline distT="0" distB="0" distL="0" distR="0">
-                  <wp:extent cx="1731284" cy="1272208"/>
-                  <wp:effectExtent l="19050" t="0" r="2266" b="0"/>
-                  <wp:docPr id="22" name="Image 7"/>
+                <wp:inline distT="0" distB="0" distL="0" distR="0" wp14:anchorId="02847ADF" wp14:editId="2F6A72F6">
+                  <wp:extent cx="2504661" cy="1878374"/>
+                  <wp:effectExtent l="0" t="0" r="0" b="0"/>
+                  <wp:docPr id="449" name="Image 17" descr="F:\ALL0005\F0005TEK.JPG"/>
                   <wp:cNvGraphicFramePr>
                     <a:graphicFrameLocks xmlns:a="http://schemas.openxmlformats.org/drawingml/2006/main" noChangeAspect="1"/>
                   </wp:cNvGraphicFramePr>
@@ -1126,13 +3912,13 @@
                     <a:graphicData uri="http://schemas.openxmlformats.org/drawingml/2006/picture">
                       <pic:pic xmlns:pic="http://schemas.openxmlformats.org/drawingml/2006/picture">
                         <pic:nvPicPr>
-                          <pic:cNvPr id="0" name="Picture 7"/>
+                          <pic:cNvPr id="0" name="Picture 17" descr="F:\ALL0005\F0005TEK.JPG"/>
                           <pic:cNvPicPr>
                             <a:picLocks noChangeAspect="1" noChangeArrowheads="1"/>
                           </pic:cNvPicPr>
                         </pic:nvPicPr>
                         <pic:blipFill>
-                          <a:blip r:embed="rId21" cstate="print"/>
+                          <a:blip r:embed="rId37" cstate="print"/>
                           <a:srcRect/>
                           <a:stretch>
                             <a:fillRect/>
@@ -1141,85 +3927,7 @@
                         <pic:spPr bwMode="auto">
                           <a:xfrm>
                             <a:off x="0" y="0"/>
-                            <a:ext cx="1731307" cy="1272225"/>
-                          </a:xfrm>
-                          <a:prstGeom prst="rect">
-                            <a:avLst/>
-                          </a:prstGeom>
-                          <a:noFill/>
-                        </pic:spPr>
-                      </pic:pic>
-                    </a:graphicData>
-                  </a:graphic>
-                </wp:inline>
-              </w:drawing>
-            </w:r>
-          </w:p>
-        </w:tc>
-      </w:tr>
-      <w:tr>
-        <w:tc>
-          <w:tcPr>
-            <w:tcW w:w="4943" w:type="dxa"/>
-            <w:vAlign w:val="center"/>
-          </w:tcPr>
-          <w:p>
-            <w:pPr>
-              <w:jc w:val="left"/>
-            </w:pPr>
-            <w:r>
-              <w:t xml:space="preserve">4. Configurer les </w:t>
-            </w:r>
-            <w:r>
-              <w:t>vannes.</w:t>
-            </w:r>
-          </w:p>
-        </w:tc>
-        <w:tc>
-          <w:tcPr>
-            <w:tcW w:w="4943" w:type="dxa"/>
-            <w:vAlign w:val="center"/>
-          </w:tcPr>
-          <w:p>
-            <w:pPr>
-              <w:jc w:val="center"/>
-              <w:rPr>
-                <w:lang w:eastAsia="fr-FR"/>
-              </w:rPr>
-            </w:pPr>
-            <w:r>
-              <w:rPr>
-                <w:noProof/>
-                <w:lang w:eastAsia="fr-FR" w:bidi="ar-SA"/>
-              </w:rPr>
-              <w:drawing>
-                <wp:inline distT="0" distB="0" distL="0" distR="0">
-                  <wp:extent cx="2462029" cy="1272209"/>
-                  <wp:effectExtent l="19050" t="0" r="0" b="0"/>
-                  <wp:docPr id="25" name="Image 25"/>
-                  <wp:cNvGraphicFramePr>
-                    <a:graphicFrameLocks xmlns:a="http://schemas.openxmlformats.org/drawingml/2006/main" noChangeAspect="1"/>
-                  </wp:cNvGraphicFramePr>
-                  <a:graphic xmlns:a="http://schemas.openxmlformats.org/drawingml/2006/main">
-                    <a:graphicData uri="http://schemas.openxmlformats.org/drawingml/2006/picture">
-                      <pic:pic xmlns:pic="http://schemas.openxmlformats.org/drawingml/2006/picture">
-                        <pic:nvPicPr>
-                          <pic:cNvPr id="0" name="Picture 25"/>
-                          <pic:cNvPicPr>
-                            <a:picLocks noChangeAspect="1" noChangeArrowheads="1"/>
-                          </pic:cNvPicPr>
-                        </pic:nvPicPr>
-                        <pic:blipFill>
-                          <a:blip r:embed="rId22" cstate="print"/>
-                          <a:srcRect/>
-                          <a:stretch>
-                            <a:fillRect/>
-                          </a:stretch>
-                        </pic:blipFill>
-                        <pic:spPr bwMode="auto">
-                          <a:xfrm>
-                            <a:off x="0" y="0"/>
-                            <a:ext cx="2462147" cy="1272270"/>
+                            <a:ext cx="2507503" cy="1880506"/>
                           </a:xfrm>
                           <a:prstGeom prst="rect">
                             <a:avLst/>
@@ -1241,85 +3949,6 @@
           </w:p>
         </w:tc>
       </w:tr>
-      <w:tr>
-        <w:tc>
-          <w:tcPr>
-            <w:tcW w:w="4943" w:type="dxa"/>
-            <w:vAlign w:val="center"/>
-          </w:tcPr>
-          <w:p>
-            <w:pPr>
-              <w:jc w:val="left"/>
-            </w:pPr>
-            <w:r>
-              <w:t xml:space="preserve">5. </w:t>
-            </w:r>
-            <w:r>
-              <w:br w:type="page"/>
-              <w:t>Par appui sur les flèches vertes et rouges de la centrale déplacer le vérin et le mettre en position médiane.</w:t>
-            </w:r>
-          </w:p>
-        </w:tc>
-        <w:tc>
-          <w:tcPr>
-            <w:tcW w:w="4943" w:type="dxa"/>
-            <w:vAlign w:val="center"/>
-          </w:tcPr>
-          <w:p>
-            <w:pPr>
-              <w:jc w:val="center"/>
-              <w:rPr>
-                <w:lang w:eastAsia="fr-FR"/>
-              </w:rPr>
-            </w:pPr>
-            <w:r>
-              <w:rPr>
-                <w:noProof/>
-                <w:lang w:eastAsia="fr-FR" w:bidi="ar-SA"/>
-              </w:rPr>
-              <w:drawing>
-                <wp:inline distT="0" distB="0" distL="0" distR="0">
-                  <wp:extent cx="1749287" cy="1097731"/>
-                  <wp:effectExtent l="19050" t="0" r="0" b="0"/>
-                  <wp:docPr id="27" name="Image 9"/>
-                  <wp:cNvGraphicFramePr>
-                    <a:graphicFrameLocks xmlns:a="http://schemas.openxmlformats.org/drawingml/2006/main" noChangeAspect="1"/>
-                  </wp:cNvGraphicFramePr>
-                  <a:graphic xmlns:a="http://schemas.openxmlformats.org/drawingml/2006/main">
-                    <a:graphicData uri="http://schemas.openxmlformats.org/drawingml/2006/picture">
-                      <pic:pic xmlns:pic="http://schemas.openxmlformats.org/drawingml/2006/picture">
-                        <pic:nvPicPr>
-                          <pic:cNvPr id="0" name="Picture 9"/>
-                          <pic:cNvPicPr>
-                            <a:picLocks noChangeAspect="1" noChangeArrowheads="1"/>
-                          </pic:cNvPicPr>
-                        </pic:nvPicPr>
-                        <pic:blipFill>
-                          <a:blip r:embed="rId23" cstate="print"/>
-                          <a:srcRect/>
-                          <a:stretch>
-                            <a:fillRect/>
-                          </a:stretch>
-                        </pic:blipFill>
-                        <pic:spPr bwMode="auto">
-                          <a:xfrm>
-                            <a:off x="0" y="0"/>
-                            <a:ext cx="1751517" cy="1099131"/>
-                          </a:xfrm>
-                          <a:prstGeom prst="rect">
-                            <a:avLst/>
-                          </a:prstGeom>
-                          <a:noFill/>
-                        </pic:spPr>
-                      </pic:pic>
-                    </a:graphicData>
-                  </a:graphic>
-                </wp:inline>
-              </w:drawing>
-            </w:r>
-          </w:p>
-        </w:tc>
-      </w:tr>
     </w:tbl>
     <w:p>
       <w:pPr>
@@ -1344,51 +3973,8 @@
     </w:p>
     <w:p>
       <w:pPr>
-        <w:rPr>
-          <w:lang w:eastAsia="fr-FR"/>
-        </w:rPr>
-      </w:pPr>
-    </w:p>
-    <w:p>
-      <w:pPr>
         <w:spacing w:after="200" w:line="276" w:lineRule="auto"/>
-        <w:rPr>
-          <w:lang w:eastAsia="fr-FR"/>
-        </w:rPr>
-      </w:pPr>
-      <w:r>
-        <w:rPr>
-          <w:lang w:eastAsia="fr-FR"/>
-        </w:rPr>
-        <w:br w:type="page"/>
-      </w:r>
-    </w:p>
-    <w:p>
-      <w:pPr>
-        <w:pStyle w:val="Titre1"/>
-      </w:pPr>
-      <w:r>
-        <w:lastRenderedPageBreak/>
-        <w:t>Réalisation de mesures</w:t>
-      </w:r>
-    </w:p>
-    <w:p>
-      <w:pPr>
-        <w:rPr>
-          <w:lang w:eastAsia="fr-FR"/>
-        </w:rPr>
-      </w:pPr>
-    </w:p>
-    <w:p>
-      <w:pPr>
-        <w:rPr>
-          <w:lang w:eastAsia="fr-FR"/>
-        </w:rPr>
-      </w:pPr>
-    </w:p>
-    <w:p>
-      <w:pPr>
-        <w:spacing w:after="200" w:line="276" w:lineRule="auto"/>
+        <w:jc w:val="left"/>
         <w:rPr>
           <w:lang w:eastAsia="fr-FR"/>
         </w:rPr>
@@ -1537,7 +4123,8 @@
       </w:pPr>
       <w:r>
         <w:rPr>
-          <w:lang w:eastAsia="fr-FR"/>
+          <w:noProof/>
+          <w:lang w:eastAsia="fr-FR" w:bidi="ar-SA"/>
         </w:rPr>
         <w:drawing>
           <wp:inline distT="0" distB="0" distL="0" distR="0">
@@ -1557,7 +4144,7 @@
                     </pic:cNvPicPr>
                   </pic:nvPicPr>
                   <pic:blipFill>
-                    <a:blip r:embed="rId24"/>
+                    <a:blip r:embed="rId38"/>
                     <a:srcRect/>
                     <a:stretch>
                       <a:fillRect/>
@@ -1614,7 +4201,8 @@
       </w:pPr>
       <w:r>
         <w:rPr>
-          <w:lang w:eastAsia="fr-FR"/>
+          <w:noProof/>
+          <w:lang w:eastAsia="fr-FR" w:bidi="ar-SA"/>
         </w:rPr>
         <w:drawing>
           <wp:inline distT="0" distB="0" distL="0" distR="0">
@@ -1634,7 +4222,7 @@
                     </pic:cNvPicPr>
                   </pic:nvPicPr>
                   <pic:blipFill>
-                    <a:blip r:embed="rId25"/>
+                    <a:blip r:embed="rId39"/>
                     <a:srcRect/>
                     <a:stretch>
                       <a:fillRect/>
@@ -1692,7 +4280,8 @@
       </w:pPr>
       <w:r>
         <w:rPr>
-          <w:lang w:eastAsia="fr-FR"/>
+          <w:noProof/>
+          <w:lang w:eastAsia="fr-FR" w:bidi="ar-SA"/>
         </w:rPr>
         <w:lastRenderedPageBreak/>
         <w:drawing>
@@ -1713,7 +4302,7 @@
                     </pic:cNvPicPr>
                   </pic:nvPicPr>
                   <pic:blipFill>
-                    <a:blip r:embed="rId26"/>
+                    <a:blip r:embed="rId40"/>
                     <a:srcRect/>
                     <a:stretch>
                       <a:fillRect/>
@@ -1769,7 +4358,8 @@
       </w:pPr>
       <w:r>
         <w:rPr>
-          <w:lang w:eastAsia="fr-FR"/>
+          <w:noProof/>
+          <w:lang w:eastAsia="fr-FR" w:bidi="ar-SA"/>
         </w:rPr>
         <w:drawing>
           <wp:inline distT="0" distB="0" distL="0" distR="0">
@@ -1789,7 +4379,7 @@
                     </pic:cNvPicPr>
                   </pic:nvPicPr>
                   <pic:blipFill>
-                    <a:blip r:embed="rId27"/>
+                    <a:blip r:embed="rId41"/>
                     <a:srcRect/>
                     <a:stretch>
                       <a:fillRect/>
@@ -1839,7 +4429,8 @@
       </w:pPr>
       <w:r>
         <w:rPr>
-          <w:lang w:eastAsia="fr-FR"/>
+          <w:noProof/>
+          <w:lang w:eastAsia="fr-FR" w:bidi="ar-SA"/>
         </w:rPr>
         <w:drawing>
           <wp:inline distT="0" distB="0" distL="0" distR="0">
@@ -1859,7 +4450,7 @@
                     </pic:cNvPicPr>
                   </pic:nvPicPr>
                   <pic:blipFill>
-                    <a:blip r:embed="rId28"/>
+                    <a:blip r:embed="rId42"/>
                     <a:srcRect b="53473"/>
                     <a:stretch>
                       <a:fillRect/>
@@ -1929,7 +4520,8 @@
       </w:pPr>
       <w:r>
         <w:rPr>
-          <w:lang w:eastAsia="fr-FR"/>
+          <w:noProof/>
+          <w:lang w:eastAsia="fr-FR" w:bidi="ar-SA"/>
         </w:rPr>
         <w:drawing>
           <wp:inline distT="0" distB="0" distL="0" distR="0">
@@ -1949,7 +4541,7 @@
                     </pic:cNvPicPr>
                   </pic:nvPicPr>
                   <pic:blipFill>
-                    <a:blip r:embed="rId29" cstate="print"/>
+                    <a:blip r:embed="rId43" cstate="print"/>
                     <a:srcRect r="8650" b="53258"/>
                     <a:stretch>
                       <a:fillRect/>
@@ -2024,7 +4616,8 @@
       </w:pPr>
       <w:r>
         <w:rPr>
-          <w:lang w:eastAsia="fr-FR"/>
+          <w:noProof/>
+          <w:lang w:eastAsia="fr-FR" w:bidi="ar-SA"/>
         </w:rPr>
         <w:drawing>
           <wp:inline distT="0" distB="0" distL="0" distR="0">
@@ -2044,7 +4637,7 @@
                     </pic:cNvPicPr>
                   </pic:nvPicPr>
                   <pic:blipFill>
-                    <a:blip r:embed="rId30"/>
+                    <a:blip r:embed="rId44"/>
                     <a:srcRect/>
                     <a:stretch>
                       <a:fillRect/>
@@ -2090,7 +4683,8 @@
       </w:pPr>
       <w:r>
         <w:rPr>
-          <w:lang w:eastAsia="fr-FR"/>
+          <w:noProof/>
+          <w:lang w:eastAsia="fr-FR" w:bidi="ar-SA"/>
         </w:rPr>
         <w:drawing>
           <wp:inline distT="0" distB="0" distL="0" distR="0">
@@ -2110,7 +4704,7 @@
                     </pic:cNvPicPr>
                   </pic:nvPicPr>
                   <pic:blipFill>
-                    <a:blip r:embed="rId31"/>
+                    <a:blip r:embed="rId45"/>
                     <a:srcRect/>
                     <a:stretch>
                       <a:fillRect/>
@@ -2204,7 +4798,8 @@
       </w:pPr>
       <w:r>
         <w:rPr>
-          <w:lang w:eastAsia="fr-FR"/>
+          <w:noProof/>
+          <w:lang w:eastAsia="fr-FR" w:bidi="ar-SA"/>
         </w:rPr>
         <w:drawing>
           <wp:inline distT="0" distB="0" distL="0" distR="0">
@@ -2224,7 +4819,7 @@
                     </pic:cNvPicPr>
                   </pic:nvPicPr>
                   <pic:blipFill>
-                    <a:blip r:embed="rId32"/>
+                    <a:blip r:embed="rId46"/>
                     <a:srcRect/>
                     <a:stretch>
                       <a:fillRect/>
@@ -2281,7 +4876,8 @@
       </w:pPr>
       <w:r>
         <w:rPr>
-          <w:lang w:eastAsia="fr-FR"/>
+          <w:noProof/>
+          <w:lang w:eastAsia="fr-FR" w:bidi="ar-SA"/>
         </w:rPr>
         <w:drawing>
           <wp:inline distT="0" distB="0" distL="0" distR="0">
@@ -2301,7 +4897,7 @@
                     </pic:cNvPicPr>
                   </pic:nvPicPr>
                   <pic:blipFill>
-                    <a:blip r:embed="rId33"/>
+                    <a:blip r:embed="rId47"/>
                     <a:srcRect/>
                     <a:stretch>
                       <a:fillRect/>
@@ -2338,8 +4934,8 @@
       </w:pPr>
     </w:p>
     <w:sectPr>
-      <w:headerReference w:type="default" r:id="rId34"/>
-      <w:footerReference w:type="default" r:id="rId35"/>
+      <w:headerReference w:type="default" r:id="rId48"/>
+      <w:footerReference w:type="default" r:id="rId49"/>
       <w:pgSz w:w="11906" w:h="16838" w:code="9"/>
       <w:pgMar w:top="1103" w:right="1080" w:bottom="1134" w:left="1080" w:header="425" w:footer="150" w:gutter="0"/>
       <w:pgNumType w:start="1"/>
@@ -2351,15 +4947,15 @@
 </file>
 
 <file path=word/endnotes.xml><?xml version="1.0" encoding="utf-8"?>
-<w:endnotes xmlns:ve="http://schemas.openxmlformats.org/markup-compatibility/2006" xmlns:o="urn:schemas-microsoft-com:office:office" xmlns:r="http://schemas.openxmlformats.org/officeDocument/2006/relationships" xmlns:m="http://schemas.openxmlformats.org/officeDocument/2006/math" xmlns:v="urn:schemas-microsoft-com:vml" xmlns:wp="http://schemas.openxmlformats.org/drawingml/2006/wordprocessingDrawing" xmlns:w10="urn:schemas-microsoft-com:office:word" xmlns:w="http://schemas.openxmlformats.org/wordprocessingml/2006/main" xmlns:wne="http://schemas.microsoft.com/office/word/2006/wordml">
-  <w:endnote w:type="separator" w:id="0">
+<w:endnotes xmlns:wpc="http://schemas.microsoft.com/office/word/2010/wordprocessingCanvas" xmlns:mc="http://schemas.openxmlformats.org/markup-compatibility/2006" xmlns:o="urn:schemas-microsoft-com:office:office" xmlns:r="http://schemas.openxmlformats.org/officeDocument/2006/relationships" xmlns:m="http://schemas.openxmlformats.org/officeDocument/2006/math" xmlns:v="urn:schemas-microsoft-com:vml" xmlns:wp14="http://schemas.microsoft.com/office/word/2010/wordprocessingDrawing" xmlns:wp="http://schemas.openxmlformats.org/drawingml/2006/wordprocessingDrawing" xmlns:w10="urn:schemas-microsoft-com:office:word" xmlns:w="http://schemas.openxmlformats.org/wordprocessingml/2006/main" xmlns:w14="http://schemas.microsoft.com/office/word/2010/wordml" xmlns:wpg="http://schemas.microsoft.com/office/word/2010/wordprocessingGroup" xmlns:wpi="http://schemas.microsoft.com/office/word/2010/wordprocessingInk" xmlns:wne="http://schemas.microsoft.com/office/word/2006/wordml" xmlns:wps="http://schemas.microsoft.com/office/word/2010/wordprocessingShape" mc:Ignorable="w14 wp14">
+  <w:endnote w:type="separator" w:id="-1">
     <w:p>
       <w:r>
         <w:separator/>
       </w:r>
     </w:p>
   </w:endnote>
-  <w:endnote w:type="continuationSeparator" w:id="1">
+  <w:endnote w:type="continuationSeparator" w:id="0">
     <w:p>
       <w:r>
         <w:continuationSeparator/>
@@ -2370,17 +4966,7 @@
 </file>
 
 <file path=word/footer1.xml><?xml version="1.0" encoding="utf-8"?>
-<w:ftr xmlns:ve="http://schemas.openxmlformats.org/markup-compatibility/2006" xmlns:o="urn:schemas-microsoft-com:office:office" xmlns:r="http://schemas.openxmlformats.org/officeDocument/2006/relationships" xmlns:m="http://schemas.openxmlformats.org/officeDocument/2006/math" xmlns:v="urn:schemas-microsoft-com:vml" xmlns:wp="http://schemas.openxmlformats.org/drawingml/2006/wordprocessingDrawing" xmlns:w10="urn:schemas-microsoft-com:office:word" xmlns:w="http://schemas.openxmlformats.org/wordprocessingml/2006/main" xmlns:wne="http://schemas.microsoft.com/office/word/2006/wordml">
-  <w:p>
-    <w:pPr>
-      <w:pStyle w:val="Pieddepage"/>
-    </w:pPr>
-  </w:p>
-</w:ftr>
-</file>
-
-<file path=word/footer2.xml><?xml version="1.0" encoding="utf-8"?>
-<w:ftr xmlns:ve="http://schemas.openxmlformats.org/markup-compatibility/2006" xmlns:o="urn:schemas-microsoft-com:office:office" xmlns:r="http://schemas.openxmlformats.org/officeDocument/2006/relationships" xmlns:m="http://schemas.openxmlformats.org/officeDocument/2006/math" xmlns:v="urn:schemas-microsoft-com:vml" xmlns:wp="http://schemas.openxmlformats.org/drawingml/2006/wordprocessingDrawing" xmlns:w10="urn:schemas-microsoft-com:office:word" xmlns:w="http://schemas.openxmlformats.org/wordprocessingml/2006/main" xmlns:wne="http://schemas.microsoft.com/office/word/2006/wordml">
+<w:ftr xmlns:wpc="http://schemas.microsoft.com/office/word/2010/wordprocessingCanvas" xmlns:mc="http://schemas.openxmlformats.org/markup-compatibility/2006" xmlns:o="urn:schemas-microsoft-com:office:office" xmlns:r="http://schemas.openxmlformats.org/officeDocument/2006/relationships" xmlns:m="http://schemas.openxmlformats.org/officeDocument/2006/math" xmlns:v="urn:schemas-microsoft-com:vml" xmlns:wp14="http://schemas.microsoft.com/office/word/2010/wordprocessingDrawing" xmlns:wp="http://schemas.openxmlformats.org/drawingml/2006/wordprocessingDrawing" xmlns:w10="urn:schemas-microsoft-com:office:word" xmlns:w="http://schemas.openxmlformats.org/wordprocessingml/2006/main" xmlns:w14="http://schemas.microsoft.com/office/word/2010/wordml" xmlns:wpg="http://schemas.microsoft.com/office/word/2010/wordprocessingGroup" xmlns:wpi="http://schemas.microsoft.com/office/word/2010/wordprocessingInk" xmlns:wne="http://schemas.microsoft.com/office/word/2006/wordml" xmlns:wps="http://schemas.microsoft.com/office/word/2010/wordprocessingShape" mc:Ignorable="w14 wp14">
   <w:tbl>
     <w:tblPr>
       <w:tblStyle w:val="Grilledutableau"/>
@@ -2394,7 +4980,7 @@
         <w:insideH w:val="none" w:sz="0" w:space="0" w:color="auto"/>
         <w:insideV w:val="none" w:sz="0" w:space="0" w:color="auto"/>
       </w:tblBorders>
-      <w:tblLook w:val="04A0"/>
+      <w:tblLook w:val="04A0" w:firstRow="1" w:lastRow="0" w:firstColumn="1" w:lastColumn="0" w:noHBand="0" w:noVBand="1"/>
     </w:tblPr>
     <w:tblGrid>
       <w:gridCol w:w="4537"/>
@@ -2527,6 +5113,7 @@
                 <w:docPartUnique/>
               </w:docPartObj>
             </w:sdtPr>
+            <w:sdtEndPr/>
             <w:sdtContent>
               <w:r>
                 <w:rPr>
@@ -2555,7 +5142,7 @@
                             <a:blip r:embed="rId1">
                               <a:extLst>
                                 <a:ext uri="{28A0092B-C50C-407E-A947-70E740481C1C}">
-                                  <a14:useLocalDpi xmlns="" xmlns:wpc="http://schemas.microsoft.com/office/word/2010/wordprocessingCanvas" xmlns:mc="http://schemas.openxmlformats.org/markup-compatibility/2006" xmlns:o="urn:schemas-microsoft-com:office:office" xmlns:v="urn:schemas-microsoft-com:vml" xmlns:wp14="http://schemas.microsoft.com/office/word/2010/wordprocessingDrawing" xmlns:w10="urn:schemas-microsoft-com:office:word" xmlns:w="http://schemas.openxmlformats.org/wordprocessingml/2006/main" xmlns:w14="http://schemas.microsoft.com/office/word/2010/wordml" xmlns:wpg="http://schemas.microsoft.com/office/word/2010/wordprocessingGroup" xmlns:wpi="http://schemas.microsoft.com/office/word/2010/wordprocessingInk" xmlns:wps="http://schemas.microsoft.com/office/word/2010/wordprocessingShape" xmlns:a14="http://schemas.microsoft.com/office/drawing/2010/main" val="0"/>
+                                  <a14:useLocalDpi xmlns:a14="http://schemas.microsoft.com/office/drawing/2010/main" val="0"/>
                                 </a:ext>
                               </a:extLst>
                             </a:blip>
@@ -2638,8 +5225,8 @@
 </w:ftr>
 </file>
 
-<file path=word/footer3.xml><?xml version="1.0" encoding="utf-8"?>
-<w:ftr xmlns:ve="http://schemas.openxmlformats.org/markup-compatibility/2006" xmlns:o="urn:schemas-microsoft-com:office:office" xmlns:r="http://schemas.openxmlformats.org/officeDocument/2006/relationships" xmlns:m="http://schemas.openxmlformats.org/officeDocument/2006/math" xmlns:v="urn:schemas-microsoft-com:vml" xmlns:wp="http://schemas.openxmlformats.org/drawingml/2006/wordprocessingDrawing" xmlns:w10="urn:schemas-microsoft-com:office:word" xmlns:w="http://schemas.openxmlformats.org/wordprocessingml/2006/main" xmlns:wne="http://schemas.microsoft.com/office/word/2006/wordml">
+<file path=word/footer2.xml><?xml version="1.0" encoding="utf-8"?>
+<w:ftr xmlns:wpc="http://schemas.microsoft.com/office/word/2010/wordprocessingCanvas" xmlns:mc="http://schemas.openxmlformats.org/markup-compatibility/2006" xmlns:o="urn:schemas-microsoft-com:office:office" xmlns:r="http://schemas.openxmlformats.org/officeDocument/2006/relationships" xmlns:m="http://schemas.openxmlformats.org/officeDocument/2006/math" xmlns:v="urn:schemas-microsoft-com:vml" xmlns:wp14="http://schemas.microsoft.com/office/word/2010/wordprocessingDrawing" xmlns:wp="http://schemas.openxmlformats.org/drawingml/2006/wordprocessingDrawing" xmlns:w10="urn:schemas-microsoft-com:office:word" xmlns:w="http://schemas.openxmlformats.org/wordprocessingml/2006/main" xmlns:w14="http://schemas.microsoft.com/office/word/2010/wordml" xmlns:wpg="http://schemas.microsoft.com/office/word/2010/wordprocessingGroup" xmlns:wpi="http://schemas.microsoft.com/office/word/2010/wordprocessingInk" xmlns:wne="http://schemas.microsoft.com/office/word/2006/wordml" xmlns:wps="http://schemas.microsoft.com/office/word/2010/wordprocessingShape" mc:Ignorable="w14 wp14">
   <w:tbl>
     <w:tblPr>
       <w:tblStyle w:val="Grilledutableau"/>
@@ -2653,7 +5240,7 @@
         <w:insideH w:val="none" w:sz="0" w:space="0" w:color="auto"/>
         <w:insideV w:val="none" w:sz="0" w:space="0" w:color="auto"/>
       </w:tblBorders>
-      <w:tblLook w:val="04A0"/>
+      <w:tblLook w:val="04A0" w:firstRow="1" w:lastRow="0" w:firstColumn="1" w:lastColumn="0" w:noHBand="0" w:noVBand="1"/>
     </w:tblPr>
     <w:tblGrid>
       <w:gridCol w:w="12333"/>
@@ -2709,7 +5296,7 @@
                         <a:blip r:embed="rId1">
                           <a:extLst>
                             <a:ext uri="{28A0092B-C50C-407E-A947-70E740481C1C}">
-                              <a14:useLocalDpi xmlns="" xmlns:wpc="http://schemas.microsoft.com/office/word/2010/wordprocessingCanvas" xmlns:mc="http://schemas.openxmlformats.org/markup-compatibility/2006" xmlns:o="urn:schemas-microsoft-com:office:office" xmlns:v="urn:schemas-microsoft-com:vml" xmlns:wp14="http://schemas.microsoft.com/office/word/2010/wordprocessingDrawing" xmlns:w10="urn:schemas-microsoft-com:office:word" xmlns:w="http://schemas.openxmlformats.org/wordprocessingml/2006/main" xmlns:w14="http://schemas.microsoft.com/office/word/2010/wordml" xmlns:wpg="http://schemas.microsoft.com/office/word/2010/wordprocessingGroup" xmlns:wpi="http://schemas.microsoft.com/office/word/2010/wordprocessingInk" xmlns:wps="http://schemas.microsoft.com/office/word/2010/wordprocessingShape" xmlns:a14="http://schemas.microsoft.com/office/drawing/2010/main" val="0"/>
+                              <a14:useLocalDpi xmlns:a14="http://schemas.microsoft.com/office/drawing/2010/main" val="0"/>
                             </a:ext>
                           </a:extLst>
                         </a:blip>
@@ -2745,6 +5332,7 @@
                 <w:docPartUnique/>
               </w:docPartObj>
             </w:sdtPr>
+            <w:sdtEndPr/>
             <w:sdtContent>
               <w:r>
                 <w:rPr>
@@ -2773,7 +5361,7 @@
                             <a:blip r:embed="rId2">
                               <a:extLst>
                                 <a:ext uri="{28A0092B-C50C-407E-A947-70E740481C1C}">
-                                  <a14:useLocalDpi xmlns="" xmlns:wpc="http://schemas.microsoft.com/office/word/2010/wordprocessingCanvas" xmlns:mc="http://schemas.openxmlformats.org/markup-compatibility/2006" xmlns:o="urn:schemas-microsoft-com:office:office" xmlns:v="urn:schemas-microsoft-com:vml" xmlns:wp14="http://schemas.microsoft.com/office/word/2010/wordprocessingDrawing" xmlns:w10="urn:schemas-microsoft-com:office:word" xmlns:w="http://schemas.openxmlformats.org/wordprocessingml/2006/main" xmlns:w14="http://schemas.microsoft.com/office/word/2010/wordml" xmlns:wpg="http://schemas.microsoft.com/office/word/2010/wordprocessingGroup" xmlns:wpi="http://schemas.microsoft.com/office/word/2010/wordprocessingInk" xmlns:wps="http://schemas.microsoft.com/office/word/2010/wordprocessingShape" xmlns:a14="http://schemas.microsoft.com/office/drawing/2010/main" val="0"/>
+                                  <a14:useLocalDpi xmlns:a14="http://schemas.microsoft.com/office/drawing/2010/main" val="0"/>
                                 </a:ext>
                               </a:extLst>
                             </a:blip>
@@ -2814,8 +5402,8 @@
 </w:ftr>
 </file>
 
-<file path=word/footer4.xml><?xml version="1.0" encoding="utf-8"?>
-<w:ftr xmlns:ve="http://schemas.openxmlformats.org/markup-compatibility/2006" xmlns:o="urn:schemas-microsoft-com:office:office" xmlns:r="http://schemas.openxmlformats.org/officeDocument/2006/relationships" xmlns:m="http://schemas.openxmlformats.org/officeDocument/2006/math" xmlns:v="urn:schemas-microsoft-com:vml" xmlns:wp="http://schemas.openxmlformats.org/drawingml/2006/wordprocessingDrawing" xmlns:w10="urn:schemas-microsoft-com:office:word" xmlns:w="http://schemas.openxmlformats.org/wordprocessingml/2006/main" xmlns:wne="http://schemas.microsoft.com/office/word/2006/wordml">
+<file path=word/footer3.xml><?xml version="1.0" encoding="utf-8"?>
+<w:ftr xmlns:wpc="http://schemas.microsoft.com/office/word/2010/wordprocessingCanvas" xmlns:mc="http://schemas.openxmlformats.org/markup-compatibility/2006" xmlns:o="urn:schemas-microsoft-com:office:office" xmlns:r="http://schemas.openxmlformats.org/officeDocument/2006/relationships" xmlns:m="http://schemas.openxmlformats.org/officeDocument/2006/math" xmlns:v="urn:schemas-microsoft-com:vml" xmlns:wp14="http://schemas.microsoft.com/office/word/2010/wordprocessingDrawing" xmlns:wp="http://schemas.openxmlformats.org/drawingml/2006/wordprocessingDrawing" xmlns:w10="urn:schemas-microsoft-com:office:word" xmlns:w="http://schemas.openxmlformats.org/wordprocessingml/2006/main" xmlns:w14="http://schemas.microsoft.com/office/word/2010/wordml" xmlns:wpg="http://schemas.microsoft.com/office/word/2010/wordprocessingGroup" xmlns:wpi="http://schemas.microsoft.com/office/word/2010/wordprocessingInk" xmlns:wne="http://schemas.microsoft.com/office/word/2006/wordml" xmlns:wps="http://schemas.microsoft.com/office/word/2010/wordprocessingShape" mc:Ignorable="w14 wp14">
   <w:tbl>
     <w:tblPr>
       <w:tblStyle w:val="Grilledutableau"/>
@@ -2829,7 +5417,7 @@
         <w:insideH w:val="none" w:sz="0" w:space="0" w:color="auto"/>
         <w:insideV w:val="none" w:sz="0" w:space="0" w:color="auto"/>
       </w:tblBorders>
-      <w:tblLook w:val="04A0"/>
+      <w:tblLook w:val="04A0" w:firstRow="1" w:lastRow="0" w:firstColumn="1" w:lastColumn="0" w:noHBand="0" w:noVBand="1"/>
     </w:tblPr>
     <w:tblGrid>
       <w:gridCol w:w="4536"/>
@@ -2934,7 +5522,7 @@
                         <a:blip r:embed="rId1">
                           <a:extLst>
                             <a:ext uri="{28A0092B-C50C-407E-A947-70E740481C1C}">
-                              <a14:useLocalDpi xmlns="" xmlns:wpc="http://schemas.microsoft.com/office/word/2010/wordprocessingCanvas" xmlns:mc="http://schemas.openxmlformats.org/markup-compatibility/2006" xmlns:o="urn:schemas-microsoft-com:office:office" xmlns:v="urn:schemas-microsoft-com:vml" xmlns:wp14="http://schemas.microsoft.com/office/word/2010/wordprocessingDrawing" xmlns:w10="urn:schemas-microsoft-com:office:word" xmlns:w="http://schemas.openxmlformats.org/wordprocessingml/2006/main" xmlns:w14="http://schemas.microsoft.com/office/word/2010/wordml" xmlns:wpg="http://schemas.microsoft.com/office/word/2010/wordprocessingGroup" xmlns:wpi="http://schemas.microsoft.com/office/word/2010/wordprocessingInk" xmlns:wps="http://schemas.microsoft.com/office/word/2010/wordprocessingShape" xmlns:a14="http://schemas.microsoft.com/office/drawing/2010/main" val="0"/>
+                              <a14:useLocalDpi xmlns:a14="http://schemas.microsoft.com/office/drawing/2010/main" val="0"/>
                             </a:ext>
                           </a:extLst>
                         </a:blip>
@@ -3007,7 +5595,7 @@
               <w:sz w:val="24"/>
               <w:szCs w:val="24"/>
             </w:rPr>
-            <w:t>6</w:t>
+            <w:t>5</w:t>
           </w:r>
           <w:r>
             <w:rPr>
@@ -3123,15 +5711,15 @@
 </file>
 
 <file path=word/footnotes.xml><?xml version="1.0" encoding="utf-8"?>
-<w:footnotes xmlns:ve="http://schemas.openxmlformats.org/markup-compatibility/2006" xmlns:o="urn:schemas-microsoft-com:office:office" xmlns:r="http://schemas.openxmlformats.org/officeDocument/2006/relationships" xmlns:m="http://schemas.openxmlformats.org/officeDocument/2006/math" xmlns:v="urn:schemas-microsoft-com:vml" xmlns:wp="http://schemas.openxmlformats.org/drawingml/2006/wordprocessingDrawing" xmlns:w10="urn:schemas-microsoft-com:office:word" xmlns:w="http://schemas.openxmlformats.org/wordprocessingml/2006/main" xmlns:wne="http://schemas.microsoft.com/office/word/2006/wordml">
-  <w:footnote w:type="separator" w:id="0">
+<w:footnotes xmlns:wpc="http://schemas.microsoft.com/office/word/2010/wordprocessingCanvas" xmlns:mc="http://schemas.openxmlformats.org/markup-compatibility/2006" xmlns:o="urn:schemas-microsoft-com:office:office" xmlns:r="http://schemas.openxmlformats.org/officeDocument/2006/relationships" xmlns:m="http://schemas.openxmlformats.org/officeDocument/2006/math" xmlns:v="urn:schemas-microsoft-com:vml" xmlns:wp14="http://schemas.microsoft.com/office/word/2010/wordprocessingDrawing" xmlns:wp="http://schemas.openxmlformats.org/drawingml/2006/wordprocessingDrawing" xmlns:w10="urn:schemas-microsoft-com:office:word" xmlns:w="http://schemas.openxmlformats.org/wordprocessingml/2006/main" xmlns:w14="http://schemas.microsoft.com/office/word/2010/wordml" xmlns:wpg="http://schemas.microsoft.com/office/word/2010/wordprocessingGroup" xmlns:wpi="http://schemas.microsoft.com/office/word/2010/wordprocessingInk" xmlns:wne="http://schemas.microsoft.com/office/word/2006/wordml" xmlns:wps="http://schemas.microsoft.com/office/word/2010/wordprocessingShape" mc:Ignorable="w14 wp14">
+  <w:footnote w:type="separator" w:id="-1">
     <w:p>
       <w:r>
         <w:separator/>
       </w:r>
     </w:p>
   </w:footnote>
-  <w:footnote w:type="continuationSeparator" w:id="1">
+  <w:footnote w:type="continuationSeparator" w:id="0">
     <w:p>
       <w:r>
         <w:continuationSeparator/>
@@ -3142,17 +5730,7 @@
 </file>
 
 <file path=word/header1.xml><?xml version="1.0" encoding="utf-8"?>
-<w:hdr xmlns:ve="http://schemas.openxmlformats.org/markup-compatibility/2006" xmlns:o="urn:schemas-microsoft-com:office:office" xmlns:r="http://schemas.openxmlformats.org/officeDocument/2006/relationships" xmlns:m="http://schemas.openxmlformats.org/officeDocument/2006/math" xmlns:v="urn:schemas-microsoft-com:vml" xmlns:wp="http://schemas.openxmlformats.org/drawingml/2006/wordprocessingDrawing" xmlns:w10="urn:schemas-microsoft-com:office:word" xmlns:w="http://schemas.openxmlformats.org/wordprocessingml/2006/main" xmlns:wne="http://schemas.microsoft.com/office/word/2006/wordml">
-  <w:p>
-    <w:pPr>
-      <w:pStyle w:val="En-tte"/>
-    </w:pPr>
-  </w:p>
-</w:hdr>
-</file>
-
-<file path=word/header2.xml><?xml version="1.0" encoding="utf-8"?>
-<w:hdr xmlns:ve="http://schemas.openxmlformats.org/markup-compatibility/2006" xmlns:o="urn:schemas-microsoft-com:office:office" xmlns:r="http://schemas.openxmlformats.org/officeDocument/2006/relationships" xmlns:m="http://schemas.openxmlformats.org/officeDocument/2006/math" xmlns:v="urn:schemas-microsoft-com:vml" xmlns:wp="http://schemas.openxmlformats.org/drawingml/2006/wordprocessingDrawing" xmlns:w10="urn:schemas-microsoft-com:office:word" xmlns:w="http://schemas.openxmlformats.org/wordprocessingml/2006/main" xmlns:wne="http://schemas.microsoft.com/office/word/2006/wordml">
+<w:hdr xmlns:wpc="http://schemas.microsoft.com/office/word/2010/wordprocessingCanvas" xmlns:mc="http://schemas.openxmlformats.org/markup-compatibility/2006" xmlns:o="urn:schemas-microsoft-com:office:office" xmlns:r="http://schemas.openxmlformats.org/officeDocument/2006/relationships" xmlns:m="http://schemas.openxmlformats.org/officeDocument/2006/math" xmlns:v="urn:schemas-microsoft-com:vml" xmlns:wp14="http://schemas.microsoft.com/office/word/2010/wordprocessingDrawing" xmlns:wp="http://schemas.openxmlformats.org/drawingml/2006/wordprocessingDrawing" xmlns:w10="urn:schemas-microsoft-com:office:word" xmlns:w="http://schemas.openxmlformats.org/wordprocessingml/2006/main" xmlns:w14="http://schemas.microsoft.com/office/word/2010/wordml" xmlns:wpg="http://schemas.microsoft.com/office/word/2010/wordprocessingGroup" xmlns:wpi="http://schemas.microsoft.com/office/word/2010/wordprocessingInk" xmlns:wne="http://schemas.microsoft.com/office/word/2006/wordml" xmlns:wps="http://schemas.microsoft.com/office/word/2010/wordprocessingShape" mc:Ignorable="w14 wp14">
   <w:tbl>
     <w:tblPr>
       <w:tblStyle w:val="Grilledutableau"/>
@@ -3166,7 +5744,7 @@
         <w:insideH w:val="none" w:sz="0" w:space="0" w:color="auto"/>
         <w:insideV w:val="none" w:sz="0" w:space="0" w:color="auto"/>
       </w:tblBorders>
-      <w:tblLook w:val="04A0"/>
+      <w:tblLook w:val="04A0" w:firstRow="1" w:lastRow="0" w:firstColumn="1" w:lastColumn="0" w:noHBand="0" w:noVBand="1"/>
     </w:tblPr>
     <w:tblGrid>
       <w:gridCol w:w="4678"/>
@@ -3227,7 +5805,7 @@
                         <a:blip r:embed="rId1">
                           <a:extLst>
                             <a:ext uri="{28A0092B-C50C-407E-A947-70E740481C1C}">
-                              <a14:useLocalDpi xmlns="" xmlns:wpc="http://schemas.microsoft.com/office/word/2010/wordprocessingCanvas" xmlns:mc="http://schemas.openxmlformats.org/markup-compatibility/2006" xmlns:o="urn:schemas-microsoft-com:office:office" xmlns:v="urn:schemas-microsoft-com:vml" xmlns:wp14="http://schemas.microsoft.com/office/word/2010/wordprocessingDrawing" xmlns:w10="urn:schemas-microsoft-com:office:word" xmlns:w="http://schemas.openxmlformats.org/wordprocessingml/2006/main" xmlns:w14="http://schemas.microsoft.com/office/word/2010/wordml" xmlns:wpg="http://schemas.microsoft.com/office/word/2010/wordprocessingGroup" xmlns:wpi="http://schemas.microsoft.com/office/word/2010/wordprocessingInk" xmlns:wps="http://schemas.microsoft.com/office/word/2010/wordprocessingShape" xmlns:a14="http://schemas.microsoft.com/office/drawing/2010/main" val="0"/>
+                              <a14:useLocalDpi xmlns:a14="http://schemas.microsoft.com/office/drawing/2010/main" val="0"/>
                             </a:ext>
                           </a:extLst>
                         </a:blip>
@@ -3320,7 +5898,7 @@
                         <a:blip r:embed="rId2">
                           <a:extLst>
                             <a:ext uri="{28A0092B-C50C-407E-A947-70E740481C1C}">
-                              <a14:useLocalDpi xmlns="" xmlns:wpc="http://schemas.microsoft.com/office/word/2010/wordprocessingCanvas" xmlns:mc="http://schemas.openxmlformats.org/markup-compatibility/2006" xmlns:o="urn:schemas-microsoft-com:office:office" xmlns:v="urn:schemas-microsoft-com:vml" xmlns:wp14="http://schemas.microsoft.com/office/word/2010/wordprocessingDrawing" xmlns:w10="urn:schemas-microsoft-com:office:word" xmlns:w="http://schemas.openxmlformats.org/wordprocessingml/2006/main" xmlns:w14="http://schemas.microsoft.com/office/word/2010/wordml" xmlns:wpg="http://schemas.microsoft.com/office/word/2010/wordprocessingGroup" xmlns:wpi="http://schemas.microsoft.com/office/word/2010/wordprocessingInk" xmlns:wps="http://schemas.microsoft.com/office/word/2010/wordprocessingShape" xmlns:a14="http://schemas.microsoft.com/office/drawing/2010/main" val="0"/>
+                              <a14:useLocalDpi xmlns:a14="http://schemas.microsoft.com/office/drawing/2010/main" val="0"/>
                             </a:ext>
                           </a:extLst>
                         </a:blip>
@@ -3559,18 +6137,8 @@
 </w:hdr>
 </file>
 
-<file path=word/header3.xml><?xml version="1.0" encoding="utf-8"?>
-<w:hdr xmlns:ve="http://schemas.openxmlformats.org/markup-compatibility/2006" xmlns:o="urn:schemas-microsoft-com:office:office" xmlns:r="http://schemas.openxmlformats.org/officeDocument/2006/relationships" xmlns:m="http://schemas.openxmlformats.org/officeDocument/2006/math" xmlns:v="urn:schemas-microsoft-com:vml" xmlns:wp="http://schemas.openxmlformats.org/drawingml/2006/wordprocessingDrawing" xmlns:w10="urn:schemas-microsoft-com:office:word" xmlns:w="http://schemas.openxmlformats.org/wordprocessingml/2006/main" xmlns:wne="http://schemas.microsoft.com/office/word/2006/wordml">
-  <w:p>
-    <w:pPr>
-      <w:pStyle w:val="En-tte"/>
-    </w:pPr>
-  </w:p>
-</w:hdr>
-</file>
-
-<file path=word/header4.xml><?xml version="1.0" encoding="utf-8"?>
-<w:hdr xmlns:ve="http://schemas.openxmlformats.org/markup-compatibility/2006" xmlns:o="urn:schemas-microsoft-com:office:office" xmlns:r="http://schemas.openxmlformats.org/officeDocument/2006/relationships" xmlns:m="http://schemas.openxmlformats.org/officeDocument/2006/math" xmlns:v="urn:schemas-microsoft-com:vml" xmlns:wp="http://schemas.openxmlformats.org/drawingml/2006/wordprocessingDrawing" xmlns:w10="urn:schemas-microsoft-com:office:word" xmlns:w="http://schemas.openxmlformats.org/wordprocessingml/2006/main" xmlns:wne="http://schemas.microsoft.com/office/word/2006/wordml">
+<file path=word/header2.xml><?xml version="1.0" encoding="utf-8"?>
+<w:hdr xmlns:wpc="http://schemas.microsoft.com/office/word/2010/wordprocessingCanvas" xmlns:mc="http://schemas.openxmlformats.org/markup-compatibility/2006" xmlns:o="urn:schemas-microsoft-com:office:office" xmlns:r="http://schemas.openxmlformats.org/officeDocument/2006/relationships" xmlns:m="http://schemas.openxmlformats.org/officeDocument/2006/math" xmlns:v="urn:schemas-microsoft-com:vml" xmlns:wp14="http://schemas.microsoft.com/office/word/2010/wordprocessingDrawing" xmlns:wp="http://schemas.openxmlformats.org/drawingml/2006/wordprocessingDrawing" xmlns:w10="urn:schemas-microsoft-com:office:word" xmlns:w="http://schemas.openxmlformats.org/wordprocessingml/2006/main" xmlns:w14="http://schemas.microsoft.com/office/word/2010/wordml" xmlns:wpg="http://schemas.microsoft.com/office/word/2010/wordprocessingGroup" xmlns:wpi="http://schemas.microsoft.com/office/word/2010/wordprocessingInk" xmlns:wne="http://schemas.microsoft.com/office/word/2006/wordml" xmlns:wps="http://schemas.microsoft.com/office/word/2010/wordprocessingShape" mc:Ignorable="w14 wp14">
   <w:tbl>
     <w:tblPr>
       <w:tblStyle w:val="Grilledutableau"/>
@@ -3584,7 +6152,7 @@
         <w:insideH w:val="none" w:sz="0" w:space="0" w:color="auto"/>
         <w:insideV w:val="none" w:sz="0" w:space="0" w:color="auto"/>
       </w:tblBorders>
-      <w:tblLook w:val="04A0"/>
+      <w:tblLook w:val="04A0" w:firstRow="1" w:lastRow="0" w:firstColumn="1" w:lastColumn="0" w:noHBand="0" w:noVBand="1"/>
     </w:tblPr>
     <w:tblGrid>
       <w:gridCol w:w="4395"/>
@@ -3621,7 +6189,7 @@
               <w:lang w:eastAsia="fr-FR" w:bidi="ar-SA"/>
             </w:rPr>
             <w:drawing>
-              <wp:anchor distT="0" distB="0" distL="114300" distR="114300" simplePos="0" relativeHeight="251719680" behindDoc="0" locked="0" layoutInCell="1" allowOverlap="1">
+              <wp:anchor distT="0" distB="0" distL="114300" distR="114300" simplePos="0" relativeHeight="251719680" behindDoc="0" locked="0" layoutInCell="1" allowOverlap="1" wp14:anchorId="279C26CA" wp14:editId="2C88D04D">
                 <wp:simplePos x="0" y="0"/>
                 <wp:positionH relativeFrom="column">
                   <wp:posOffset>-72390</wp:posOffset>
@@ -3647,7 +6215,7 @@
                         <a:blip r:embed="rId1">
                           <a:extLst>
                             <a:ext uri="{28A0092B-C50C-407E-A947-70E740481C1C}">
-                              <a14:useLocalDpi xmlns="" xmlns:wpc="http://schemas.microsoft.com/office/word/2010/wordprocessingCanvas" xmlns:mc="http://schemas.openxmlformats.org/markup-compatibility/2006" xmlns:o="urn:schemas-microsoft-com:office:office" xmlns:v="urn:schemas-microsoft-com:vml" xmlns:wp14="http://schemas.microsoft.com/office/word/2010/wordprocessingDrawing" xmlns:w10="urn:schemas-microsoft-com:office:word" xmlns:w="http://schemas.openxmlformats.org/wordprocessingml/2006/main" xmlns:w14="http://schemas.microsoft.com/office/word/2010/wordml" xmlns:wpg="http://schemas.microsoft.com/office/word/2010/wordprocessingGroup" xmlns:wpi="http://schemas.microsoft.com/office/word/2010/wordprocessingInk" xmlns:wps="http://schemas.microsoft.com/office/word/2010/wordprocessingShape" xmlns:a14="http://schemas.microsoft.com/office/drawing/2010/main" val="0"/>
+                              <a14:useLocalDpi xmlns:a14="http://schemas.microsoft.com/office/drawing/2010/main" val="0"/>
                             </a:ext>
                           </a:extLst>
                         </a:blip>
@@ -3818,7 +6386,6 @@
         <w:p>
           <w:pPr>
             <w:spacing w:before="120"/>
-            <w:ind w:left="-108"/>
             <w:jc w:val="center"/>
             <w:rPr>
               <w:rFonts w:cstheme="minorHAnsi"/>
@@ -3833,7 +6400,7 @@
               <w:rFonts w:cstheme="minorHAnsi"/>
               <w:b/>
               <w:color w:val="FFFFFF" w:themeColor="background1"/>
-              <w:sz w:val="32"/>
+              <w:sz w:val="28"/>
               <w:szCs w:val="40"/>
             </w:rPr>
             <w:t>Pilote automatique de voilier</w:t>
@@ -3920,7 +6487,7 @@
 </file>
 
 <file path=word/numbering.xml><?xml version="1.0" encoding="utf-8"?>
-<w:numbering xmlns:ve="http://schemas.openxmlformats.org/markup-compatibility/2006" xmlns:o="urn:schemas-microsoft-com:office:office" xmlns:r="http://schemas.openxmlformats.org/officeDocument/2006/relationships" xmlns:m="http://schemas.openxmlformats.org/officeDocument/2006/math" xmlns:v="urn:schemas-microsoft-com:vml" xmlns:wp="http://schemas.openxmlformats.org/drawingml/2006/wordprocessingDrawing" xmlns:w10="urn:schemas-microsoft-com:office:word" xmlns:w="http://schemas.openxmlformats.org/wordprocessingml/2006/main" xmlns:wne="http://schemas.microsoft.com/office/word/2006/wordml">
+<w:numbering xmlns:wpc="http://schemas.microsoft.com/office/word/2010/wordprocessingCanvas" xmlns:mc="http://schemas.openxmlformats.org/markup-compatibility/2006" xmlns:o="urn:schemas-microsoft-com:office:office" xmlns:r="http://schemas.openxmlformats.org/officeDocument/2006/relationships" xmlns:m="http://schemas.openxmlformats.org/officeDocument/2006/math" xmlns:v="urn:schemas-microsoft-com:vml" xmlns:wp14="http://schemas.microsoft.com/office/word/2010/wordprocessingDrawing" xmlns:wp="http://schemas.openxmlformats.org/drawingml/2006/wordprocessingDrawing" xmlns:w10="urn:schemas-microsoft-com:office:word" xmlns:w="http://schemas.openxmlformats.org/wordprocessingml/2006/main" xmlns:w14="http://schemas.microsoft.com/office/word/2010/wordml" xmlns:wpg="http://schemas.microsoft.com/office/word/2010/wordprocessingGroup" xmlns:wpi="http://schemas.microsoft.com/office/word/2010/wordprocessingInk" xmlns:wne="http://schemas.microsoft.com/office/word/2006/wordml" xmlns:wps="http://schemas.microsoft.com/office/word/2010/wordprocessingShape" mc:Ignorable="w14 wp14">
   <w:numPicBullet w:numPicBulletId="0">
     <w:pict>
       <v:shapetype id="_x0000_t75" coordsize="21600,21600" o:spt="75" o:preferrelative="t" path="m@4@5l@4@11@9@11@9@5xe" filled="f" stroked="f">
@@ -3942,21 +6509,21 @@
         <v:path o:extrusionok="f" gradientshapeok="t" o:connecttype="rect"/>
         <o:lock v:ext="edit" aspectratio="t"/>
       </v:shapetype>
-      <v:shape id="_x0000_i1026" type="#_x0000_t75" alt="icone2.png" style="width:58.65pt;height:37.05pt;visibility:visible;mso-wrap-style:square" o:bullet="t">
+      <v:shape id="_x0000_i1113" type="#_x0000_t75" alt="icone2.png" style="width:58.85pt;height:36.95pt;visibility:visible;mso-wrap-style:square" o:bullet="t">
         <v:imagedata r:id="rId1" o:title="icone2"/>
       </v:shape>
     </w:pict>
   </w:numPicBullet>
   <w:numPicBullet w:numPicBulletId="1">
     <w:pict>
-      <v:shape id="_x0000_i1027" type="#_x0000_t75" style="width:9.25pt;height:9.25pt" o:bullet="t">
+      <v:shape id="_x0000_i1114" type="#_x0000_t75" style="width:9.4pt;height:9.4pt" o:bullet="t">
         <v:imagedata r:id="rId2" o:title="BD14692_"/>
       </v:shape>
     </w:pict>
   </w:numPicBullet>
   <w:numPicBullet w:numPicBulletId="2">
     <w:pict>
-      <v:shape id="_x0000_i1028" type="#_x0000_t75" style="width:9.25pt;height:9.25pt" o:bullet="t">
+      <v:shape id="_x0000_i1115" type="#_x0000_t75" style="width:9.4pt;height:9.4pt" o:bullet="t">
         <v:imagedata r:id="rId3" o:title="art4F"/>
       </v:shape>
     </w:pict>
@@ -4428,6 +6995,92 @@
     </w:lvl>
   </w:abstractNum>
   <w:abstractNum w:abstractNumId="4">
+    <w:nsid w:val="0F16718F"/>
+    <w:multiLevelType w:val="hybridMultilevel"/>
+    <w:tmpl w:val="799E1BA0"/>
+    <w:lvl w:ilvl="0" w:tplc="040C000F">
+      <w:start w:val="1"/>
+      <w:numFmt w:val="decimal"/>
+      <w:lvlText w:val="%1."/>
+      <w:lvlJc w:val="left"/>
+      <w:pPr>
+        <w:ind w:left="720" w:hanging="360"/>
+      </w:pPr>
+    </w:lvl>
+    <w:lvl w:ilvl="1" w:tplc="040C0019" w:tentative="1">
+      <w:start w:val="1"/>
+      <w:numFmt w:val="lowerLetter"/>
+      <w:lvlText w:val="%2."/>
+      <w:lvlJc w:val="left"/>
+      <w:pPr>
+        <w:ind w:left="1440" w:hanging="360"/>
+      </w:pPr>
+    </w:lvl>
+    <w:lvl w:ilvl="2" w:tplc="040C001B" w:tentative="1">
+      <w:start w:val="1"/>
+      <w:numFmt w:val="lowerRoman"/>
+      <w:lvlText w:val="%3."/>
+      <w:lvlJc w:val="right"/>
+      <w:pPr>
+        <w:ind w:left="2160" w:hanging="180"/>
+      </w:pPr>
+    </w:lvl>
+    <w:lvl w:ilvl="3" w:tplc="040C000F" w:tentative="1">
+      <w:start w:val="1"/>
+      <w:numFmt w:val="decimal"/>
+      <w:lvlText w:val="%4."/>
+      <w:lvlJc w:val="left"/>
+      <w:pPr>
+        <w:ind w:left="2880" w:hanging="360"/>
+      </w:pPr>
+    </w:lvl>
+    <w:lvl w:ilvl="4" w:tplc="040C0019" w:tentative="1">
+      <w:start w:val="1"/>
+      <w:numFmt w:val="lowerLetter"/>
+      <w:lvlText w:val="%5."/>
+      <w:lvlJc w:val="left"/>
+      <w:pPr>
+        <w:ind w:left="3600" w:hanging="360"/>
+      </w:pPr>
+    </w:lvl>
+    <w:lvl w:ilvl="5" w:tplc="040C001B" w:tentative="1">
+      <w:start w:val="1"/>
+      <w:numFmt w:val="lowerRoman"/>
+      <w:lvlText w:val="%6."/>
+      <w:lvlJc w:val="right"/>
+      <w:pPr>
+        <w:ind w:left="4320" w:hanging="180"/>
+      </w:pPr>
+    </w:lvl>
+    <w:lvl w:ilvl="6" w:tplc="040C000F" w:tentative="1">
+      <w:start w:val="1"/>
+      <w:numFmt w:val="decimal"/>
+      <w:lvlText w:val="%7."/>
+      <w:lvlJc w:val="left"/>
+      <w:pPr>
+        <w:ind w:left="5040" w:hanging="360"/>
+      </w:pPr>
+    </w:lvl>
+    <w:lvl w:ilvl="7" w:tplc="040C0019" w:tentative="1">
+      <w:start w:val="1"/>
+      <w:numFmt w:val="lowerLetter"/>
+      <w:lvlText w:val="%8."/>
+      <w:lvlJc w:val="left"/>
+      <w:pPr>
+        <w:ind w:left="5760" w:hanging="360"/>
+      </w:pPr>
+    </w:lvl>
+    <w:lvl w:ilvl="8" w:tplc="040C001B" w:tentative="1">
+      <w:start w:val="1"/>
+      <w:numFmt w:val="lowerRoman"/>
+      <w:lvlText w:val="%9."/>
+      <w:lvlJc w:val="right"/>
+      <w:pPr>
+        <w:ind w:left="6480" w:hanging="180"/>
+      </w:pPr>
+    </w:lvl>
+  </w:abstractNum>
+  <w:abstractNum w:abstractNumId="5">
     <w:nsid w:val="0F944DB0"/>
     <w:multiLevelType w:val="hybridMultilevel"/>
     <w:tmpl w:val="ECCABE00"/>
@@ -4516,7 +7169,7 @@
       </w:pPr>
     </w:lvl>
   </w:abstractNum>
-  <w:abstractNum w:abstractNumId="5">
+  <w:abstractNum w:abstractNumId="6">
     <w:nsid w:val="1B7E5589"/>
     <w:multiLevelType w:val="hybridMultilevel"/>
     <w:tmpl w:val="76CCEA74"/>
@@ -4631,7 +7284,7 @@
       </w:rPr>
     </w:lvl>
   </w:abstractNum>
-  <w:abstractNum w:abstractNumId="6">
+  <w:abstractNum w:abstractNumId="7">
     <w:nsid w:val="1ED03CD2"/>
     <w:multiLevelType w:val="hybridMultilevel"/>
     <w:tmpl w:val="FECEA8DA"/>
@@ -4744,7 +7397,7 @@
       </w:rPr>
     </w:lvl>
   </w:abstractNum>
-  <w:abstractNum w:abstractNumId="7">
+  <w:abstractNum w:abstractNumId="8">
     <w:nsid w:val="1F1D5052"/>
     <w:multiLevelType w:val="hybridMultilevel"/>
     <w:tmpl w:val="1FCADB80"/>
@@ -4857,7 +7510,7 @@
       </w:rPr>
     </w:lvl>
   </w:abstractNum>
-  <w:abstractNum w:abstractNumId="8">
+  <w:abstractNum w:abstractNumId="9">
     <w:nsid w:val="23540916"/>
     <w:multiLevelType w:val="hybridMultilevel"/>
     <w:tmpl w:val="9BB62F60"/>
@@ -5006,10 +7659,10 @@
       </w:rPr>
     </w:lvl>
   </w:abstractNum>
-  <w:abstractNum w:abstractNumId="9">
+  <w:abstractNum w:abstractNumId="10">
     <w:nsid w:val="2F2733AC"/>
     <w:multiLevelType w:val="hybridMultilevel"/>
-    <w:tmpl w:val="46A0C18E"/>
+    <w:tmpl w:val="D13A2F3C"/>
     <w:lvl w:ilvl="0" w:tplc="F322175A">
       <w:start w:val="1"/>
       <w:numFmt w:val="decimal"/>
@@ -5023,14 +7676,18 @@
         <w:rFonts w:hint="default"/>
       </w:rPr>
     </w:lvl>
-    <w:lvl w:ilvl="1" w:tplc="040C0019" w:tentative="1">
-      <w:start w:val="1"/>
-      <w:numFmt w:val="lowerLetter"/>
+    <w:lvl w:ilvl="1" w:tplc="59B4A52C">
+      <w:start w:val="1"/>
+      <w:numFmt w:val="decimal"/>
       <w:lvlText w:val="%2."/>
       <w:lvlJc w:val="left"/>
       <w:pPr>
         <w:ind w:left="1080" w:hanging="360"/>
       </w:pPr>
+      <w:rPr>
+        <w:rFonts w:hint="default"/>
+        <w:b/>
+      </w:rPr>
     </w:lvl>
     <w:lvl w:ilvl="2" w:tplc="040C001B" w:tentative="1">
       <w:start w:val="1"/>
@@ -5096,7 +7753,7 @@
       </w:pPr>
     </w:lvl>
   </w:abstractNum>
-  <w:abstractNum w:abstractNumId="10">
+  <w:abstractNum w:abstractNumId="11">
     <w:nsid w:val="3BBB3231"/>
     <w:multiLevelType w:val="hybridMultilevel"/>
     <w:tmpl w:val="AC2213C8"/>
@@ -5211,7 +7868,7 @@
       </w:rPr>
     </w:lvl>
   </w:abstractNum>
-  <w:abstractNum w:abstractNumId="11">
+  <w:abstractNum w:abstractNumId="12">
     <w:nsid w:val="3CD027A2"/>
     <w:multiLevelType w:val="hybridMultilevel"/>
     <w:tmpl w:val="DFAEA616"/>
@@ -5325,7 +7982,7 @@
       </w:rPr>
     </w:lvl>
   </w:abstractNum>
-  <w:abstractNum w:abstractNumId="12">
+  <w:abstractNum w:abstractNumId="13">
     <w:nsid w:val="3E4E643A"/>
     <w:multiLevelType w:val="hybridMultilevel"/>
     <w:tmpl w:val="86700792"/>
@@ -5437,7 +8094,93 @@
       </w:rPr>
     </w:lvl>
   </w:abstractNum>
-  <w:abstractNum w:abstractNumId="13">
+  <w:abstractNum w:abstractNumId="14">
+    <w:nsid w:val="48540678"/>
+    <w:multiLevelType w:val="hybridMultilevel"/>
+    <w:tmpl w:val="C42E8FC8"/>
+    <w:lvl w:ilvl="0" w:tplc="040C000F">
+      <w:start w:val="1"/>
+      <w:numFmt w:val="decimal"/>
+      <w:lvlText w:val="%1."/>
+      <w:lvlJc w:val="left"/>
+      <w:pPr>
+        <w:ind w:left="720" w:hanging="360"/>
+      </w:pPr>
+    </w:lvl>
+    <w:lvl w:ilvl="1" w:tplc="040C0019">
+      <w:start w:val="1"/>
+      <w:numFmt w:val="lowerLetter"/>
+      <w:lvlText w:val="%2."/>
+      <w:lvlJc w:val="left"/>
+      <w:pPr>
+        <w:ind w:left="1440" w:hanging="360"/>
+      </w:pPr>
+    </w:lvl>
+    <w:lvl w:ilvl="2" w:tplc="040C001B">
+      <w:start w:val="1"/>
+      <w:numFmt w:val="lowerRoman"/>
+      <w:lvlText w:val="%3."/>
+      <w:lvlJc w:val="right"/>
+      <w:pPr>
+        <w:ind w:left="2160" w:hanging="180"/>
+      </w:pPr>
+    </w:lvl>
+    <w:lvl w:ilvl="3" w:tplc="040C000F">
+      <w:start w:val="1"/>
+      <w:numFmt w:val="decimal"/>
+      <w:lvlText w:val="%4."/>
+      <w:lvlJc w:val="left"/>
+      <w:pPr>
+        <w:ind w:left="2880" w:hanging="360"/>
+      </w:pPr>
+    </w:lvl>
+    <w:lvl w:ilvl="4" w:tplc="040C0019">
+      <w:start w:val="1"/>
+      <w:numFmt w:val="lowerLetter"/>
+      <w:lvlText w:val="%5."/>
+      <w:lvlJc w:val="left"/>
+      <w:pPr>
+        <w:ind w:left="3600" w:hanging="360"/>
+      </w:pPr>
+    </w:lvl>
+    <w:lvl w:ilvl="5" w:tplc="040C001B">
+      <w:start w:val="1"/>
+      <w:numFmt w:val="lowerRoman"/>
+      <w:lvlText w:val="%6."/>
+      <w:lvlJc w:val="right"/>
+      <w:pPr>
+        <w:ind w:left="4320" w:hanging="180"/>
+      </w:pPr>
+    </w:lvl>
+    <w:lvl w:ilvl="6" w:tplc="040C000F">
+      <w:start w:val="1"/>
+      <w:numFmt w:val="decimal"/>
+      <w:lvlText w:val="%7."/>
+      <w:lvlJc w:val="left"/>
+      <w:pPr>
+        <w:ind w:left="5040" w:hanging="360"/>
+      </w:pPr>
+    </w:lvl>
+    <w:lvl w:ilvl="7" w:tplc="040C0019">
+      <w:start w:val="1"/>
+      <w:numFmt w:val="lowerLetter"/>
+      <w:lvlText w:val="%8."/>
+      <w:lvlJc w:val="left"/>
+      <w:pPr>
+        <w:ind w:left="5760" w:hanging="360"/>
+      </w:pPr>
+    </w:lvl>
+    <w:lvl w:ilvl="8" w:tplc="040C001B">
+      <w:start w:val="1"/>
+      <w:numFmt w:val="lowerRoman"/>
+      <w:lvlText w:val="%9."/>
+      <w:lvlJc w:val="right"/>
+      <w:pPr>
+        <w:ind w:left="6480" w:hanging="180"/>
+      </w:pPr>
+    </w:lvl>
+  </w:abstractNum>
+  <w:abstractNum w:abstractNumId="15">
     <w:nsid w:val="489A0FF7"/>
     <w:multiLevelType w:val="hybridMultilevel"/>
     <w:tmpl w:val="06C4DAF4"/>
@@ -5550,7 +8293,7 @@
       </w:rPr>
     </w:lvl>
   </w:abstractNum>
-  <w:abstractNum w:abstractNumId="14">
+  <w:abstractNum w:abstractNumId="16">
     <w:nsid w:val="4BDD225A"/>
     <w:multiLevelType w:val="hybridMultilevel"/>
     <w:tmpl w:val="0C44DB6E"/>
@@ -5663,7 +8406,7 @@
       </w:rPr>
     </w:lvl>
   </w:abstractNum>
-  <w:abstractNum w:abstractNumId="15">
+  <w:abstractNum w:abstractNumId="17">
     <w:nsid w:val="4D9C3190"/>
     <w:multiLevelType w:val="hybridMultilevel"/>
     <w:tmpl w:val="43CC791E"/>
@@ -5776,7 +8519,7 @@
       </w:rPr>
     </w:lvl>
   </w:abstractNum>
-  <w:abstractNum w:abstractNumId="16">
+  <w:abstractNum w:abstractNumId="18">
     <w:nsid w:val="4DAD1A6F"/>
     <w:multiLevelType w:val="hybridMultilevel"/>
     <w:tmpl w:val="9B22F22A"/>
@@ -5889,7 +8632,7 @@
       </w:rPr>
     </w:lvl>
   </w:abstractNum>
-  <w:abstractNum w:abstractNumId="17">
+  <w:abstractNum w:abstractNumId="19">
     <w:nsid w:val="501A427C"/>
     <w:multiLevelType w:val="hybridMultilevel"/>
     <w:tmpl w:val="0E9A85CA"/>
@@ -6001,7 +8744,7 @@
       </w:rPr>
     </w:lvl>
   </w:abstractNum>
-  <w:abstractNum w:abstractNumId="18">
+  <w:abstractNum w:abstractNumId="20">
     <w:nsid w:val="530D4FA2"/>
     <w:multiLevelType w:val="multilevel"/>
     <w:tmpl w:val="C3E478E6"/>
@@ -6116,7 +8859,7 @@
       </w:rPr>
     </w:lvl>
   </w:abstractNum>
-  <w:abstractNum w:abstractNumId="19">
+  <w:abstractNum w:abstractNumId="21">
     <w:nsid w:val="569D7E9F"/>
     <w:multiLevelType w:val="hybridMultilevel"/>
     <w:tmpl w:val="ECCABE00"/>
@@ -6205,7 +8948,7 @@
       </w:pPr>
     </w:lvl>
   </w:abstractNum>
-  <w:abstractNum w:abstractNumId="20">
+  <w:abstractNum w:abstractNumId="22">
     <w:nsid w:val="5A6E009F"/>
     <w:multiLevelType w:val="hybridMultilevel"/>
     <w:tmpl w:val="8B7A289A"/>
@@ -6318,7 +9061,7 @@
       </w:rPr>
     </w:lvl>
   </w:abstractNum>
-  <w:abstractNum w:abstractNumId="21">
+  <w:abstractNum w:abstractNumId="23">
     <w:nsid w:val="5AC73B7E"/>
     <w:multiLevelType w:val="multilevel"/>
     <w:tmpl w:val="38D47BBC"/>
@@ -6467,7 +9210,7 @@
       </w:rPr>
     </w:lvl>
   </w:abstractNum>
-  <w:abstractNum w:abstractNumId="22">
+  <w:abstractNum w:abstractNumId="24">
     <w:nsid w:val="6CFD6AD8"/>
     <w:multiLevelType w:val="hybridMultilevel"/>
     <w:tmpl w:val="4BB02870"/>
@@ -6580,7 +9323,7 @@
       </w:rPr>
     </w:lvl>
   </w:abstractNum>
-  <w:abstractNum w:abstractNumId="23">
+  <w:abstractNum w:abstractNumId="25">
     <w:nsid w:val="6F6A05FE"/>
     <w:multiLevelType w:val="hybridMultilevel"/>
     <w:tmpl w:val="3BB04582"/>
@@ -6697,7 +9440,7 @@
       </w:rPr>
     </w:lvl>
   </w:abstractNum>
-  <w:abstractNum w:abstractNumId="24">
+  <w:abstractNum w:abstractNumId="26">
     <w:nsid w:val="73316CCE"/>
     <w:multiLevelType w:val="hybridMultilevel"/>
     <w:tmpl w:val="DE9A5B38"/>
@@ -6812,7 +9555,7 @@
       </w:rPr>
     </w:lvl>
   </w:abstractNum>
-  <w:abstractNum w:abstractNumId="25">
+  <w:abstractNum w:abstractNumId="27">
     <w:nsid w:val="741A51FE"/>
     <w:multiLevelType w:val="hybridMultilevel"/>
     <w:tmpl w:val="82880238"/>
@@ -6930,22 +9673,22 @@
     </w:lvl>
   </w:abstractNum>
   <w:num w:numId="1">
-    <w:abstractNumId w:val="23"/>
+    <w:abstractNumId w:val="25"/>
   </w:num>
   <w:num w:numId="2">
-    <w:abstractNumId w:val="9"/>
+    <w:abstractNumId w:val="10"/>
   </w:num>
   <w:num w:numId="3">
-    <w:abstractNumId w:val="18"/>
+    <w:abstractNumId w:val="20"/>
   </w:num>
   <w:num w:numId="4">
-    <w:abstractNumId w:val="11"/>
+    <w:abstractNumId w:val="12"/>
   </w:num>
   <w:num w:numId="5">
-    <w:abstractNumId w:val="25"/>
+    <w:abstractNumId w:val="27"/>
   </w:num>
   <w:num w:numId="6">
-    <w:abstractNumId w:val="18"/>
+    <w:abstractNumId w:val="20"/>
     <w:lvlOverride w:ilvl="0">
       <w:startOverride w:val="1"/>
     </w:lvlOverride>
@@ -6981,7 +9724,7 @@
     <w:abstractNumId w:val="1"/>
   </w:num>
   <w:num w:numId="9">
-    <w:abstractNumId w:val="18"/>
+    <w:abstractNumId w:val="20"/>
     <w:lvlOverride w:ilvl="0">
       <w:startOverride w:val="1"/>
     </w:lvlOverride>
@@ -7011,10 +9754,10 @@
     </w:lvlOverride>
   </w:num>
   <w:num w:numId="10">
-    <w:abstractNumId w:val="10"/>
+    <w:abstractNumId w:val="11"/>
   </w:num>
   <w:num w:numId="11">
-    <w:abstractNumId w:val="18"/>
+    <w:abstractNumId w:val="20"/>
     <w:lvlOverride w:ilvl="0">
       <w:startOverride w:val="1"/>
     </w:lvlOverride>
@@ -7044,10 +9787,10 @@
     </w:lvlOverride>
   </w:num>
   <w:num w:numId="12">
-    <w:abstractNumId w:val="5"/>
+    <w:abstractNumId w:val="6"/>
   </w:num>
   <w:num w:numId="13">
-    <w:abstractNumId w:val="18"/>
+    <w:abstractNumId w:val="20"/>
     <w:lvlOverride w:ilvl="0">
       <w:startOverride w:val="1"/>
     </w:lvlOverride>
@@ -7077,10 +9820,10 @@
     </w:lvlOverride>
   </w:num>
   <w:num w:numId="14">
-    <w:abstractNumId w:val="17"/>
+    <w:abstractNumId w:val="19"/>
   </w:num>
   <w:num w:numId="15">
-    <w:abstractNumId w:val="18"/>
+    <w:abstractNumId w:val="20"/>
     <w:lvlOverride w:ilvl="0">
       <w:startOverride w:val="1"/>
     </w:lvlOverride>
@@ -7110,10 +9853,10 @@
     </w:lvlOverride>
   </w:num>
   <w:num w:numId="16">
-    <w:abstractNumId w:val="12"/>
+    <w:abstractNumId w:val="13"/>
   </w:num>
   <w:num w:numId="17">
-    <w:abstractNumId w:val="18"/>
+    <w:abstractNumId w:val="20"/>
     <w:lvlOverride w:ilvl="0">
       <w:startOverride w:val="1"/>
     </w:lvlOverride>
@@ -7143,25 +9886,25 @@
     </w:lvlOverride>
   </w:num>
   <w:num w:numId="18">
-    <w:abstractNumId w:val="16"/>
+    <w:abstractNumId w:val="18"/>
   </w:num>
   <w:num w:numId="19">
-    <w:abstractNumId w:val="6"/>
+    <w:abstractNumId w:val="7"/>
   </w:num>
   <w:num w:numId="20">
-    <w:abstractNumId w:val="24"/>
+    <w:abstractNumId w:val="26"/>
   </w:num>
   <w:num w:numId="21">
-    <w:abstractNumId w:val="8"/>
+    <w:abstractNumId w:val="9"/>
   </w:num>
   <w:num w:numId="22">
     <w:abstractNumId w:val="3"/>
   </w:num>
   <w:num w:numId="23">
-    <w:abstractNumId w:val="14"/>
+    <w:abstractNumId w:val="16"/>
   </w:num>
   <w:num w:numId="24">
-    <w:abstractNumId w:val="18"/>
+    <w:abstractNumId w:val="20"/>
     <w:lvlOverride w:ilvl="0">
       <w:startOverride w:val="1"/>
     </w:lvlOverride>
@@ -7191,7 +9934,7 @@
     </w:lvlOverride>
   </w:num>
   <w:num w:numId="25">
-    <w:abstractNumId w:val="18"/>
+    <w:abstractNumId w:val="20"/>
     <w:lvlOverride w:ilvl="0">
       <w:startOverride w:val="1"/>
     </w:lvlOverride>
@@ -7221,7 +9964,7 @@
     </w:lvlOverride>
   </w:num>
   <w:num w:numId="26">
-    <w:abstractNumId w:val="18"/>
+    <w:abstractNumId w:val="20"/>
     <w:lvlOverride w:ilvl="0">
       <w:startOverride w:val="1"/>
     </w:lvlOverride>
@@ -7251,13 +9994,13 @@
     </w:lvlOverride>
   </w:num>
   <w:num w:numId="27">
-    <w:abstractNumId w:val="4"/>
+    <w:abstractNumId w:val="5"/>
   </w:num>
   <w:num w:numId="28">
-    <w:abstractNumId w:val="19"/>
+    <w:abstractNumId w:val="21"/>
   </w:num>
   <w:num w:numId="29">
-    <w:abstractNumId w:val="18"/>
+    <w:abstractNumId w:val="20"/>
     <w:lvlOverride w:ilvl="0">
       <w:startOverride w:val="1"/>
     </w:lvlOverride>
@@ -7287,28 +10030,91 @@
     </w:lvlOverride>
   </w:num>
   <w:num w:numId="30">
-    <w:abstractNumId w:val="21"/>
+    <w:abstractNumId w:val="23"/>
   </w:num>
   <w:num w:numId="31">
-    <w:abstractNumId w:val="22"/>
+    <w:abstractNumId w:val="24"/>
   </w:num>
   <w:num w:numId="32">
     <w:abstractNumId w:val="0"/>
   </w:num>
   <w:num w:numId="33">
-    <w:abstractNumId w:val="13"/>
+    <w:abstractNumId w:val="15"/>
   </w:num>
   <w:num w:numId="34">
-    <w:abstractNumId w:val="7"/>
+    <w:abstractNumId w:val="8"/>
   </w:num>
   <w:num w:numId="35">
-    <w:abstractNumId w:val="15"/>
+    <w:abstractNumId w:val="17"/>
   </w:num>
   <w:num w:numId="36">
-    <w:abstractNumId w:val="20"/>
+    <w:abstractNumId w:val="22"/>
   </w:num>
   <w:num w:numId="37">
-    <w:abstractNumId w:val="18"/>
+    <w:abstractNumId w:val="20"/>
+    <w:lvlOverride w:ilvl="0">
+      <w:startOverride w:val="1"/>
+    </w:lvlOverride>
+    <w:lvlOverride w:ilvl="1">
+      <w:startOverride w:val="1"/>
+    </w:lvlOverride>
+    <w:lvlOverride w:ilvl="2">
+      <w:startOverride w:val="1"/>
+    </w:lvlOverride>
+    <w:lvlOverride w:ilvl="3">
+      <w:startOverride w:val="1"/>
+    </w:lvlOverride>
+    <w:lvlOverride w:ilvl="4">
+      <w:startOverride w:val="1"/>
+    </w:lvlOverride>
+    <w:lvlOverride w:ilvl="5">
+      <w:startOverride w:val="1"/>
+    </w:lvlOverride>
+    <w:lvlOverride w:ilvl="6">
+      <w:startOverride w:val="1"/>
+    </w:lvlOverride>
+    <w:lvlOverride w:ilvl="7">
+      <w:startOverride w:val="1"/>
+    </w:lvlOverride>
+    <w:lvlOverride w:ilvl="8">
+      <w:startOverride w:val="1"/>
+    </w:lvlOverride>
+  </w:num>
+  <w:num w:numId="38">
+    <w:abstractNumId w:val="4"/>
+  </w:num>
+  <w:num w:numId="39">
+    <w:abstractNumId w:val="20"/>
+    <w:lvlOverride w:ilvl="0">
+      <w:startOverride w:val="1"/>
+    </w:lvlOverride>
+    <w:lvlOverride w:ilvl="1">
+      <w:startOverride w:val="1"/>
+    </w:lvlOverride>
+    <w:lvlOverride w:ilvl="2">
+      <w:startOverride w:val="1"/>
+    </w:lvlOverride>
+    <w:lvlOverride w:ilvl="3">
+      <w:startOverride w:val="1"/>
+    </w:lvlOverride>
+    <w:lvlOverride w:ilvl="4">
+      <w:startOverride w:val="1"/>
+    </w:lvlOverride>
+    <w:lvlOverride w:ilvl="5">
+      <w:startOverride w:val="1"/>
+    </w:lvlOverride>
+    <w:lvlOverride w:ilvl="6">
+      <w:startOverride w:val="1"/>
+    </w:lvlOverride>
+    <w:lvlOverride w:ilvl="7">
+      <w:startOverride w:val="1"/>
+    </w:lvlOverride>
+    <w:lvlOverride w:ilvl="8">
+      <w:startOverride w:val="1"/>
+    </w:lvlOverride>
+  </w:num>
+  <w:num w:numId="40">
+    <w:abstractNumId w:val="14"/>
     <w:lvlOverride w:ilvl="0">
       <w:startOverride w:val="1"/>
     </w:lvlOverride>
@@ -7342,7 +10148,7 @@
 </file>
 
 <file path=word/styles.xml><?xml version="1.0" encoding="utf-8"?>
-<w:styles xmlns:r="http://schemas.openxmlformats.org/officeDocument/2006/relationships" xmlns:w="http://schemas.openxmlformats.org/wordprocessingml/2006/main">
+<w:styles xmlns:mc="http://schemas.openxmlformats.org/markup-compatibility/2006" xmlns:r="http://schemas.openxmlformats.org/officeDocument/2006/relationships" xmlns:w="http://schemas.openxmlformats.org/wordprocessingml/2006/main" xmlns:w14="http://schemas.microsoft.com/office/word/2010/wordml" mc:Ignorable="w14">
   <w:docDefaults>
     <w:rPrDefault>
       <w:rPr>
@@ -7726,7 +10532,6 @@
     <w:uiPriority w:val="99"/>
     <w:semiHidden/>
     <w:unhideWhenUsed/>
-    <w:qFormat/>
     <w:tblPr>
       <w:tblInd w:w="0" w:type="dxa"/>
       <w:tblCellMar>
@@ -7751,7 +10556,6 @@
       <w:spacing w:after="0" w:line="240" w:lineRule="auto"/>
     </w:pPr>
     <w:tblPr>
-      <w:tblInd w:w="0" w:type="dxa"/>
       <w:tblBorders>
         <w:top w:val="single" w:sz="4" w:space="0" w:color="auto"/>
         <w:left w:val="single" w:sz="4" w:space="0" w:color="auto"/>
@@ -7760,12 +10564,6 @@
         <w:insideH w:val="single" w:sz="4" w:space="0" w:color="auto"/>
         <w:insideV w:val="single" w:sz="4" w:space="0" w:color="auto"/>
       </w:tblBorders>
-      <w:tblCellMar>
-        <w:top w:w="0" w:type="dxa"/>
-        <w:left w:w="108" w:type="dxa"/>
-        <w:bottom w:w="0" w:type="dxa"/>
-        <w:right w:w="108" w:type="dxa"/>
-      </w:tblCellMar>
     </w:tblPr>
   </w:style>
   <w:style w:type="paragraph" w:styleId="En-tte">
@@ -8309,7 +11107,6 @@
     <w:tblPr>
       <w:tblStyleRowBandSize w:val="1"/>
       <w:tblStyleColBandSize w:val="1"/>
-      <w:tblInd w:w="0" w:type="dxa"/>
       <w:tblBorders>
         <w:top w:val="single" w:sz="8" w:space="0" w:color="404040" w:themeColor="text1" w:themeTint="BF"/>
         <w:left w:val="single" w:sz="8" w:space="0" w:color="404040" w:themeColor="text1" w:themeTint="BF"/>
@@ -8317,12 +11114,6 @@
         <w:right w:val="single" w:sz="8" w:space="0" w:color="404040" w:themeColor="text1" w:themeTint="BF"/>
         <w:insideH w:val="single" w:sz="8" w:space="0" w:color="404040" w:themeColor="text1" w:themeTint="BF"/>
       </w:tblBorders>
-      <w:tblCellMar>
-        <w:top w:w="0" w:type="dxa"/>
-        <w:left w:w="108" w:type="dxa"/>
-        <w:bottom w:w="0" w:type="dxa"/>
-        <w:right w:w="108" w:type="dxa"/>
-      </w:tblCellMar>
     </w:tblPr>
     <w:tblStylePr w:type="firstRow">
       <w:pPr>
@@ -8415,19 +11206,12 @@
     <w:tblPr>
       <w:tblStyleRowBandSize w:val="1"/>
       <w:tblStyleColBandSize w:val="1"/>
-      <w:tblInd w:w="0" w:type="dxa"/>
       <w:tblBorders>
         <w:top w:val="single" w:sz="8" w:space="0" w:color="4F81BD" w:themeColor="accent1"/>
         <w:left w:val="single" w:sz="8" w:space="0" w:color="4F81BD" w:themeColor="accent1"/>
         <w:bottom w:val="single" w:sz="8" w:space="0" w:color="4F81BD" w:themeColor="accent1"/>
         <w:right w:val="single" w:sz="8" w:space="0" w:color="4F81BD" w:themeColor="accent1"/>
       </w:tblBorders>
-      <w:tblCellMar>
-        <w:top w:w="0" w:type="dxa"/>
-        <w:left w:w="108" w:type="dxa"/>
-        <w:bottom w:w="0" w:type="dxa"/>
-        <w:right w:w="108" w:type="dxa"/>
-      </w:tblCellMar>
     </w:tblPr>
     <w:tblStylePr w:type="firstRow">
       <w:pPr>
@@ -8568,17 +11352,10 @@
     <w:tblPr>
       <w:tblStyleRowBandSize w:val="1"/>
       <w:tblStyleColBandSize w:val="1"/>
-      <w:tblInd w:w="0" w:type="dxa"/>
       <w:tblBorders>
         <w:top w:val="single" w:sz="8" w:space="0" w:color="4F81BD" w:themeColor="accent1"/>
         <w:bottom w:val="single" w:sz="8" w:space="0" w:color="4F81BD" w:themeColor="accent1"/>
       </w:tblBorders>
-      <w:tblCellMar>
-        <w:top w:w="0" w:type="dxa"/>
-        <w:left w:w="108" w:type="dxa"/>
-        <w:bottom w:w="0" w:type="dxa"/>
-        <w:right w:w="108" w:type="dxa"/>
-      </w:tblCellMar>
     </w:tblPr>
     <w:tblStylePr w:type="firstRow">
       <w:pPr>
@@ -9071,6 +11848,7 @@
   <w:style w:type="character" w:default="1" w:styleId="Policepardfaut">
     <w:name w:val="Default Paragraph Font"/>
     <w:uiPriority w:val="1"/>
+    <w:semiHidden/>
     <w:unhideWhenUsed/>
   </w:style>
   <w:style w:type="table" w:default="1" w:styleId="TableauNormal">
@@ -10275,7 +13053,7 @@
 </file>
 
 <file path=customXml/itemProps1.xml><?xml version="1.0" encoding="utf-8"?>
-<ds:datastoreItem xmlns:ds="http://schemas.openxmlformats.org/officeDocument/2006/customXml" ds:itemID="{A923905E-91D3-4F24-80B2-9DFEBD69D63F}">
+<ds:datastoreItem xmlns:ds="http://schemas.openxmlformats.org/officeDocument/2006/customXml" ds:itemID="{C7532DD1-1313-4773-B415-2105FAF51043}">
   <ds:schemaRefs>
     <ds:schemaRef ds:uri="http://schemas.openxmlformats.org/officeDocument/2006/bibliography"/>
   </ds:schemaRefs>

</xml_diff>